<commit_message>
fix: academic certificate: grades representation
</commit_message>
<xml_diff>
--- a/core/src/main/resources/docs/templates/AcademicCertificate.docx
+++ b/core/src/main/resources/docs/templates/AcademicCertificate.docx
@@ -4290,21 +4290,14 @@
                 <w:szCs w:val="28"/>
                 <w:lang w:val="en-US"/>
               </w:rPr>
-              <w:t xml:space="preserve"> #p</w:t>
+              <w:t xml:space="preserve"> </w:t>
             </w:r>
             <w:r>
               <w:rPr>
                 <w:szCs w:val="28"/>
                 <w:lang w:val="en-US"/>
               </w:rPr>
-              <w:t>rogramHeadInfo</w:t>
-            </w:r>
-            <w:r>
-              <w:rPr>
-                <w:szCs w:val="28"/>
-                <w:lang w:val="en-US"/>
-              </w:rPr>
-              <w:t>Ukr</w:t>
+              <w:t>#programHeadInfoUkr</w:t>
             </w:r>
           </w:p>
         </w:tc>
@@ -4414,7 +4407,19 @@
               <w:rPr>
                 <w:lang w:val="en-US"/>
               </w:rPr>
-              <w:t>#programHeadNameEng, #programHeadInfoEng</w:t>
+              <w:t xml:space="preserve">#programHeadNameEng, </w:t>
+            </w:r>
+            <w:r>
+              <w:rPr>
+                <w:lang w:val="en-US"/>
+              </w:rPr>
+              <w:t xml:space="preserve"> </w:t>
+            </w:r>
+            <w:r>
+              <w:rPr>
+                <w:lang w:val="en-US"/>
+              </w:rPr>
+              <w:t>#programHeadInfoEng</w:t>
             </w:r>
           </w:p>
         </w:tc>

</xml_diff>

<commit_message>
develop: academic certificate: add student-expel placeholders procession
</commit_message>
<xml_diff>
--- a/core/src/main/resources/docs/templates/AcademicCertificate.docx
+++ b/core/src/main/resources/docs/templates/AcademicCertificate.docx
@@ -494,56 +494,53 @@
               <w:spacing w:before="0" w:after="0"/>
               <w:jc w:val="center"/>
               <w:rPr>
+                <w:lang w:val="en-US"/>
+              </w:rPr>
+            </w:pPr>
+            <w:r>
+              <w:rPr>
+                <w:lang w:val="en-US"/>
+              </w:rPr>
+              <w:t>#startStudy</w:t>
+            </w:r>
+          </w:p>
+        </w:tc>
+        <w:tc>
+          <w:tcPr>
+            <w:tcW w:w="709" w:type="dxa"/>
+            <w:shd w:val="clear" w:color="auto" w:fill="auto"/>
+          </w:tcPr>
+          <w:p>
+            <w:pPr>
+              <w:pStyle w:val="tj"/>
+              <w:shd w:val="clear" w:color="auto" w:fill="FFFFFF"/>
+              <w:spacing w:before="0" w:beforeAutospacing="0" w:after="0" w:afterAutospacing="0"/>
+              <w:jc w:val="center"/>
+            </w:pPr>
+            <w:r>
+              <w:t>по</w:t>
+            </w:r>
+          </w:p>
+        </w:tc>
+        <w:tc>
+          <w:tcPr>
+            <w:tcW w:w="2977" w:type="dxa"/>
+            <w:vMerge w:val="restart"/>
+            <w:shd w:val="clear" w:color="auto" w:fill="auto"/>
+            <w:vAlign w:val="center"/>
+          </w:tcPr>
+          <w:p>
+            <w:pPr>
+              <w:pStyle w:val="tj"/>
+              <w:shd w:val="clear" w:color="auto" w:fill="FFFFFF"/>
+              <w:spacing w:before="0" w:after="0"/>
+              <w:jc w:val="center"/>
+              <w:rPr>
                 <w:sz w:val="28"/>
                 <w:szCs w:val="28"/>
                 <w:lang w:val="en-US"/>
               </w:rPr>
             </w:pPr>
-            <w:r>
-              <w:rPr>
-                <w:szCs w:val="28"/>
-                <w:lang w:val="en-US"/>
-              </w:rPr>
-              <w:t>#start-learning</w:t>
-            </w:r>
-          </w:p>
-        </w:tc>
-        <w:tc>
-          <w:tcPr>
-            <w:tcW w:w="709" w:type="dxa"/>
-            <w:shd w:val="clear" w:color="auto" w:fill="auto"/>
-          </w:tcPr>
-          <w:p>
-            <w:pPr>
-              <w:pStyle w:val="tj"/>
-              <w:shd w:val="clear" w:color="auto" w:fill="FFFFFF"/>
-              <w:spacing w:before="0" w:beforeAutospacing="0" w:after="0" w:afterAutospacing="0"/>
-              <w:jc w:val="center"/>
-            </w:pPr>
-            <w:r>
-              <w:t>по</w:t>
-            </w:r>
-          </w:p>
-        </w:tc>
-        <w:tc>
-          <w:tcPr>
-            <w:tcW w:w="2977" w:type="dxa"/>
-            <w:vMerge w:val="restart"/>
-            <w:shd w:val="clear" w:color="auto" w:fill="auto"/>
-            <w:vAlign w:val="center"/>
-          </w:tcPr>
-          <w:p>
-            <w:pPr>
-              <w:pStyle w:val="tj"/>
-              <w:shd w:val="clear" w:color="auto" w:fill="FFFFFF"/>
-              <w:spacing w:before="0" w:after="0"/>
-              <w:jc w:val="center"/>
-              <w:rPr>
-                <w:sz w:val="28"/>
-                <w:szCs w:val="28"/>
-                <w:lang w:val="en-US"/>
-              </w:rPr>
-            </w:pPr>
             <w:bookmarkStart w:id="0" w:name="_GoBack"/>
             <w:bookmarkEnd w:id="0"/>
             <w:r>
@@ -551,7 +548,7 @@
                 <w:szCs w:val="28"/>
                 <w:lang w:val="en-US"/>
               </w:rPr>
-              <w:t>#end-learning</w:t>
+              <w:t>#endStudy</w:t>
             </w:r>
           </w:p>
         </w:tc>
@@ -3331,6 +3328,13 @@
                 <w:lang w:val="en-US"/>
               </w:rPr>
             </w:pPr>
+            <w:r>
+              <w:rPr>
+                <w:szCs w:val="28"/>
+                <w:lang w:val="en-US"/>
+              </w:rPr>
+              <w:t>#expelReasonUkr</w:t>
+            </w:r>
           </w:p>
         </w:tc>
       </w:tr>
@@ -3441,6 +3445,13 @@
                 <w:lang w:val="en-US"/>
               </w:rPr>
             </w:pPr>
+            <w:r>
+              <w:rPr>
+                <w:szCs w:val="20"/>
+                <w:lang w:val="en-US"/>
+              </w:rPr>
+              <w:t>#expelReasonEng</w:t>
+            </w:r>
           </w:p>
         </w:tc>
       </w:tr>
@@ -3450,6 +3461,8 @@
         <w:pStyle w:val="tj"/>
         <w:shd w:val="clear" w:color="auto" w:fill="FFFFFF"/>
         <w:spacing w:before="0" w:beforeAutospacing="0" w:after="0" w:afterAutospacing="0"/>
+        <w:ind w:firstLine="1701"/>
+        <w:jc w:val="center"/>
         <w:rPr>
           <w:lang w:val="en-US"/>
         </w:rPr>
@@ -3567,7 +3580,16 @@
               <w:pStyle w:val="tj"/>
               <w:shd w:val="clear" w:color="auto" w:fill="FFFFFF"/>
               <w:spacing w:before="0" w:beforeAutospacing="0" w:after="0" w:afterAutospacing="0"/>
-            </w:pPr>
+              <w:rPr>
+                <w:lang w:val="en-US"/>
+              </w:rPr>
+            </w:pPr>
+            <w:r>
+              <w:rPr>
+                <w:lang w:val="en-US"/>
+              </w:rPr>
+              <w:t>#orderUkr</w:t>
+            </w:r>
           </w:p>
         </w:tc>
       </w:tr>
@@ -3631,7 +3653,25 @@
               <w:t>(дата і номер наказу)</w:t>
             </w:r>
           </w:p>
-          <w:p/>
+          <w:p>
+            <w:pPr>
+              <w:rPr>
+                <w:lang w:val="ru-RU"/>
+              </w:rPr>
+            </w:pPr>
+            <w:r>
+              <w:rPr>
+                <w:lang w:val="ru-RU"/>
+              </w:rPr>
+              <w:t>#</w:t>
+            </w:r>
+            <w:r>
+              <w:rPr>
+                <w:lang w:val="en-US"/>
+              </w:rPr>
+              <w:t>orderEng</w:t>
+            </w:r>
+          </w:p>
         </w:tc>
       </w:tr>
       <w:tr>
@@ -4202,7 +4242,7 @@
         <w:rPr>
           <w:lang w:val="en-US"/>
         </w:rPr>
-        <w:t>06/09/2017</w:t>
+        <w:t>#today</w:t>
       </w:r>
     </w:p>
     <w:p>
@@ -4407,7 +4447,13 @@
               <w:rPr>
                 <w:lang w:val="en-US"/>
               </w:rPr>
-              <w:t xml:space="preserve">#programHeadNameEng, </w:t>
+              <w:t>#programHeadNameEng</w:t>
+            </w:r>
+            <w:r>
+              <w:rPr>
+                <w:lang w:val="en-US"/>
+              </w:rPr>
+              <w:t xml:space="preserve">, </w:t>
             </w:r>
             <w:r>
               <w:rPr>
@@ -5773,7 +5819,7 @@
   <a:extraClrSchemeLst/>
   <a:extLst>
     <a:ext uri="{05A4C25C-085E-4340-85A3-A5531E510DB2}">
-      <thm15:themeFamily xmlns="" xmlns:thm15="http://schemas.microsoft.com/office/thememl/2012/main" name="Office Theme" id="{62F939B6-93AF-4DB8-9C6B-D6C7DFDC589F}" vid="{4A3C46E8-61CC-4603-A589-7422A47A8E4A}"/>
+      <thm15:themeFamily xmlns:thm15="http://schemas.microsoft.com/office/thememl/2012/main" xmlns="" name="Office Theme" id="{62F939B6-93AF-4DB8-9C6B-D6C7DFDC589F}" vid="{4A3C46E8-61CC-4603-A589-7422A47A8E4A}"/>
     </a:ext>
   </a:extLst>
 </a:theme>

</xml_diff>

<commit_message>
fix: academic certificate: getting faculty
</commit_message>
<xml_diff>
--- a/core/src/main/resources/docs/templates/AcademicCertificate.docx
+++ b/core/src/main/resources/docs/templates/AcademicCertificate.docx
@@ -5685,14 +5685,21 @@
       </w:tr>
       <w:tr>
         <w:trPr>
-          <w:trHeight w:val="525"/>
+          <w:trHeight w:val="147"/>
         </w:trPr>
         <w:tc>
           <w:tcPr>
             <w:tcW w:w="3552" w:type="dxa"/>
             <w:shd w:val="clear" w:color="auto" w:fill="auto"/>
           </w:tcPr>
-          <w:p/>
+          <w:p>
+            <w:pPr>
+              <w:rPr>
+                <w:sz w:val="16"/>
+                <w:szCs w:val="16"/>
+              </w:rPr>
+            </w:pPr>
+          </w:p>
         </w:tc>
         <w:tc>
           <w:tcPr>
@@ -5707,8 +5714,8 @@
               <w:spacing w:before="0" w:beforeAutospacing="0" w:after="0" w:afterAutospacing="0"/>
               <w:jc w:val="center"/>
               <w:rPr>
-                <w:sz w:val="20"/>
-                <w:szCs w:val="20"/>
+                <w:sz w:val="16"/>
+                <w:szCs w:val="16"/>
                 <w:vertAlign w:val="superscript"/>
               </w:rPr>
             </w:pPr>
@@ -5726,6 +5733,10 @@
               <w:shd w:val="clear" w:color="auto" w:fill="FFFFFF"/>
               <w:spacing w:before="0" w:beforeAutospacing="0" w:after="0" w:afterAutospacing="0"/>
               <w:jc w:val="center"/>
+              <w:rPr>
+                <w:sz w:val="16"/>
+                <w:szCs w:val="16"/>
+              </w:rPr>
             </w:pPr>
           </w:p>
         </w:tc>
@@ -5742,8 +5753,8 @@
               <w:spacing w:before="0" w:beforeAutospacing="0" w:after="0" w:afterAutospacing="0"/>
               <w:jc w:val="center"/>
               <w:rPr>
-                <w:sz w:val="20"/>
-                <w:szCs w:val="20"/>
+                <w:sz w:val="16"/>
+                <w:szCs w:val="16"/>
                 <w:vertAlign w:val="superscript"/>
               </w:rPr>
             </w:pPr>
@@ -5761,6 +5772,10 @@
               <w:shd w:val="clear" w:color="auto" w:fill="FFFFFF"/>
               <w:spacing w:before="0" w:beforeAutospacing="0" w:after="0" w:afterAutospacing="0"/>
               <w:jc w:val="center"/>
+              <w:rPr>
+                <w:sz w:val="16"/>
+                <w:szCs w:val="16"/>
+              </w:rPr>
             </w:pPr>
           </w:p>
         </w:tc>
@@ -5776,8 +5791,8 @@
               <w:spacing w:before="0" w:beforeAutospacing="0" w:after="0" w:afterAutospacing="0"/>
               <w:jc w:val="center"/>
               <w:rPr>
-                <w:sz w:val="20"/>
-                <w:szCs w:val="20"/>
+                <w:sz w:val="16"/>
+                <w:szCs w:val="16"/>
                 <w:vertAlign w:val="superscript"/>
               </w:rPr>
             </w:pPr>
@@ -5795,6 +5810,10 @@
               <w:shd w:val="clear" w:color="auto" w:fill="FFFFFF"/>
               <w:spacing w:before="0" w:beforeAutospacing="0" w:after="0" w:afterAutospacing="0"/>
               <w:jc w:val="center"/>
+              <w:rPr>
+                <w:sz w:val="16"/>
+                <w:szCs w:val="16"/>
+              </w:rPr>
             </w:pPr>
           </w:p>
         </w:tc>
@@ -7609,7 +7628,7 @@
   <a:extraClrSchemeLst/>
   <a:extLst>
     <a:ext uri="{05A4C25C-085E-4340-85A3-A5531E510DB2}">
-      <thm15:themeFamily xmlns="" xmlns:thm15="http://schemas.microsoft.com/office/thememl/2012/main" name="Office Theme" id="{62F939B6-93AF-4DB8-9C6B-D6C7DFDC589F}" vid="{4A3C46E8-61CC-4603-A589-7422A47A8E4A}"/>
+      <thm15:themeFamily xmlns:thm15="http://schemas.microsoft.com/office/thememl/2012/main" xmlns="" name="Office Theme" id="{62F939B6-93AF-4DB8-9C6B-D6C7DFDC589F}" vid="{4A3C46E8-61CC-4603-A589-7422A47A8E4A}"/>
     </a:ext>
   </a:extLst>
 </a:theme>

</xml_diff>

<commit_message>
add: academic certificate: degree and birth country
</commit_message>
<xml_diff>
--- a/core/src/main/resources/docs/templates/AcademicCertificate.docx
+++ b/core/src/main/resources/docs/templates/AcademicCertificate.docx
@@ -1099,6 +1099,128 @@
                 <w:lang w:val="en-GB"/>
               </w:rPr>
               <w:t>#facultyNameEng</w:t>
+            </w:r>
+          </w:p>
+        </w:tc>
+      </w:tr>
+    </w:tbl>
+    <w:p>
+      <w:pPr>
+        <w:pStyle w:val="tj"/>
+        <w:shd w:val="clear" w:color="auto" w:fill="FFFFFF"/>
+        <w:spacing w:before="0" w:beforeAutospacing="0" w:after="0" w:afterAutospacing="0" w:line="276" w:lineRule="auto"/>
+        <w:rPr>
+          <w:sz w:val="16"/>
+          <w:szCs w:val="16"/>
+        </w:rPr>
+      </w:pPr>
+    </w:p>
+    <w:tbl>
+      <w:tblPr>
+        <w:tblW w:w="10603" w:type="dxa"/>
+        <w:tblLayout w:type="fixed"/>
+        <w:tblCellMar>
+          <w:left w:w="57" w:type="dxa"/>
+          <w:right w:w="57" w:type="dxa"/>
+        </w:tblCellMar>
+        <w:tblLook w:val="04A0"/>
+      </w:tblPr>
+      <w:tblGrid>
+        <w:gridCol w:w="1758"/>
+        <w:gridCol w:w="8845"/>
+      </w:tblGrid>
+      <w:tr>
+        <w:tc>
+          <w:tcPr>
+            <w:tcW w:w="1758" w:type="dxa"/>
+            <w:shd w:val="clear" w:color="auto" w:fill="auto"/>
+          </w:tcPr>
+          <w:p>
+            <w:pPr>
+              <w:pStyle w:val="tj"/>
+              <w:shd w:val="clear" w:color="auto" w:fill="FFFFFF"/>
+              <w:spacing w:before="0" w:beforeAutospacing="0" w:after="0" w:afterAutospacing="0"/>
+              <w:rPr>
+                <w:lang w:val="en-US"/>
+              </w:rPr>
+            </w:pPr>
+            <w:r>
+              <w:t>Ступінь</w:t>
+            </w:r>
+            <w:r>
+              <w:t xml:space="preserve"> </w:t>
+            </w:r>
+          </w:p>
+        </w:tc>
+        <w:tc>
+          <w:tcPr>
+            <w:tcW w:w="8845" w:type="dxa"/>
+            <w:tcBorders>
+              <w:bottom w:val="single" w:sz="4" w:space="0" w:color="auto"/>
+            </w:tcBorders>
+            <w:shd w:val="clear" w:color="auto" w:fill="auto"/>
+          </w:tcPr>
+          <w:p>
+            <w:pPr>
+              <w:pStyle w:val="tj"/>
+              <w:shd w:val="clear" w:color="auto" w:fill="FFFFFF"/>
+              <w:spacing w:before="0" w:beforeAutospacing="0" w:after="0" w:afterAutospacing="0"/>
+              <w:rPr>
+                <w:lang w:val="en-US"/>
+              </w:rPr>
+            </w:pPr>
+            <w:r>
+              <w:rPr>
+                <w:lang w:val="en-US"/>
+              </w:rPr>
+              <w:t>#degreeUkr</w:t>
+            </w:r>
+          </w:p>
+        </w:tc>
+      </w:tr>
+      <w:tr>
+        <w:tc>
+          <w:tcPr>
+            <w:tcW w:w="1758" w:type="dxa"/>
+            <w:shd w:val="clear" w:color="auto" w:fill="auto"/>
+          </w:tcPr>
+          <w:p>
+            <w:pPr>
+              <w:pStyle w:val="tj"/>
+              <w:shd w:val="clear" w:color="auto" w:fill="FFFFFF"/>
+              <w:spacing w:before="0" w:beforeAutospacing="0" w:after="0" w:afterAutospacing="0"/>
+              <w:rPr>
+                <w:lang w:val="en-GB"/>
+              </w:rPr>
+            </w:pPr>
+            <w:r>
+              <w:rPr>
+                <w:lang w:val="en-GB"/>
+              </w:rPr>
+              <w:t>Degree</w:t>
+            </w:r>
+          </w:p>
+        </w:tc>
+        <w:tc>
+          <w:tcPr>
+            <w:tcW w:w="8845" w:type="dxa"/>
+            <w:tcBorders>
+              <w:top w:val="single" w:sz="4" w:space="0" w:color="auto"/>
+              <w:bottom w:val="single" w:sz="4" w:space="0" w:color="auto"/>
+            </w:tcBorders>
+            <w:shd w:val="clear" w:color="auto" w:fill="auto"/>
+          </w:tcPr>
+          <w:p>
+            <w:pPr>
+              <w:rPr>
+                <w:lang w:val="en-GB"/>
+              </w:rPr>
+            </w:pPr>
+            <w:r>
+              <w:rPr>
+                <w:lang w:val="en-GB"/>
+              </w:rPr>
+              <w:t>#degreeEng</w:t>
             </w:r>
           </w:p>
         </w:tc>
@@ -3612,6 +3734,7 @@
                 <w:szCs w:val="18"/>
                 <w:lang w:val="uk-UA"/>
               </w:rPr>
+              <w:lastRenderedPageBreak/>
               <w:t>F</w:t>
             </w:r>
           </w:p>
@@ -4246,15 +4369,7 @@
                 <w:sz w:val="18"/>
                 <w:szCs w:val="18"/>
               </w:rPr>
-              <w:t xml:space="preserve"> </w:t>
-            </w:r>
-            <w:r>
-              <w:rPr>
-                <w:sz w:val="18"/>
-                <w:szCs w:val="18"/>
-              </w:rPr>
-              <w:lastRenderedPageBreak/>
-              <w:t>25%; C</w:t>
+              <w:t xml:space="preserve"> 25%; C</w:t>
             </w:r>
             <w:r>
               <w:rPr>
@@ -7628,7 +7743,7 @@
   <a:extraClrSchemeLst/>
   <a:extLst>
     <a:ext uri="{05A4C25C-085E-4340-85A3-A5531E510DB2}">
-      <thm15:themeFamily xmlns:thm15="http://schemas.microsoft.com/office/thememl/2012/main" xmlns="" name="Office Theme" id="{62F939B6-93AF-4DB8-9C6B-D6C7DFDC589F}" vid="{4A3C46E8-61CC-4603-A589-7422A47A8E4A}"/>
+      <thm15:themeFamily xmlns="" xmlns:thm15="http://schemas.microsoft.com/office/thememl/2012/main" name="Office Theme" id="{62F939B6-93AF-4DB8-9C6B-D6C7DFDC589F}" vid="{4A3C46E8-61CC-4603-A589-7422A47A8E4A}"/>
     </a:ext>
   </a:extLst>
 </a:theme>

</xml_diff>

<commit_message>
enhance: academic certificate: more space for dean signature
</commit_message>
<xml_diff>
--- a/core/src/main/resources/docs/templates/AcademicCertificate.docx
+++ b/core/src/main/resources/docs/templates/AcademicCertificate.docx
@@ -218,8 +218,17 @@
                 <w:szCs w:val="28"/>
                 <w:lang w:val="en-US"/>
               </w:rPr>
-              <w:t>#studentNameUkr</w:t>
-            </w:r>
+              <w:t>#</w:t>
+            </w:r>
+            <w:proofErr w:type="spellStart"/>
+            <w:r>
+              <w:rPr>
+                <w:szCs w:val="28"/>
+                <w:lang w:val="en-US"/>
+              </w:rPr>
+              <w:t>studentNameUkr</w:t>
+            </w:r>
+            <w:proofErr w:type="spellEnd"/>
           </w:p>
         </w:tc>
       </w:tr>
@@ -318,8 +327,17 @@
                 <w:szCs w:val="20"/>
                 <w:lang w:val="en-GB"/>
               </w:rPr>
-              <w:t>#studentNameEng</w:t>
-            </w:r>
+              <w:t>#</w:t>
+            </w:r>
+            <w:proofErr w:type="spellStart"/>
+            <w:r>
+              <w:rPr>
+                <w:szCs w:val="20"/>
+                <w:lang w:val="en-GB"/>
+              </w:rPr>
+              <w:t>studentNameEng</w:t>
+            </w:r>
+            <w:proofErr w:type="spellEnd"/>
           </w:p>
         </w:tc>
       </w:tr>
@@ -461,20 +479,27 @@
               </w:rPr>
               <w:t xml:space="preserve">, </w:t>
             </w:r>
+            <w:proofErr w:type="spellStart"/>
             <w:r>
               <w:rPr>
                 <w:lang w:val="ru-RU"/>
               </w:rPr>
               <w:t>що</w:t>
             </w:r>
+            <w:proofErr w:type="spellEnd"/>
             <w:r>
               <w:rPr>
                 <w:lang w:val="ru-RU"/>
               </w:rPr>
               <w:t xml:space="preserve"> </w:t>
             </w:r>
-            <w:r>
-              <w:t>у період з</w:t>
+            <w:proofErr w:type="gramStart"/>
+            <w:r>
+              <w:t>у пер</w:t>
+            </w:r>
+            <w:proofErr w:type="gramEnd"/>
+            <w:r>
+              <w:t>іод з</w:t>
             </w:r>
           </w:p>
         </w:tc>
@@ -499,8 +524,16 @@
               <w:rPr>
                 <w:lang w:val="en-US"/>
               </w:rPr>
-              <w:t>#startStudy</w:t>
-            </w:r>
+              <w:t>#</w:t>
+            </w:r>
+            <w:proofErr w:type="spellStart"/>
+            <w:r>
+              <w:rPr>
+                <w:lang w:val="en-US"/>
+              </w:rPr>
+              <w:t>startStudy</w:t>
+            </w:r>
+            <w:proofErr w:type="spellEnd"/>
           </w:p>
         </w:tc>
         <w:tc>
@@ -546,8 +579,17 @@
                 <w:szCs w:val="28"/>
                 <w:lang w:val="en-US"/>
               </w:rPr>
-              <w:t>#endStudy</w:t>
-            </w:r>
+              <w:t>#</w:t>
+            </w:r>
+            <w:proofErr w:type="spellStart"/>
+            <w:r>
+              <w:rPr>
+                <w:szCs w:val="28"/>
+                <w:lang w:val="en-US"/>
+              </w:rPr>
+              <w:t>endStudy</w:t>
+            </w:r>
+            <w:proofErr w:type="spellEnd"/>
           </w:p>
         </w:tc>
       </w:tr>
@@ -706,12 +748,14 @@
               </w:rPr>
               <w:t>(</w:t>
             </w:r>
+            <w:proofErr w:type="spellStart"/>
             <w:r>
               <w:rPr>
                 <w:lang w:val="ru-RU"/>
               </w:rPr>
               <w:t>лась</w:t>
             </w:r>
+            <w:proofErr w:type="spellEnd"/>
             <w:r>
               <w:rPr>
                 <w:lang w:val="ru-RU"/>
@@ -853,12 +897,14 @@
                 <w:lang w:val="en-GB"/>
               </w:rPr>
             </w:pPr>
+            <w:proofErr w:type="spellStart"/>
             <w:r>
               <w:rPr>
                 <w:lang w:val="en-GB"/>
               </w:rPr>
               <w:t>Cherkasy</w:t>
             </w:r>
+            <w:proofErr w:type="spellEnd"/>
             <w:r>
               <w:rPr>
                 <w:lang w:val="en-GB"/>
@@ -1046,6 +1092,7 @@
               </w:rPr>
               <w:t>#</w:t>
             </w:r>
+            <w:proofErr w:type="spellStart"/>
             <w:r>
               <w:rPr>
                 <w:szCs w:val="28"/>
@@ -1053,6 +1100,7 @@
               </w:rPr>
               <w:t>facultyNameUkr</w:t>
             </w:r>
+            <w:proofErr w:type="spellEnd"/>
           </w:p>
         </w:tc>
       </w:tr>
@@ -1098,8 +1146,16 @@
               <w:rPr>
                 <w:lang w:val="en-GB"/>
               </w:rPr>
-              <w:t>#facultyNameEng</w:t>
-            </w:r>
+              <w:t>#</w:t>
+            </w:r>
+            <w:proofErr w:type="spellStart"/>
+            <w:r>
+              <w:rPr>
+                <w:lang w:val="en-GB"/>
+              </w:rPr>
+              <w:t>facultyNameEng</w:t>
+            </w:r>
+            <w:proofErr w:type="spellEnd"/>
           </w:p>
         </w:tc>
       </w:tr>
@@ -1173,8 +1229,16 @@
               <w:rPr>
                 <w:lang w:val="en-US"/>
               </w:rPr>
-              <w:t>#degreeUkr</w:t>
-            </w:r>
+              <w:t>#</w:t>
+            </w:r>
+            <w:proofErr w:type="spellStart"/>
+            <w:r>
+              <w:rPr>
+                <w:lang w:val="en-US"/>
+              </w:rPr>
+              <w:t>degreeUkr</w:t>
+            </w:r>
+            <w:proofErr w:type="spellEnd"/>
           </w:p>
         </w:tc>
       </w:tr>
@@ -1220,8 +1284,16 @@
               <w:rPr>
                 <w:lang w:val="en-GB"/>
               </w:rPr>
-              <w:t>#degreeEng</w:t>
-            </w:r>
+              <w:t>#</w:t>
+            </w:r>
+            <w:proofErr w:type="spellStart"/>
+            <w:r>
+              <w:rPr>
+                <w:lang w:val="en-GB"/>
+              </w:rPr>
+              <w:t>degreeEng</w:t>
+            </w:r>
+            <w:proofErr w:type="spellEnd"/>
           </w:p>
         </w:tc>
       </w:tr>
@@ -1292,8 +1364,17 @@
                 <w:szCs w:val="28"/>
                 <w:lang w:val="en-US"/>
               </w:rPr>
-              <w:t>#specialityUkr</w:t>
-            </w:r>
+              <w:t>#</w:t>
+            </w:r>
+            <w:proofErr w:type="spellStart"/>
+            <w:r>
+              <w:rPr>
+                <w:szCs w:val="28"/>
+                <w:lang w:val="en-US"/>
+              </w:rPr>
+              <w:t>specialityUkr</w:t>
+            </w:r>
+            <w:proofErr w:type="spellEnd"/>
           </w:p>
         </w:tc>
       </w:tr>
@@ -1389,12 +1470,14 @@
               </w:rPr>
               <w:t>#</w:t>
             </w:r>
+            <w:proofErr w:type="spellStart"/>
             <w:r>
               <w:rPr>
                 <w:lang w:val="en-GB"/>
               </w:rPr>
               <w:t>specialityEng</w:t>
             </w:r>
+            <w:proofErr w:type="spellEnd"/>
           </w:p>
         </w:tc>
       </w:tr>
@@ -1586,8 +1669,17 @@
                 <w:szCs w:val="28"/>
                 <w:lang w:val="en-US"/>
               </w:rPr>
-              <w:t>#educationalProgramUkr</w:t>
-            </w:r>
+              <w:t>#</w:t>
+            </w:r>
+            <w:proofErr w:type="spellStart"/>
+            <w:r>
+              <w:rPr>
+                <w:szCs w:val="28"/>
+                <w:lang w:val="en-US"/>
+              </w:rPr>
+              <w:t>educationalProgramUkr</w:t>
+            </w:r>
+            <w:proofErr w:type="spellEnd"/>
           </w:p>
         </w:tc>
       </w:tr>
@@ -1646,8 +1738,17 @@
                 <w:szCs w:val="28"/>
                 <w:lang w:val="en-GB"/>
               </w:rPr>
-              <w:t>#educationalProgramEng</w:t>
-            </w:r>
+              <w:t>#</w:t>
+            </w:r>
+            <w:proofErr w:type="spellStart"/>
+            <w:r>
+              <w:rPr>
+                <w:szCs w:val="28"/>
+                <w:lang w:val="en-GB"/>
+              </w:rPr>
+              <w:t>educationalProgramEng</w:t>
+            </w:r>
+            <w:proofErr w:type="spellEnd"/>
           </w:p>
         </w:tc>
       </w:tr>
@@ -1719,8 +1820,17 @@
                 <w:u w:val="single"/>
                 <w:lang w:val="en-US"/>
               </w:rPr>
-              <w:t>#individualNumber</w:t>
-            </w:r>
+              <w:t>#</w:t>
+            </w:r>
+            <w:proofErr w:type="spellStart"/>
+            <w:r>
+              <w:rPr>
+                <w:u w:val="single"/>
+                <w:lang w:val="en-US"/>
+              </w:rPr>
+              <w:t>individualNumber</w:t>
+            </w:r>
+            <w:proofErr w:type="spellEnd"/>
           </w:p>
         </w:tc>
         <w:tc>
@@ -1761,8 +1871,16 @@
               <w:rPr>
                 <w:lang w:val="en-US"/>
               </w:rPr>
-              <w:t>#birthDate</w:t>
-            </w:r>
+              <w:t>#</w:t>
+            </w:r>
+            <w:proofErr w:type="spellStart"/>
+            <w:r>
+              <w:rPr>
+                <w:lang w:val="en-US"/>
+              </w:rPr>
+              <w:t>birthDate</w:t>
+            </w:r>
+            <w:proofErr w:type="spellEnd"/>
           </w:p>
         </w:tc>
       </w:tr>
@@ -1955,8 +2073,17 @@
                 <w:szCs w:val="28"/>
                 <w:lang w:val="en-US"/>
               </w:rPr>
-              <w:t>#countryOfBirthUkr</w:t>
-            </w:r>
+              <w:t>#</w:t>
+            </w:r>
+            <w:proofErr w:type="spellStart"/>
+            <w:r>
+              <w:rPr>
+                <w:szCs w:val="28"/>
+                <w:lang w:val="en-US"/>
+              </w:rPr>
+              <w:t>countryOfBirthUkr</w:t>
+            </w:r>
+            <w:proofErr w:type="spellEnd"/>
           </w:p>
         </w:tc>
       </w:tr>
@@ -2038,8 +2165,16 @@
               <w:rPr>
                 <w:lang w:val="en-GB"/>
               </w:rPr>
-              <w:t>#countryOfBirthEng</w:t>
-            </w:r>
+              <w:t>#</w:t>
+            </w:r>
+            <w:proofErr w:type="spellStart"/>
+            <w:r>
+              <w:rPr>
+                <w:lang w:val="en-GB"/>
+              </w:rPr>
+              <w:t>countryOfBirthEng</w:t>
+            </w:r>
+            <w:proofErr w:type="spellEnd"/>
           </w:p>
         </w:tc>
       </w:tr>
@@ -3542,6 +3677,7 @@
                 <w:lang w:val="uk-UA"/>
               </w:rPr>
             </w:pPr>
+            <w:proofErr w:type="spellStart"/>
             <w:r>
               <w:rPr>
                 <w:rFonts w:ascii="Times New Roman" w:hAnsi="Times New Roman"/>
@@ -3551,6 +3687,7 @@
               </w:rPr>
               <w:t>Fx</w:t>
             </w:r>
+            <w:proofErr w:type="spellEnd"/>
           </w:p>
         </w:tc>
         <w:tc>
@@ -5256,8 +5393,17 @@
                 <w:szCs w:val="28"/>
                 <w:lang w:val="en-GB"/>
               </w:rPr>
-              <w:t>#expelReasonUkr</w:t>
-            </w:r>
+              <w:t>#</w:t>
+            </w:r>
+            <w:proofErr w:type="spellStart"/>
+            <w:r>
+              <w:rPr>
+                <w:szCs w:val="28"/>
+                <w:lang w:val="en-GB"/>
+              </w:rPr>
+              <w:t>expelReasonUkr</w:t>
+            </w:r>
+            <w:proofErr w:type="spellEnd"/>
           </w:p>
         </w:tc>
       </w:tr>
@@ -5366,8 +5512,17 @@
                 <w:szCs w:val="20"/>
                 <w:lang w:val="en-US"/>
               </w:rPr>
-              <w:t>#expelReasonEng</w:t>
-            </w:r>
+              <w:t>#</w:t>
+            </w:r>
+            <w:proofErr w:type="spellStart"/>
+            <w:r>
+              <w:rPr>
+                <w:szCs w:val="20"/>
+                <w:lang w:val="en-US"/>
+              </w:rPr>
+              <w:t>expelReasonEng</w:t>
+            </w:r>
+            <w:proofErr w:type="spellEnd"/>
           </w:p>
         </w:tc>
       </w:tr>
@@ -5488,8 +5643,16 @@
               <w:rPr>
                 <w:lang w:val="en-US"/>
               </w:rPr>
-              <w:t>#orderUkr</w:t>
-            </w:r>
+              <w:t>#</w:t>
+            </w:r>
+            <w:proofErr w:type="spellStart"/>
+            <w:r>
+              <w:rPr>
+                <w:lang w:val="en-US"/>
+              </w:rPr>
+              <w:t>orderUkr</w:t>
+            </w:r>
+            <w:proofErr w:type="spellEnd"/>
           </w:p>
         </w:tc>
       </w:tr>
@@ -5565,12 +5728,14 @@
               </w:rPr>
               <w:t>#</w:t>
             </w:r>
+            <w:proofErr w:type="spellStart"/>
             <w:r>
               <w:rPr>
                 <w:lang w:val="en-US"/>
               </w:rPr>
               <w:t>orderEng</w:t>
             </w:r>
+            <w:proofErr w:type="spellEnd"/>
           </w:p>
         </w:tc>
       </w:tr>
@@ -5655,18 +5820,18 @@
         <w:tblLook w:val="04A0"/>
       </w:tblPr>
       <w:tblGrid>
-        <w:gridCol w:w="3552"/>
-        <w:gridCol w:w="76"/>
-        <w:gridCol w:w="2637"/>
-        <w:gridCol w:w="284"/>
-        <w:gridCol w:w="992"/>
+        <w:gridCol w:w="1871"/>
+        <w:gridCol w:w="851"/>
+        <w:gridCol w:w="2693"/>
+        <w:gridCol w:w="425"/>
+        <w:gridCol w:w="1701"/>
         <w:gridCol w:w="142"/>
         <w:gridCol w:w="2804"/>
       </w:tblGrid>
       <w:tr>
         <w:tc>
           <w:tcPr>
-            <w:tcW w:w="3552" w:type="dxa"/>
+            <w:tcW w:w="1871" w:type="dxa"/>
             <w:shd w:val="clear" w:color="auto" w:fill="auto"/>
           </w:tcPr>
           <w:p>
@@ -5685,7 +5850,7 @@
         </w:tc>
         <w:tc>
           <w:tcPr>
-            <w:tcW w:w="76" w:type="dxa"/>
+            <w:tcW w:w="851" w:type="dxa"/>
             <w:vMerge w:val="restart"/>
             <w:shd w:val="clear" w:color="auto" w:fill="auto"/>
             <w:vAlign w:val="center"/>
@@ -5704,7 +5869,7 @@
         </w:tc>
         <w:tc>
           <w:tcPr>
-            <w:tcW w:w="2637" w:type="dxa"/>
+            <w:tcW w:w="2693" w:type="dxa"/>
             <w:shd w:val="clear" w:color="auto" w:fill="auto"/>
             <w:vAlign w:val="center"/>
           </w:tcPr>
@@ -5716,13 +5881,18 @@
               <w:jc w:val="center"/>
             </w:pPr>
             <w:r>
-              <w:t>О.О. Григор</w:t>
-            </w:r>
-          </w:p>
-        </w:tc>
-        <w:tc>
-          <w:tcPr>
-            <w:tcW w:w="284" w:type="dxa"/>
+              <w:t xml:space="preserve">О.О. </w:t>
+            </w:r>
+            <w:proofErr w:type="spellStart"/>
+            <w:r>
+              <w:t>Григор</w:t>
+            </w:r>
+            <w:proofErr w:type="spellEnd"/>
+          </w:p>
+        </w:tc>
+        <w:tc>
+          <w:tcPr>
+            <w:tcW w:w="425" w:type="dxa"/>
             <w:vMerge w:val="restart"/>
             <w:shd w:val="clear" w:color="auto" w:fill="auto"/>
             <w:vAlign w:val="center"/>
@@ -5738,7 +5908,7 @@
         </w:tc>
         <w:tc>
           <w:tcPr>
-            <w:tcW w:w="992" w:type="dxa"/>
+            <w:tcW w:w="1701" w:type="dxa"/>
             <w:shd w:val="clear" w:color="auto" w:fill="auto"/>
           </w:tcPr>
           <w:p>
@@ -5784,7 +5954,7 @@
               <w:pStyle w:val="tj"/>
               <w:shd w:val="clear" w:color="auto" w:fill="FFFFFF"/>
               <w:spacing w:before="0" w:beforeAutospacing="0" w:after="0" w:afterAutospacing="0"/>
-              <w:jc w:val="center"/>
+              <w:jc w:val="right"/>
               <w:rPr>
                 <w:lang w:val="en-US"/>
               </w:rPr>
@@ -5804,7 +5974,7 @@
         </w:trPr>
         <w:tc>
           <w:tcPr>
-            <w:tcW w:w="3552" w:type="dxa"/>
+            <w:tcW w:w="1871" w:type="dxa"/>
             <w:shd w:val="clear" w:color="auto" w:fill="auto"/>
           </w:tcPr>
           <w:p>
@@ -5818,7 +5988,7 @@
         </w:tc>
         <w:tc>
           <w:tcPr>
-            <w:tcW w:w="76" w:type="dxa"/>
+            <w:tcW w:w="851" w:type="dxa"/>
             <w:vMerge/>
             <w:shd w:val="clear" w:color="auto" w:fill="auto"/>
           </w:tcPr>
@@ -5838,7 +6008,7 @@
         </w:tc>
         <w:tc>
           <w:tcPr>
-            <w:tcW w:w="2637" w:type="dxa"/>
+            <w:tcW w:w="2693" w:type="dxa"/>
             <w:shd w:val="clear" w:color="auto" w:fill="auto"/>
             <w:vAlign w:val="center"/>
           </w:tcPr>
@@ -5857,7 +6027,7 @@
         </w:tc>
         <w:tc>
           <w:tcPr>
-            <w:tcW w:w="284" w:type="dxa"/>
+            <w:tcW w:w="425" w:type="dxa"/>
             <w:vMerge/>
             <w:shd w:val="clear" w:color="auto" w:fill="auto"/>
           </w:tcPr>
@@ -5877,7 +6047,7 @@
         </w:tc>
         <w:tc>
           <w:tcPr>
-            <w:tcW w:w="992" w:type="dxa"/>
+            <w:tcW w:w="1701" w:type="dxa"/>
             <w:shd w:val="clear" w:color="auto" w:fill="auto"/>
             <w:vAlign w:val="center"/>
           </w:tcPr>
@@ -5939,7 +6109,7 @@
         </w:trPr>
         <w:tc>
           <w:tcPr>
-            <w:tcW w:w="3552" w:type="dxa"/>
+            <w:tcW w:w="1871" w:type="dxa"/>
             <w:shd w:val="clear" w:color="auto" w:fill="auto"/>
           </w:tcPr>
           <w:p>
@@ -5964,7 +6134,7 @@
         </w:tc>
         <w:tc>
           <w:tcPr>
-            <w:tcW w:w="76" w:type="dxa"/>
+            <w:tcW w:w="851" w:type="dxa"/>
             <w:shd w:val="clear" w:color="auto" w:fill="auto"/>
           </w:tcPr>
           <w:p>
@@ -5983,7 +6153,7 @@
         </w:tc>
         <w:tc>
           <w:tcPr>
-            <w:tcW w:w="2637" w:type="dxa"/>
+            <w:tcW w:w="2693" w:type="dxa"/>
             <w:shd w:val="clear" w:color="auto" w:fill="auto"/>
           </w:tcPr>
           <w:p>
@@ -5995,29 +6165,33 @@
                 <w:lang w:val="en-US"/>
               </w:rPr>
             </w:pPr>
+            <w:proofErr w:type="spellStart"/>
             <w:r>
               <w:rPr>
                 <w:lang w:val="en-US"/>
               </w:rPr>
               <w:t>Oleh</w:t>
             </w:r>
-            <w:r>
-              <w:rPr>
-                <w:lang w:val="en-US"/>
-              </w:rPr>
-              <w:t xml:space="preserve"> </w:t>
-            </w:r>
+            <w:proofErr w:type="spellEnd"/>
+            <w:r>
+              <w:rPr>
+                <w:lang w:val="en-US"/>
+              </w:rPr>
+              <w:t xml:space="preserve"> </w:t>
+            </w:r>
+            <w:proofErr w:type="spellStart"/>
             <w:r>
               <w:rPr>
                 <w:lang w:val="en-US"/>
               </w:rPr>
               <w:t>Hryhor</w:t>
             </w:r>
-          </w:p>
-        </w:tc>
-        <w:tc>
-          <w:tcPr>
-            <w:tcW w:w="284" w:type="dxa"/>
+            <w:proofErr w:type="spellEnd"/>
+          </w:p>
+        </w:tc>
+        <w:tc>
+          <w:tcPr>
+            <w:tcW w:w="425" w:type="dxa"/>
             <w:shd w:val="clear" w:color="auto" w:fill="auto"/>
           </w:tcPr>
           <w:p>
@@ -6036,7 +6210,7 @@
         </w:tc>
         <w:tc>
           <w:tcPr>
-            <w:tcW w:w="992" w:type="dxa"/>
+            <w:tcW w:w="1701" w:type="dxa"/>
             <w:shd w:val="clear" w:color="auto" w:fill="auto"/>
           </w:tcPr>
           <w:p>
@@ -6083,17 +6257,25 @@
             <w:pPr>
               <w:pStyle w:val="tj"/>
               <w:shd w:val="clear" w:color="auto" w:fill="FFFFFF"/>
-              <w:jc w:val="center"/>
-              <w:rPr>
-                <w:lang w:val="en-US"/>
-              </w:rPr>
-            </w:pPr>
-            <w:r>
-              <w:rPr>
-                <w:lang w:val="en-US"/>
-              </w:rPr>
-              <w:t>#deanEng</w:t>
-            </w:r>
+              <w:jc w:val="right"/>
+              <w:rPr>
+                <w:lang w:val="en-US"/>
+              </w:rPr>
+            </w:pPr>
+            <w:r>
+              <w:rPr>
+                <w:lang w:val="en-US"/>
+              </w:rPr>
+              <w:t>#</w:t>
+            </w:r>
+            <w:proofErr w:type="spellStart"/>
+            <w:r>
+              <w:rPr>
+                <w:lang w:val="en-US"/>
+              </w:rPr>
+              <w:t>deanEng</w:t>
+            </w:r>
+            <w:proofErr w:type="spellEnd"/>
           </w:p>
         </w:tc>
       </w:tr>
@@ -6224,13 +6406,22 @@
                 <w:szCs w:val="28"/>
                 <w:lang w:val="en-US"/>
               </w:rPr>
-              <w:t>#programHeadNameUkr</w:t>
-            </w:r>
+              <w:t>#</w:t>
+            </w:r>
+            <w:proofErr w:type="spellStart"/>
             <w:r>
               <w:rPr>
                 <w:szCs w:val="28"/>
                 <w:lang w:val="en-US"/>
               </w:rPr>
+              <w:t>programHeadNameUkr</w:t>
+            </w:r>
+            <w:proofErr w:type="spellEnd"/>
+            <w:r>
+              <w:rPr>
+                <w:szCs w:val="28"/>
+                <w:lang w:val="en-US"/>
+              </w:rPr>
               <w:t>,</w:t>
             </w:r>
             <w:r>
@@ -6245,8 +6436,17 @@
                 <w:szCs w:val="28"/>
                 <w:lang w:val="en-US"/>
               </w:rPr>
-              <w:t>#programHeadInfoUkr</w:t>
-            </w:r>
+              <w:t>#</w:t>
+            </w:r>
+            <w:proofErr w:type="spellStart"/>
+            <w:r>
+              <w:rPr>
+                <w:szCs w:val="28"/>
+                <w:lang w:val="en-US"/>
+              </w:rPr>
+              <w:t>programHeadInfoUkr</w:t>
+            </w:r>
+            <w:proofErr w:type="spellEnd"/>
           </w:p>
         </w:tc>
       </w:tr>
@@ -6355,8 +6555,16 @@
               <w:rPr>
                 <w:lang w:val="en-US"/>
               </w:rPr>
-              <w:t>#programHeadNameEng</w:t>
-            </w:r>
+              <w:t>#</w:t>
+            </w:r>
+            <w:proofErr w:type="spellStart"/>
+            <w:r>
+              <w:rPr>
+                <w:lang w:val="en-US"/>
+              </w:rPr>
+              <w:t>programHeadNameEng</w:t>
+            </w:r>
+            <w:proofErr w:type="spellEnd"/>
             <w:r>
               <w:rPr>
                 <w:lang w:val="en-US"/>
@@ -6373,8 +6581,16 @@
               <w:rPr>
                 <w:lang w:val="en-US"/>
               </w:rPr>
-              <w:t>#programHeadInfoEng</w:t>
-            </w:r>
+              <w:t>#</w:t>
+            </w:r>
+            <w:proofErr w:type="spellStart"/>
+            <w:r>
+              <w:rPr>
+                <w:lang w:val="en-US"/>
+              </w:rPr>
+              <w:t>programHeadInfoEng</w:t>
+            </w:r>
+            <w:proofErr w:type="spellEnd"/>
           </w:p>
         </w:tc>
       </w:tr>
@@ -6433,7 +6649,15 @@
         </w:rPr>
       </w:pPr>
       <w:r>
-        <w:t xml:space="preserve">Тел./Tel.: </w:t>
+        <w:t>Тел./</w:t>
+      </w:r>
+      <w:proofErr w:type="spellStart"/>
+      <w:r>
+        <w:t>Tel</w:t>
+      </w:r>
+      <w:proofErr w:type="spellEnd"/>
+      <w:r>
+        <w:t xml:space="preserve">.: </w:t>
       </w:r>
       <w:r>
         <w:rPr>
@@ -6447,6 +6671,7 @@
         </w:rPr>
         <w:t xml:space="preserve"> 71-00-</w:t>
       </w:r>
+      <w:proofErr w:type="gramStart"/>
       <w:r>
         <w:rPr>
           <w:lang w:val="en-US"/>
@@ -6460,10 +6685,22 @@
         <w:t xml:space="preserve">2  </w:t>
       </w:r>
       <w:r>
-        <w:t>Факс/F</w:t>
+        <w:t>Факс</w:t>
+      </w:r>
+      <w:proofErr w:type="gramEnd"/>
+      <w:r>
+        <w:t>/</w:t>
+      </w:r>
+      <w:proofErr w:type="spellStart"/>
+      <w:r>
+        <w:t>F</w:t>
       </w:r>
       <w:r>
-        <w:t xml:space="preserve">ax: </w:t>
+        <w:t>ax</w:t>
+      </w:r>
+      <w:proofErr w:type="spellEnd"/>
+      <w:r>
+        <w:t xml:space="preserve">: </w:t>
       </w:r>
       <w:r>
         <w:rPr>
@@ -6487,8 +6724,13 @@
         <w:t>E</w:t>
       </w:r>
       <w:r>
-        <w:t>-mail</w:t>
+        <w:t>-</w:t>
       </w:r>
+      <w:proofErr w:type="spellStart"/>
+      <w:r>
+        <w:t>mail</w:t>
+      </w:r>
+      <w:proofErr w:type="spellEnd"/>
       <w:r>
         <w:t xml:space="preserve">: </w:t>
       </w:r>
@@ -6511,14 +6753,14 @@
 
 <file path=word/endnotes.xml><?xml version="1.0" encoding="utf-8"?>
 <w:endnotes xmlns:ve="http://schemas.openxmlformats.org/markup-compatibility/2006" xmlns:o="urn:schemas-microsoft-com:office:office" xmlns:r="http://schemas.openxmlformats.org/officeDocument/2006/relationships" xmlns:m="http://schemas.openxmlformats.org/officeDocument/2006/math" xmlns:v="urn:schemas-microsoft-com:vml" xmlns:wp="http://schemas.openxmlformats.org/drawingml/2006/wordprocessingDrawing" xmlns:w10="urn:schemas-microsoft-com:office:word" xmlns:w="http://schemas.openxmlformats.org/wordprocessingml/2006/main" xmlns:wne="http://schemas.microsoft.com/office/word/2006/wordml">
-  <w:endnote w:type="separator" w:id="0">
+  <w:endnote w:type="separator" w:id="-1">
     <w:p>
       <w:r>
         <w:separator/>
       </w:r>
     </w:p>
   </w:endnote>
-  <w:endnote w:type="continuationSeparator" w:id="1">
+  <w:endnote w:type="continuationSeparator" w:id="0">
     <w:p>
       <w:r>
         <w:continuationSeparator/>
@@ -6530,14 +6772,14 @@
 
 <file path=word/footnotes.xml><?xml version="1.0" encoding="utf-8"?>
 <w:footnotes xmlns:ve="http://schemas.openxmlformats.org/markup-compatibility/2006" xmlns:o="urn:schemas-microsoft-com:office:office" xmlns:r="http://schemas.openxmlformats.org/officeDocument/2006/relationships" xmlns:m="http://schemas.openxmlformats.org/officeDocument/2006/math" xmlns:v="urn:schemas-microsoft-com:vml" xmlns:wp="http://schemas.openxmlformats.org/drawingml/2006/wordprocessingDrawing" xmlns:w10="urn:schemas-microsoft-com:office:word" xmlns:w="http://schemas.openxmlformats.org/wordprocessingml/2006/main" xmlns:wne="http://schemas.microsoft.com/office/word/2006/wordml">
-  <w:footnote w:type="separator" w:id="0">
+  <w:footnote w:type="separator" w:id="-1">
     <w:p>
       <w:r>
         <w:separator/>
       </w:r>
     </w:p>
   </w:footnote>
-  <w:footnote w:type="continuationSeparator" w:id="1">
+  <w:footnote w:type="continuationSeparator" w:id="0">
     <w:p>
       <w:r>
         <w:continuationSeparator/>
@@ -7743,7 +7985,7 @@
   <a:extraClrSchemeLst/>
   <a:extLst>
     <a:ext uri="{05A4C25C-085E-4340-85A3-A5531E510DB2}">
-      <thm15:themeFamily xmlns="" xmlns:thm15="http://schemas.microsoft.com/office/thememl/2012/main" name="Office Theme" id="{62F939B6-93AF-4DB8-9C6B-D6C7DFDC589F}" vid="{4A3C46E8-61CC-4603-A589-7422A47A8E4A}"/>
+      <thm15:themeFamily xmlns:thm15="http://schemas.microsoft.com/office/thememl/2012/main" xmlns="" name="Office Theme" id="{62F939B6-93AF-4DB8-9C6B-D6C7DFDC589F}" vid="{4A3C46E8-61CC-4603-A589-7422A47A8E4A}"/>
     </a:ext>
   </a:extLst>
 </a:theme>

</xml_diff>

<commit_message>
create enhancement: if the student did not have any subject, then the corresponding text is added to the table
</commit_message>
<xml_diff>
--- a/core/src/main/resources/docs/templates/AcademicCertificate.docx
+++ b/core/src/main/resources/docs/templates/AcademicCertificate.docx
@@ -1,6 +1,6 @@
 
 <file path=word/document.xml><?xml version="1.0" encoding="utf-8"?>
-<w:document xmlns:ve="http://schemas.openxmlformats.org/markup-compatibility/2006" xmlns:o="urn:schemas-microsoft-com:office:office" xmlns:r="http://schemas.openxmlformats.org/officeDocument/2006/relationships" xmlns:m="http://schemas.openxmlformats.org/officeDocument/2006/math" xmlns:v="urn:schemas-microsoft-com:vml" xmlns:wp="http://schemas.openxmlformats.org/drawingml/2006/wordprocessingDrawing" xmlns:w10="urn:schemas-microsoft-com:office:word" xmlns:w="http://schemas.openxmlformats.org/wordprocessingml/2006/main" xmlns:wne="http://schemas.microsoft.com/office/word/2006/wordml">
+<w:document xmlns:wpc="http://schemas.microsoft.com/office/word/2010/wordprocessingCanvas" xmlns:cx="http://schemas.microsoft.com/office/drawing/2014/chartex" xmlns:cx1="http://schemas.microsoft.com/office/drawing/2015/9/8/chartex" xmlns:cx2="http://schemas.microsoft.com/office/drawing/2015/10/21/chartex" xmlns:cx3="http://schemas.microsoft.com/office/drawing/2016/5/9/chartex" xmlns:cx4="http://schemas.microsoft.com/office/drawing/2016/5/10/chartex" xmlns:cx5="http://schemas.microsoft.com/office/drawing/2016/5/11/chartex" xmlns:cx6="http://schemas.microsoft.com/office/drawing/2016/5/12/chartex" xmlns:cx7="http://schemas.microsoft.com/office/drawing/2016/5/13/chartex" xmlns:cx8="http://schemas.microsoft.com/office/drawing/2016/5/14/chartex" xmlns:mc="http://schemas.openxmlformats.org/markup-compatibility/2006" xmlns:aink="http://schemas.microsoft.com/office/drawing/2016/ink" xmlns:am3d="http://schemas.microsoft.com/office/drawing/2017/model3d" xmlns:o="urn:schemas-microsoft-com:office:office" xmlns:r="http://schemas.openxmlformats.org/officeDocument/2006/relationships" xmlns:m="http://schemas.openxmlformats.org/officeDocument/2006/math" xmlns:v="urn:schemas-microsoft-com:vml" xmlns:wp14="http://schemas.microsoft.com/office/word/2010/wordprocessingDrawing" xmlns:wp="http://schemas.openxmlformats.org/drawingml/2006/wordprocessingDrawing" xmlns:w10="urn:schemas-microsoft-com:office:word" xmlns:w="http://schemas.openxmlformats.org/wordprocessingml/2006/main" xmlns:w14="http://schemas.microsoft.com/office/word/2010/wordml" xmlns:w15="http://schemas.microsoft.com/office/word/2012/wordml" xmlns:w16cid="http://schemas.microsoft.com/office/word/2016/wordml/cid" xmlns:w16se="http://schemas.microsoft.com/office/word/2015/wordml/symex" xmlns:wpg="http://schemas.microsoft.com/office/word/2010/wordprocessingGroup" xmlns:wpi="http://schemas.microsoft.com/office/word/2010/wordprocessingInk" xmlns:wne="http://schemas.microsoft.com/office/word/2006/wordml" xmlns:wps="http://schemas.microsoft.com/office/word/2010/wordprocessingShape" mc:Ignorable="w14 w15 w16se w16cid wp14">
   <w:body>
     <w:p>
       <w:pPr>
@@ -19,7 +19,7 @@
       <w:tblPr>
         <w:tblW w:w="11916" w:type="dxa"/>
         <w:tblLayout w:type="fixed"/>
-        <w:tblLook w:val="04A0"/>
+        <w:tblLook w:val="04A0" w:firstRow="1" w:lastRow="0" w:firstColumn="1" w:lastColumn="0" w:noHBand="0" w:noVBand="1"/>
       </w:tblPr>
       <w:tblGrid>
         <w:gridCol w:w="7308"/>
@@ -164,7 +164,7 @@
       <w:tblPr>
         <w:tblW w:w="10603" w:type="dxa"/>
         <w:tblLayout w:type="fixed"/>
-        <w:tblLook w:val="04A0"/>
+        <w:tblLook w:val="04A0" w:firstRow="1" w:lastRow="0" w:firstColumn="1" w:lastColumn="0" w:noHBand="0" w:noVBand="1"/>
       </w:tblPr>
       <w:tblGrid>
         <w:gridCol w:w="1875"/>
@@ -220,6 +220,7 @@
               </w:rPr>
               <w:t>#</w:t>
             </w:r>
+            <w:bookmarkStart w:id="0" w:name="_GoBack"/>
             <w:proofErr w:type="spellStart"/>
             <w:r>
               <w:rPr>
@@ -228,6 +229,7 @@
               </w:rPr>
               <w:t>studentNameUkr</w:t>
             </w:r>
+            <w:bookmarkEnd w:id="0"/>
             <w:proofErr w:type="spellEnd"/>
           </w:p>
         </w:tc>
@@ -435,7 +437,7 @@
       <w:tblPr>
         <w:tblW w:w="10603" w:type="dxa"/>
         <w:tblLayout w:type="fixed"/>
-        <w:tblLook w:val="04A0"/>
+        <w:tblLook w:val="04A0" w:firstRow="1" w:lastRow="0" w:firstColumn="1" w:lastColumn="0" w:noHBand="0" w:noVBand="1"/>
       </w:tblPr>
       <w:tblGrid>
         <w:gridCol w:w="2787"/>
@@ -493,13 +495,8 @@
               </w:rPr>
               <w:t xml:space="preserve"> </w:t>
             </w:r>
-            <w:proofErr w:type="gramStart"/>
-            <w:r>
-              <w:t>у пер</w:t>
-            </w:r>
-            <w:proofErr w:type="gramEnd"/>
-            <w:r>
-              <w:t>іод з</w:t>
+            <w:r>
+              <w:t>у період з</w:t>
             </w:r>
           </w:p>
         </w:tc>
@@ -572,8 +569,6 @@
                 <w:lang w:val="en-US"/>
               </w:rPr>
             </w:pPr>
-            <w:bookmarkStart w:id="0" w:name="_GoBack"/>
-            <w:bookmarkEnd w:id="0"/>
             <w:r>
               <w:rPr>
                 <w:szCs w:val="28"/>
@@ -700,7 +695,7 @@
           <w:left w:w="57" w:type="dxa"/>
           <w:right w:w="57" w:type="dxa"/>
         </w:tblCellMar>
-        <w:tblLook w:val="04A0"/>
+        <w:tblLook w:val="04A0" w:firstRow="1" w:lastRow="0" w:firstColumn="1" w:lastColumn="0" w:noHBand="0" w:noVBand="1"/>
       </w:tblPr>
       <w:tblGrid>
         <w:gridCol w:w="2876"/>
@@ -897,14 +892,12 @@
                 <w:lang w:val="en-GB"/>
               </w:rPr>
             </w:pPr>
-            <w:proofErr w:type="spellStart"/>
             <w:r>
               <w:rPr>
                 <w:lang w:val="en-GB"/>
               </w:rPr>
               <w:t>Cherkasy</w:t>
             </w:r>
-            <w:proofErr w:type="spellEnd"/>
             <w:r>
               <w:rPr>
                 <w:lang w:val="en-GB"/>
@@ -1040,7 +1033,7 @@
           <w:left w:w="57" w:type="dxa"/>
           <w:right w:w="57" w:type="dxa"/>
         </w:tblCellMar>
-        <w:tblLook w:val="04A0"/>
+        <w:tblLook w:val="04A0" w:firstRow="1" w:lastRow="0" w:firstColumn="1" w:lastColumn="0" w:noHBand="0" w:noVBand="1"/>
       </w:tblPr>
       <w:tblGrid>
         <w:gridCol w:w="1900"/>
@@ -1179,7 +1172,7 @@
           <w:left w:w="57" w:type="dxa"/>
           <w:right w:w="57" w:type="dxa"/>
         </w:tblCellMar>
-        <w:tblLook w:val="04A0"/>
+        <w:tblLook w:val="04A0" w:firstRow="1" w:lastRow="0" w:firstColumn="1" w:lastColumn="0" w:noHBand="0" w:noVBand="1"/>
       </w:tblPr>
       <w:tblGrid>
         <w:gridCol w:w="1758"/>
@@ -1317,7 +1310,7 @@
           <w:left w:w="57" w:type="dxa"/>
           <w:right w:w="57" w:type="dxa"/>
         </w:tblCellMar>
-        <w:tblLook w:val="04A0"/>
+        <w:tblLook w:val="04A0" w:firstRow="1" w:lastRow="0" w:firstColumn="1" w:lastColumn="0" w:noHBand="0" w:noVBand="1"/>
       </w:tblPr>
       <w:tblGrid>
         <w:gridCol w:w="3309"/>
@@ -1501,7 +1494,7 @@
           <w:left w:w="57" w:type="dxa"/>
           <w:right w:w="57" w:type="dxa"/>
         </w:tblCellMar>
-        <w:tblLook w:val="04A0"/>
+        <w:tblLook w:val="04A0" w:firstRow="1" w:lastRow="0" w:firstColumn="1" w:lastColumn="0" w:noHBand="0" w:noVBand="1"/>
       </w:tblPr>
       <w:tblGrid>
         <w:gridCol w:w="2337"/>
@@ -1623,7 +1616,7 @@
           <w:left w:w="57" w:type="dxa"/>
           <w:right w:w="57" w:type="dxa"/>
         </w:tblCellMar>
-        <w:tblLook w:val="04A0"/>
+        <w:tblLook w:val="04A0" w:firstRow="1" w:lastRow="0" w:firstColumn="1" w:lastColumn="0" w:noHBand="0" w:noVBand="1"/>
       </w:tblPr>
       <w:tblGrid>
         <w:gridCol w:w="2337"/>
@@ -1772,7 +1765,7 @@
           <w:left w:w="28" w:type="dxa"/>
           <w:right w:w="28" w:type="dxa"/>
         </w:tblCellMar>
-        <w:tblLook w:val="04A0"/>
+        <w:tblLook w:val="04A0" w:firstRow="1" w:lastRow="0" w:firstColumn="1" w:lastColumn="0" w:noHBand="0" w:noVBand="1"/>
       </w:tblPr>
       <w:tblGrid>
         <w:gridCol w:w="4365"/>
@@ -2021,7 +2014,7 @@
           <w:left w:w="57" w:type="dxa"/>
           <w:right w:w="57" w:type="dxa"/>
         </w:tblCellMar>
-        <w:tblLook w:val="04A0"/>
+        <w:tblLook w:val="04A0" w:firstRow="1" w:lastRow="0" w:firstColumn="1" w:lastColumn="0" w:noHBand="0" w:noVBand="1"/>
       </w:tblPr>
       <w:tblGrid>
         <w:gridCol w:w="3034"/>
@@ -2206,7 +2199,7 @@
           <w:left w:w="28" w:type="dxa"/>
           <w:right w:w="28" w:type="dxa"/>
         </w:tblCellMar>
-        <w:tblLook w:val="04A0"/>
+        <w:tblLook w:val="04A0" w:firstRow="1" w:lastRow="0" w:firstColumn="1" w:lastColumn="0" w:noHBand="0" w:noVBand="1"/>
       </w:tblPr>
       <w:tblGrid>
         <w:gridCol w:w="3997"/>
@@ -2506,7 +2499,7 @@
     <w:tbl>
       <w:tblPr>
         <w:tblW w:w="5000" w:type="pct"/>
-        <w:tblLook w:val="04A0"/>
+        <w:tblLook w:val="04A0" w:firstRow="1" w:lastRow="0" w:firstColumn="1" w:lastColumn="0" w:noHBand="0" w:noVBand="1"/>
       </w:tblPr>
       <w:tblGrid>
         <w:gridCol w:w="3291"/>
@@ -5341,7 +5334,7 @@
           <w:left w:w="57" w:type="dxa"/>
           <w:right w:w="57" w:type="dxa"/>
         </w:tblCellMar>
-        <w:tblLook w:val="04A0"/>
+        <w:tblLook w:val="04A0" w:firstRow="1" w:lastRow="0" w:firstColumn="1" w:lastColumn="0" w:noHBand="0" w:noVBand="1"/>
       </w:tblPr>
       <w:tblGrid>
         <w:gridCol w:w="2217"/>
@@ -5599,7 +5592,7 @@
       <w:tblPr>
         <w:tblW w:w="10603" w:type="dxa"/>
         <w:tblLayout w:type="fixed"/>
-        <w:tblLook w:val="04A0"/>
+        <w:tblLook w:val="04A0" w:firstRow="1" w:lastRow="0" w:firstColumn="1" w:lastColumn="0" w:noHBand="0" w:noVBand="1"/>
       </w:tblPr>
       <w:tblGrid>
         <w:gridCol w:w="1875"/>
@@ -5817,7 +5810,7 @@
           <w:left w:w="28" w:type="dxa"/>
           <w:right w:w="28" w:type="dxa"/>
         </w:tblCellMar>
-        <w:tblLook w:val="04A0"/>
+        <w:tblLook w:val="04A0" w:firstRow="1" w:lastRow="0" w:firstColumn="1" w:lastColumn="0" w:noHBand="0" w:noVBand="1"/>
       </w:tblPr>
       <w:tblGrid>
         <w:gridCol w:w="1871"/>
@@ -6165,14 +6158,12 @@
                 <w:lang w:val="en-US"/>
               </w:rPr>
             </w:pPr>
-            <w:proofErr w:type="spellStart"/>
             <w:r>
               <w:rPr>
                 <w:lang w:val="en-US"/>
               </w:rPr>
               <w:t>Oleh</w:t>
             </w:r>
-            <w:proofErr w:type="spellEnd"/>
             <w:r>
               <w:rPr>
                 <w:lang w:val="en-US"/>
@@ -6351,7 +6342,7 @@
           <w:left w:w="57" w:type="dxa"/>
           <w:right w:w="57" w:type="dxa"/>
         </w:tblCellMar>
-        <w:tblLook w:val="04A0"/>
+        <w:tblLook w:val="04A0" w:firstRow="1" w:lastRow="0" w:firstColumn="1" w:lastColumn="0" w:noHBand="0" w:noVBand="1"/>
       </w:tblPr>
       <w:tblGrid>
         <w:gridCol w:w="3117"/>
@@ -6648,8 +6639,13 @@
           <w:lang w:val="en-US"/>
         </w:rPr>
       </w:pPr>
+      <w:proofErr w:type="spellStart"/>
       <w:r>
-        <w:t>Тел./</w:t>
+        <w:t>Тел</w:t>
+      </w:r>
+      <w:proofErr w:type="spellEnd"/>
+      <w:r>
+        <w:t>./</w:t>
       </w:r>
       <w:proofErr w:type="spellStart"/>
       <w:r>
@@ -6752,7 +6748,7 @@
 </file>
 
 <file path=word/endnotes.xml><?xml version="1.0" encoding="utf-8"?>
-<w:endnotes xmlns:ve="http://schemas.openxmlformats.org/markup-compatibility/2006" xmlns:o="urn:schemas-microsoft-com:office:office" xmlns:r="http://schemas.openxmlformats.org/officeDocument/2006/relationships" xmlns:m="http://schemas.openxmlformats.org/officeDocument/2006/math" xmlns:v="urn:schemas-microsoft-com:vml" xmlns:wp="http://schemas.openxmlformats.org/drawingml/2006/wordprocessingDrawing" xmlns:w10="urn:schemas-microsoft-com:office:word" xmlns:w="http://schemas.openxmlformats.org/wordprocessingml/2006/main" xmlns:wne="http://schemas.microsoft.com/office/word/2006/wordml">
+<w:endnotes xmlns:wpc="http://schemas.microsoft.com/office/word/2010/wordprocessingCanvas" xmlns:cx="http://schemas.microsoft.com/office/drawing/2014/chartex" xmlns:cx1="http://schemas.microsoft.com/office/drawing/2015/9/8/chartex" xmlns:cx2="http://schemas.microsoft.com/office/drawing/2015/10/21/chartex" xmlns:cx3="http://schemas.microsoft.com/office/drawing/2016/5/9/chartex" xmlns:cx4="http://schemas.microsoft.com/office/drawing/2016/5/10/chartex" xmlns:cx5="http://schemas.microsoft.com/office/drawing/2016/5/11/chartex" xmlns:cx6="http://schemas.microsoft.com/office/drawing/2016/5/12/chartex" xmlns:cx7="http://schemas.microsoft.com/office/drawing/2016/5/13/chartex" xmlns:cx8="http://schemas.microsoft.com/office/drawing/2016/5/14/chartex" xmlns:mc="http://schemas.openxmlformats.org/markup-compatibility/2006" xmlns:aink="http://schemas.microsoft.com/office/drawing/2016/ink" xmlns:am3d="http://schemas.microsoft.com/office/drawing/2017/model3d" xmlns:o="urn:schemas-microsoft-com:office:office" xmlns:r="http://schemas.openxmlformats.org/officeDocument/2006/relationships" xmlns:m="http://schemas.openxmlformats.org/officeDocument/2006/math" xmlns:v="urn:schemas-microsoft-com:vml" xmlns:wp14="http://schemas.microsoft.com/office/word/2010/wordprocessingDrawing" xmlns:wp="http://schemas.openxmlformats.org/drawingml/2006/wordprocessingDrawing" xmlns:w10="urn:schemas-microsoft-com:office:word" xmlns:w="http://schemas.openxmlformats.org/wordprocessingml/2006/main" xmlns:w14="http://schemas.microsoft.com/office/word/2010/wordml" xmlns:w15="http://schemas.microsoft.com/office/word/2012/wordml" xmlns:w16cid="http://schemas.microsoft.com/office/word/2016/wordml/cid" xmlns:w16se="http://schemas.microsoft.com/office/word/2015/wordml/symex" xmlns:wpg="http://schemas.microsoft.com/office/word/2010/wordprocessingGroup" xmlns:wpi="http://schemas.microsoft.com/office/word/2010/wordprocessingInk" xmlns:wne="http://schemas.microsoft.com/office/word/2006/wordml" xmlns:wps="http://schemas.microsoft.com/office/word/2010/wordprocessingShape" mc:Ignorable="w14 w15 w16se w16cid wp14">
   <w:endnote w:type="separator" w:id="-1">
     <w:p>
       <w:r>
@@ -6771,7 +6767,7 @@
 </file>
 
 <file path=word/footnotes.xml><?xml version="1.0" encoding="utf-8"?>
-<w:footnotes xmlns:ve="http://schemas.openxmlformats.org/markup-compatibility/2006" xmlns:o="urn:schemas-microsoft-com:office:office" xmlns:r="http://schemas.openxmlformats.org/officeDocument/2006/relationships" xmlns:m="http://schemas.openxmlformats.org/officeDocument/2006/math" xmlns:v="urn:schemas-microsoft-com:vml" xmlns:wp="http://schemas.openxmlformats.org/drawingml/2006/wordprocessingDrawing" xmlns:w10="urn:schemas-microsoft-com:office:word" xmlns:w="http://schemas.openxmlformats.org/wordprocessingml/2006/main" xmlns:wne="http://schemas.microsoft.com/office/word/2006/wordml">
+<w:footnotes xmlns:wpc="http://schemas.microsoft.com/office/word/2010/wordprocessingCanvas" xmlns:cx="http://schemas.microsoft.com/office/drawing/2014/chartex" xmlns:cx1="http://schemas.microsoft.com/office/drawing/2015/9/8/chartex" xmlns:cx2="http://schemas.microsoft.com/office/drawing/2015/10/21/chartex" xmlns:cx3="http://schemas.microsoft.com/office/drawing/2016/5/9/chartex" xmlns:cx4="http://schemas.microsoft.com/office/drawing/2016/5/10/chartex" xmlns:cx5="http://schemas.microsoft.com/office/drawing/2016/5/11/chartex" xmlns:cx6="http://schemas.microsoft.com/office/drawing/2016/5/12/chartex" xmlns:cx7="http://schemas.microsoft.com/office/drawing/2016/5/13/chartex" xmlns:cx8="http://schemas.microsoft.com/office/drawing/2016/5/14/chartex" xmlns:mc="http://schemas.openxmlformats.org/markup-compatibility/2006" xmlns:aink="http://schemas.microsoft.com/office/drawing/2016/ink" xmlns:am3d="http://schemas.microsoft.com/office/drawing/2017/model3d" xmlns:o="urn:schemas-microsoft-com:office:office" xmlns:r="http://schemas.openxmlformats.org/officeDocument/2006/relationships" xmlns:m="http://schemas.openxmlformats.org/officeDocument/2006/math" xmlns:v="urn:schemas-microsoft-com:vml" xmlns:wp14="http://schemas.microsoft.com/office/word/2010/wordprocessingDrawing" xmlns:wp="http://schemas.openxmlformats.org/drawingml/2006/wordprocessingDrawing" xmlns:w10="urn:schemas-microsoft-com:office:word" xmlns:w="http://schemas.openxmlformats.org/wordprocessingml/2006/main" xmlns:w14="http://schemas.microsoft.com/office/word/2010/wordml" xmlns:w15="http://schemas.microsoft.com/office/word/2012/wordml" xmlns:w16cid="http://schemas.microsoft.com/office/word/2016/wordml/cid" xmlns:w16se="http://schemas.microsoft.com/office/word/2015/wordml/symex" xmlns:wpg="http://schemas.microsoft.com/office/word/2010/wordprocessingGroup" xmlns:wpi="http://schemas.microsoft.com/office/word/2010/wordprocessingInk" xmlns:wne="http://schemas.microsoft.com/office/word/2006/wordml" xmlns:wps="http://schemas.microsoft.com/office/word/2010/wordprocessingShape" mc:Ignorable="w14 w15 w16se w16cid wp14">
   <w:footnote w:type="separator" w:id="-1">
     <w:p>
       <w:r>
@@ -6790,7 +6786,7 @@
 </file>
 
 <file path=word/header1.xml><?xml version="1.0" encoding="utf-8"?>
-<w:hdr xmlns:ve="http://schemas.openxmlformats.org/markup-compatibility/2006" xmlns:o="urn:schemas-microsoft-com:office:office" xmlns:r="http://schemas.openxmlformats.org/officeDocument/2006/relationships" xmlns:m="http://schemas.openxmlformats.org/officeDocument/2006/math" xmlns:v="urn:schemas-microsoft-com:vml" xmlns:wp="http://schemas.openxmlformats.org/drawingml/2006/wordprocessingDrawing" xmlns:w10="urn:schemas-microsoft-com:office:word" xmlns:w="http://schemas.openxmlformats.org/wordprocessingml/2006/main" xmlns:wne="http://schemas.microsoft.com/office/word/2006/wordml">
+<w:hdr xmlns:wpc="http://schemas.microsoft.com/office/word/2010/wordprocessingCanvas" xmlns:cx="http://schemas.microsoft.com/office/drawing/2014/chartex" xmlns:cx1="http://schemas.microsoft.com/office/drawing/2015/9/8/chartex" xmlns:cx2="http://schemas.microsoft.com/office/drawing/2015/10/21/chartex" xmlns:cx3="http://schemas.microsoft.com/office/drawing/2016/5/9/chartex" xmlns:cx4="http://schemas.microsoft.com/office/drawing/2016/5/10/chartex" xmlns:cx5="http://schemas.microsoft.com/office/drawing/2016/5/11/chartex" xmlns:cx6="http://schemas.microsoft.com/office/drawing/2016/5/12/chartex" xmlns:cx7="http://schemas.microsoft.com/office/drawing/2016/5/13/chartex" xmlns:cx8="http://schemas.microsoft.com/office/drawing/2016/5/14/chartex" xmlns:mc="http://schemas.openxmlformats.org/markup-compatibility/2006" xmlns:aink="http://schemas.microsoft.com/office/drawing/2016/ink" xmlns:am3d="http://schemas.microsoft.com/office/drawing/2017/model3d" xmlns:o="urn:schemas-microsoft-com:office:office" xmlns:r="http://schemas.openxmlformats.org/officeDocument/2006/relationships" xmlns:m="http://schemas.openxmlformats.org/officeDocument/2006/math" xmlns:v="urn:schemas-microsoft-com:vml" xmlns:wp14="http://schemas.microsoft.com/office/word/2010/wordprocessingDrawing" xmlns:wp="http://schemas.openxmlformats.org/drawingml/2006/wordprocessingDrawing" xmlns:w10="urn:schemas-microsoft-com:office:word" xmlns:w="http://schemas.openxmlformats.org/wordprocessingml/2006/main" xmlns:w14="http://schemas.microsoft.com/office/word/2010/wordml" xmlns:w15="http://schemas.microsoft.com/office/word/2012/wordml" xmlns:w16cid="http://schemas.microsoft.com/office/word/2016/wordml/cid" xmlns:w16se="http://schemas.microsoft.com/office/word/2015/wordml/symex" xmlns:wpg="http://schemas.microsoft.com/office/word/2010/wordprocessingGroup" xmlns:wpi="http://schemas.microsoft.com/office/word/2010/wordprocessingInk" xmlns:wne="http://schemas.microsoft.com/office/word/2006/wordml" xmlns:wps="http://schemas.microsoft.com/office/word/2010/wordprocessingShape" mc:Ignorable="w14 w15 w16se w16cid wp14">
   <w:p>
     <w:pPr>
       <w:pStyle w:val="af0"/>
@@ -6827,7 +6823,7 @@
 </file>
 
 <file path=word/header2.xml><?xml version="1.0" encoding="utf-8"?>
-<w:hdr xmlns:ve="http://schemas.openxmlformats.org/markup-compatibility/2006" xmlns:o="urn:schemas-microsoft-com:office:office" xmlns:r="http://schemas.openxmlformats.org/officeDocument/2006/relationships" xmlns:m="http://schemas.openxmlformats.org/officeDocument/2006/math" xmlns:v="urn:schemas-microsoft-com:vml" xmlns:wp="http://schemas.openxmlformats.org/drawingml/2006/wordprocessingDrawing" xmlns:w10="urn:schemas-microsoft-com:office:word" xmlns:w="http://schemas.openxmlformats.org/wordprocessingml/2006/main" xmlns:wne="http://schemas.microsoft.com/office/word/2006/wordml">
+<w:hdr xmlns:wpc="http://schemas.microsoft.com/office/word/2010/wordprocessingCanvas" xmlns:cx="http://schemas.microsoft.com/office/drawing/2014/chartex" xmlns:cx1="http://schemas.microsoft.com/office/drawing/2015/9/8/chartex" xmlns:cx2="http://schemas.microsoft.com/office/drawing/2015/10/21/chartex" xmlns:cx3="http://schemas.microsoft.com/office/drawing/2016/5/9/chartex" xmlns:cx4="http://schemas.microsoft.com/office/drawing/2016/5/10/chartex" xmlns:cx5="http://schemas.microsoft.com/office/drawing/2016/5/11/chartex" xmlns:cx6="http://schemas.microsoft.com/office/drawing/2016/5/12/chartex" xmlns:cx7="http://schemas.microsoft.com/office/drawing/2016/5/13/chartex" xmlns:cx8="http://schemas.microsoft.com/office/drawing/2016/5/14/chartex" xmlns:mc="http://schemas.openxmlformats.org/markup-compatibility/2006" xmlns:aink="http://schemas.microsoft.com/office/drawing/2016/ink" xmlns:am3d="http://schemas.microsoft.com/office/drawing/2017/model3d" xmlns:o="urn:schemas-microsoft-com:office:office" xmlns:r="http://schemas.openxmlformats.org/officeDocument/2006/relationships" xmlns:m="http://schemas.openxmlformats.org/officeDocument/2006/math" xmlns:v="urn:schemas-microsoft-com:vml" xmlns:wp14="http://schemas.microsoft.com/office/word/2010/wordprocessingDrawing" xmlns:wp="http://schemas.openxmlformats.org/drawingml/2006/wordprocessingDrawing" xmlns:w10="urn:schemas-microsoft-com:office:word" xmlns:w="http://schemas.openxmlformats.org/wordprocessingml/2006/main" xmlns:w14="http://schemas.microsoft.com/office/word/2010/wordml" xmlns:w15="http://schemas.microsoft.com/office/word/2012/wordml" xmlns:w16cid="http://schemas.microsoft.com/office/word/2016/wordml/cid" xmlns:w16se="http://schemas.microsoft.com/office/word/2015/wordml/symex" xmlns:wpg="http://schemas.microsoft.com/office/word/2010/wordprocessingGroup" xmlns:wpi="http://schemas.microsoft.com/office/word/2010/wordprocessingInk" xmlns:wne="http://schemas.microsoft.com/office/word/2006/wordml" xmlns:wps="http://schemas.microsoft.com/office/word/2010/wordprocessingShape" mc:Ignorable="w14 w15 w16se w16cid wp14">
   <w:p>
     <w:pPr>
       <w:pStyle w:val="af0"/>
@@ -6890,8 +6886,8 @@
 </file>
 
 <file path=word/numbering.xml><?xml version="1.0" encoding="utf-8"?>
-<w:numbering xmlns:ve="http://schemas.openxmlformats.org/markup-compatibility/2006" xmlns:o="urn:schemas-microsoft-com:office:office" xmlns:r="http://schemas.openxmlformats.org/officeDocument/2006/relationships" xmlns:m="http://schemas.openxmlformats.org/officeDocument/2006/math" xmlns:v="urn:schemas-microsoft-com:vml" xmlns:wp="http://schemas.openxmlformats.org/drawingml/2006/wordprocessingDrawing" xmlns:w10="urn:schemas-microsoft-com:office:word" xmlns:w="http://schemas.openxmlformats.org/wordprocessingml/2006/main" xmlns:wne="http://schemas.microsoft.com/office/word/2006/wordml">
-  <w:abstractNum w:abstractNumId="0">
+<w:numbering xmlns:wpc="http://schemas.microsoft.com/office/word/2010/wordprocessingCanvas" xmlns:cx="http://schemas.microsoft.com/office/drawing/2014/chartex" xmlns:cx1="http://schemas.microsoft.com/office/drawing/2015/9/8/chartex" xmlns:cx2="http://schemas.microsoft.com/office/drawing/2015/10/21/chartex" xmlns:cx3="http://schemas.microsoft.com/office/drawing/2016/5/9/chartex" xmlns:cx4="http://schemas.microsoft.com/office/drawing/2016/5/10/chartex" xmlns:cx5="http://schemas.microsoft.com/office/drawing/2016/5/11/chartex" xmlns:cx6="http://schemas.microsoft.com/office/drawing/2016/5/12/chartex" xmlns:cx7="http://schemas.microsoft.com/office/drawing/2016/5/13/chartex" xmlns:cx8="http://schemas.microsoft.com/office/drawing/2016/5/14/chartex" xmlns:mc="http://schemas.openxmlformats.org/markup-compatibility/2006" xmlns:aink="http://schemas.microsoft.com/office/drawing/2016/ink" xmlns:am3d="http://schemas.microsoft.com/office/drawing/2017/model3d" xmlns:o="urn:schemas-microsoft-com:office:office" xmlns:r="http://schemas.openxmlformats.org/officeDocument/2006/relationships" xmlns:m="http://schemas.openxmlformats.org/officeDocument/2006/math" xmlns:v="urn:schemas-microsoft-com:vml" xmlns:wp14="http://schemas.microsoft.com/office/word/2010/wordprocessingDrawing" xmlns:wp="http://schemas.openxmlformats.org/drawingml/2006/wordprocessingDrawing" xmlns:w10="urn:schemas-microsoft-com:office:word" xmlns:w="http://schemas.openxmlformats.org/wordprocessingml/2006/main" xmlns:w14="http://schemas.microsoft.com/office/word/2010/wordml" xmlns:w15="http://schemas.microsoft.com/office/word/2012/wordml" xmlns:w16cid="http://schemas.microsoft.com/office/word/2016/wordml/cid" xmlns:w16se="http://schemas.microsoft.com/office/word/2015/wordml/symex" xmlns:wpg="http://schemas.microsoft.com/office/word/2010/wordprocessingGroup" xmlns:wpi="http://schemas.microsoft.com/office/word/2010/wordprocessingInk" xmlns:wne="http://schemas.microsoft.com/office/word/2006/wordml" xmlns:wps="http://schemas.microsoft.com/office/word/2010/wordprocessingShape" mc:Ignorable="w14 w15 w16se w16cid wp14">
+  <w:abstractNum w:abstractNumId="0" w15:restartNumberingAfterBreak="0">
     <w:nsid w:val="05CE60DB"/>
     <w:multiLevelType w:val="hybridMultilevel"/>
     <w:tmpl w:val="0AB65374"/>
@@ -6980,7 +6976,7 @@
       </w:pPr>
     </w:lvl>
   </w:abstractNum>
-  <w:abstractNum w:abstractNumId="1">
+  <w:abstractNum w:abstractNumId="1" w15:restartNumberingAfterBreak="0">
     <w:nsid w:val="3DA40780"/>
     <w:multiLevelType w:val="hybridMultilevel"/>
     <w:tmpl w:val="01742DC0"/>
@@ -7069,7 +7065,7 @@
       </w:pPr>
     </w:lvl>
   </w:abstractNum>
-  <w:abstractNum w:abstractNumId="2">
+  <w:abstractNum w:abstractNumId="2" w15:restartNumberingAfterBreak="0">
     <w:nsid w:val="467A7FC9"/>
     <w:multiLevelType w:val="hybridMultilevel"/>
     <w:tmpl w:val="0C461B0E"/>
@@ -7185,7 +7181,7 @@
       </w:pPr>
     </w:lvl>
   </w:abstractNum>
-  <w:abstractNum w:abstractNumId="3">
+  <w:abstractNum w:abstractNumId="3" w15:restartNumberingAfterBreak="0">
     <w:nsid w:val="46FB44E9"/>
     <w:multiLevelType w:val="hybridMultilevel"/>
     <w:tmpl w:val="6AAA882E"/>
@@ -7291,7 +7287,7 @@
 </file>
 
 <file path=word/styles.xml><?xml version="1.0" encoding="utf-8"?>
-<w:styles xmlns:r="http://schemas.openxmlformats.org/officeDocument/2006/relationships" xmlns:w="http://schemas.openxmlformats.org/wordprocessingml/2006/main">
+<w:styles xmlns:mc="http://schemas.openxmlformats.org/markup-compatibility/2006" xmlns:r="http://schemas.openxmlformats.org/officeDocument/2006/relationships" xmlns:w="http://schemas.openxmlformats.org/wordprocessingml/2006/main" xmlns:w14="http://schemas.microsoft.com/office/word/2010/wordml" xmlns:w15="http://schemas.microsoft.com/office/word/2012/wordml" xmlns:w16cid="http://schemas.microsoft.com/office/word/2016/wordml/cid" xmlns:w16se="http://schemas.microsoft.com/office/word/2015/wordml/symex" mc:Ignorable="w14 w15 w16se w16cid">
   <w:docDefaults>
     <w:rPrDefault>
       <w:rPr>
@@ -7301,144 +7297,382 @@
     </w:rPrDefault>
     <w:pPrDefault/>
   </w:docDefaults>
-  <w:latentStyles w:defLockedState="0" w:defUIPriority="99" w:defSemiHidden="1" w:defUnhideWhenUsed="1" w:defQFormat="0" w:count="267">
-    <w:lsdException w:name="Normal" w:semiHidden="0" w:uiPriority="0" w:unhideWhenUsed="0" w:qFormat="1"/>
-    <w:lsdException w:name="heading 1" w:semiHidden="0" w:uiPriority="9" w:unhideWhenUsed="0" w:qFormat="1"/>
-    <w:lsdException w:name="heading 2" w:uiPriority="9" w:qFormat="1"/>
-    <w:lsdException w:name="heading 3" w:uiPriority="9" w:qFormat="1"/>
-    <w:lsdException w:name="heading 4" w:uiPriority="9" w:qFormat="1"/>
-    <w:lsdException w:name="heading 5" w:uiPriority="9" w:qFormat="1"/>
-    <w:lsdException w:name="heading 6" w:uiPriority="9" w:qFormat="1"/>
-    <w:lsdException w:name="heading 7" w:uiPriority="9" w:qFormat="1"/>
-    <w:lsdException w:name="heading 8" w:uiPriority="9" w:qFormat="1"/>
-    <w:lsdException w:name="heading 9" w:uiPriority="9" w:qFormat="1"/>
-    <w:lsdException w:name="toc 1" w:uiPriority="39"/>
-    <w:lsdException w:name="toc 2" w:uiPriority="39"/>
-    <w:lsdException w:name="toc 3" w:uiPriority="39"/>
-    <w:lsdException w:name="toc 4" w:uiPriority="39"/>
-    <w:lsdException w:name="toc 5" w:uiPriority="39"/>
-    <w:lsdException w:name="toc 6" w:uiPriority="39"/>
-    <w:lsdException w:name="toc 7" w:uiPriority="39"/>
-    <w:lsdException w:name="toc 8" w:uiPriority="39"/>
-    <w:lsdException w:name="toc 9" w:uiPriority="39"/>
-    <w:lsdException w:name="caption" w:uiPriority="35" w:qFormat="1"/>
-    <w:lsdException w:name="Title" w:semiHidden="0" w:uiPriority="10" w:unhideWhenUsed="0" w:qFormat="1"/>
-    <w:lsdException w:name="Default Paragraph Font" w:uiPriority="1"/>
-    <w:lsdException w:name="Subtitle" w:semiHidden="0" w:uiPriority="11" w:unhideWhenUsed="0" w:qFormat="1"/>
-    <w:lsdException w:name="Strong" w:semiHidden="0" w:uiPriority="22" w:unhideWhenUsed="0" w:qFormat="1"/>
-    <w:lsdException w:name="Emphasis" w:semiHidden="0" w:uiPriority="20" w:unhideWhenUsed="0" w:qFormat="1"/>
-    <w:lsdException w:name="Table Grid" w:semiHidden="0" w:uiPriority="59" w:unhideWhenUsed="0"/>
-    <w:lsdException w:name="Placeholder Text" w:unhideWhenUsed="0"/>
-    <w:lsdException w:name="No Spacing" w:semiHidden="0" w:uiPriority="1" w:unhideWhenUsed="0" w:qFormat="1"/>
-    <w:lsdException w:name="Light Shading" w:semiHidden="0" w:uiPriority="60" w:unhideWhenUsed="0"/>
-    <w:lsdException w:name="Light List" w:semiHidden="0" w:uiPriority="61" w:unhideWhenUsed="0"/>
-    <w:lsdException w:name="Light Grid" w:semiHidden="0" w:uiPriority="62" w:unhideWhenUsed="0"/>
-    <w:lsdException w:name="Medium Shading 1" w:semiHidden="0" w:uiPriority="63" w:unhideWhenUsed="0"/>
-    <w:lsdException w:name="Medium Shading 2" w:semiHidden="0" w:uiPriority="64" w:unhideWhenUsed="0"/>
-    <w:lsdException w:name="Medium List 1" w:semiHidden="0" w:uiPriority="65" w:unhideWhenUsed="0"/>
-    <w:lsdException w:name="Medium List 2" w:semiHidden="0" w:uiPriority="66" w:unhideWhenUsed="0"/>
-    <w:lsdException w:name="Medium Grid 1" w:semiHidden="0" w:uiPriority="67" w:unhideWhenUsed="0"/>
-    <w:lsdException w:name="Medium Grid 2" w:semiHidden="0" w:uiPriority="68" w:unhideWhenUsed="0"/>
-    <w:lsdException w:name="Medium Grid 3" w:semiHidden="0" w:uiPriority="69" w:unhideWhenUsed="0"/>
-    <w:lsdException w:name="Dark List" w:semiHidden="0" w:uiPriority="70" w:unhideWhenUsed="0"/>
-    <w:lsdException w:name="Colorful Shading" w:semiHidden="0" w:uiPriority="71" w:unhideWhenUsed="0"/>
-    <w:lsdException w:name="Colorful List" w:semiHidden="0" w:uiPriority="72" w:unhideWhenUsed="0"/>
-    <w:lsdException w:name="Colorful Grid" w:semiHidden="0" w:uiPriority="73" w:unhideWhenUsed="0"/>
-    <w:lsdException w:name="Light Shading Accent 1" w:semiHidden="0" w:uiPriority="60" w:unhideWhenUsed="0"/>
-    <w:lsdException w:name="Light List Accent 1" w:semiHidden="0" w:uiPriority="61" w:unhideWhenUsed="0"/>
-    <w:lsdException w:name="Light Grid Accent 1" w:semiHidden="0" w:uiPriority="62" w:unhideWhenUsed="0"/>
-    <w:lsdException w:name="Medium Shading 1 Accent 1" w:semiHidden="0" w:uiPriority="63" w:unhideWhenUsed="0"/>
-    <w:lsdException w:name="Medium Shading 2 Accent 1" w:semiHidden="0" w:uiPriority="64" w:unhideWhenUsed="0"/>
-    <w:lsdException w:name="Medium List 1 Accent 1" w:semiHidden="0" w:uiPriority="65" w:unhideWhenUsed="0"/>
-    <w:lsdException w:name="Revision" w:unhideWhenUsed="0"/>
-    <w:lsdException w:name="List Paragraph" w:semiHidden="0" w:uiPriority="34" w:unhideWhenUsed="0" w:qFormat="1"/>
-    <w:lsdException w:name="Quote" w:semiHidden="0" w:uiPriority="29" w:unhideWhenUsed="0" w:qFormat="1"/>
-    <w:lsdException w:name="Intense Quote" w:semiHidden="0" w:uiPriority="30" w:unhideWhenUsed="0" w:qFormat="1"/>
-    <w:lsdException w:name="Medium List 2 Accent 1" w:semiHidden="0" w:uiPriority="66" w:unhideWhenUsed="0"/>
-    <w:lsdException w:name="Medium Grid 1 Accent 1" w:semiHidden="0" w:uiPriority="67" w:unhideWhenUsed="0"/>
-    <w:lsdException w:name="Medium Grid 2 Accent 1" w:semiHidden="0" w:uiPriority="68" w:unhideWhenUsed="0"/>
-    <w:lsdException w:name="Medium Grid 3 Accent 1" w:semiHidden="0" w:uiPriority="69" w:unhideWhenUsed="0"/>
-    <w:lsdException w:name="Dark List Accent 1" w:semiHidden="0" w:uiPriority="70" w:unhideWhenUsed="0"/>
-    <w:lsdException w:name="Colorful Shading Accent 1" w:semiHidden="0" w:uiPriority="71" w:unhideWhenUsed="0"/>
-    <w:lsdException w:name="Colorful List Accent 1" w:semiHidden="0" w:uiPriority="72" w:unhideWhenUsed="0"/>
-    <w:lsdException w:name="Colorful Grid Accent 1" w:semiHidden="0" w:uiPriority="73" w:unhideWhenUsed="0"/>
-    <w:lsdException w:name="Light Shading Accent 2" w:semiHidden="0" w:uiPriority="60" w:unhideWhenUsed="0"/>
-    <w:lsdException w:name="Light List Accent 2" w:semiHidden="0" w:uiPriority="61" w:unhideWhenUsed="0"/>
-    <w:lsdException w:name="Light Grid Accent 2" w:semiHidden="0" w:uiPriority="62" w:unhideWhenUsed="0"/>
-    <w:lsdException w:name="Medium Shading 1 Accent 2" w:semiHidden="0" w:uiPriority="63" w:unhideWhenUsed="0"/>
-    <w:lsdException w:name="Medium Shading 2 Accent 2" w:semiHidden="0" w:uiPriority="64" w:unhideWhenUsed="0"/>
-    <w:lsdException w:name="Medium List 1 Accent 2" w:semiHidden="0" w:uiPriority="65" w:unhideWhenUsed="0"/>
-    <w:lsdException w:name="Medium List 2 Accent 2" w:semiHidden="0" w:uiPriority="66" w:unhideWhenUsed="0"/>
-    <w:lsdException w:name="Medium Grid 1 Accent 2" w:semiHidden="0" w:uiPriority="67" w:unhideWhenUsed="0"/>
-    <w:lsdException w:name="Medium Grid 2 Accent 2" w:semiHidden="0" w:uiPriority="68" w:unhideWhenUsed="0"/>
-    <w:lsdException w:name="Medium Grid 3 Accent 2" w:semiHidden="0" w:uiPriority="69" w:unhideWhenUsed="0"/>
-    <w:lsdException w:name="Dark List Accent 2" w:semiHidden="0" w:uiPriority="70" w:unhideWhenUsed="0"/>
-    <w:lsdException w:name="Colorful Shading Accent 2" w:semiHidden="0" w:uiPriority="71" w:unhideWhenUsed="0"/>
-    <w:lsdException w:name="Colorful List Accent 2" w:semiHidden="0" w:uiPriority="72" w:unhideWhenUsed="0"/>
-    <w:lsdException w:name="Colorful Grid Accent 2" w:semiHidden="0" w:uiPriority="73" w:unhideWhenUsed="0"/>
-    <w:lsdException w:name="Light Shading Accent 3" w:semiHidden="0" w:uiPriority="60" w:unhideWhenUsed="0"/>
-    <w:lsdException w:name="Light List Accent 3" w:semiHidden="0" w:uiPriority="61" w:unhideWhenUsed="0"/>
-    <w:lsdException w:name="Light Grid Accent 3" w:semiHidden="0" w:uiPriority="62" w:unhideWhenUsed="0"/>
-    <w:lsdException w:name="Medium Shading 1 Accent 3" w:semiHidden="0" w:uiPriority="63" w:unhideWhenUsed="0"/>
-    <w:lsdException w:name="Medium Shading 2 Accent 3" w:semiHidden="0" w:uiPriority="64" w:unhideWhenUsed="0"/>
-    <w:lsdException w:name="Medium List 1 Accent 3" w:semiHidden="0" w:uiPriority="65" w:unhideWhenUsed="0"/>
-    <w:lsdException w:name="Medium List 2 Accent 3" w:semiHidden="0" w:uiPriority="66" w:unhideWhenUsed="0"/>
-    <w:lsdException w:name="Medium Grid 1 Accent 3" w:semiHidden="0" w:uiPriority="67" w:unhideWhenUsed="0"/>
-    <w:lsdException w:name="Medium Grid 2 Accent 3" w:semiHidden="0" w:uiPriority="68" w:unhideWhenUsed="0"/>
-    <w:lsdException w:name="Medium Grid 3 Accent 3" w:semiHidden="0" w:uiPriority="69" w:unhideWhenUsed="0"/>
-    <w:lsdException w:name="Dark List Accent 3" w:semiHidden="0" w:uiPriority="70" w:unhideWhenUsed="0"/>
-    <w:lsdException w:name="Colorful Shading Accent 3" w:semiHidden="0" w:uiPriority="71" w:unhideWhenUsed="0"/>
-    <w:lsdException w:name="Colorful List Accent 3" w:semiHidden="0" w:uiPriority="72" w:unhideWhenUsed="0"/>
-    <w:lsdException w:name="Colorful Grid Accent 3" w:semiHidden="0" w:uiPriority="73" w:unhideWhenUsed="0"/>
-    <w:lsdException w:name="Light Shading Accent 4" w:semiHidden="0" w:uiPriority="60" w:unhideWhenUsed="0"/>
-    <w:lsdException w:name="Light List Accent 4" w:semiHidden="0" w:uiPriority="61" w:unhideWhenUsed="0"/>
-    <w:lsdException w:name="Light Grid Accent 4" w:semiHidden="0" w:uiPriority="62" w:unhideWhenUsed="0"/>
-    <w:lsdException w:name="Medium Shading 1 Accent 4" w:semiHidden="0" w:uiPriority="63" w:unhideWhenUsed="0"/>
-    <w:lsdException w:name="Medium Shading 2 Accent 4" w:semiHidden="0" w:uiPriority="64" w:unhideWhenUsed="0"/>
-    <w:lsdException w:name="Medium List 1 Accent 4" w:semiHidden="0" w:uiPriority="65" w:unhideWhenUsed="0"/>
-    <w:lsdException w:name="Medium List 2 Accent 4" w:semiHidden="0" w:uiPriority="66" w:unhideWhenUsed="0"/>
-    <w:lsdException w:name="Medium Grid 1 Accent 4" w:semiHidden="0" w:uiPriority="67" w:unhideWhenUsed="0"/>
-    <w:lsdException w:name="Medium Grid 2 Accent 4" w:semiHidden="0" w:uiPriority="68" w:unhideWhenUsed="0"/>
-    <w:lsdException w:name="Medium Grid 3 Accent 4" w:semiHidden="0" w:uiPriority="69" w:unhideWhenUsed="0"/>
-    <w:lsdException w:name="Dark List Accent 4" w:semiHidden="0" w:uiPriority="70" w:unhideWhenUsed="0"/>
-    <w:lsdException w:name="Colorful Shading Accent 4" w:semiHidden="0" w:uiPriority="71" w:unhideWhenUsed="0"/>
-    <w:lsdException w:name="Colorful List Accent 4" w:semiHidden="0" w:uiPriority="72" w:unhideWhenUsed="0"/>
-    <w:lsdException w:name="Colorful Grid Accent 4" w:semiHidden="0" w:uiPriority="73" w:unhideWhenUsed="0"/>
-    <w:lsdException w:name="Light Shading Accent 5" w:semiHidden="0" w:uiPriority="60" w:unhideWhenUsed="0"/>
-    <w:lsdException w:name="Light List Accent 5" w:semiHidden="0" w:uiPriority="61" w:unhideWhenUsed="0"/>
-    <w:lsdException w:name="Light Grid Accent 5" w:semiHidden="0" w:uiPriority="62" w:unhideWhenUsed="0"/>
-    <w:lsdException w:name="Medium Shading 1 Accent 5" w:semiHidden="0" w:uiPriority="63" w:unhideWhenUsed="0"/>
-    <w:lsdException w:name="Medium Shading 2 Accent 5" w:semiHidden="0" w:uiPriority="64" w:unhideWhenUsed="0"/>
-    <w:lsdException w:name="Medium List 1 Accent 5" w:semiHidden="0" w:uiPriority="65" w:unhideWhenUsed="0"/>
-    <w:lsdException w:name="Medium List 2 Accent 5" w:semiHidden="0" w:uiPriority="66" w:unhideWhenUsed="0"/>
-    <w:lsdException w:name="Medium Grid 1 Accent 5" w:semiHidden="0" w:uiPriority="67" w:unhideWhenUsed="0"/>
-    <w:lsdException w:name="Medium Grid 2 Accent 5" w:semiHidden="0" w:uiPriority="68" w:unhideWhenUsed="0"/>
-    <w:lsdException w:name="Medium Grid 3 Accent 5" w:semiHidden="0" w:uiPriority="69" w:unhideWhenUsed="0"/>
-    <w:lsdException w:name="Dark List Accent 5" w:semiHidden="0" w:uiPriority="70" w:unhideWhenUsed="0"/>
-    <w:lsdException w:name="Colorful Shading Accent 5" w:semiHidden="0" w:uiPriority="71" w:unhideWhenUsed="0"/>
-    <w:lsdException w:name="Colorful List Accent 5" w:semiHidden="0" w:uiPriority="72" w:unhideWhenUsed="0"/>
-    <w:lsdException w:name="Colorful Grid Accent 5" w:semiHidden="0" w:uiPriority="73" w:unhideWhenUsed="0"/>
-    <w:lsdException w:name="Light Shading Accent 6" w:semiHidden="0" w:uiPriority="60" w:unhideWhenUsed="0"/>
-    <w:lsdException w:name="Light List Accent 6" w:semiHidden="0" w:uiPriority="61" w:unhideWhenUsed="0"/>
-    <w:lsdException w:name="Light Grid Accent 6" w:semiHidden="0" w:uiPriority="62" w:unhideWhenUsed="0"/>
-    <w:lsdException w:name="Medium Shading 1 Accent 6" w:semiHidden="0" w:uiPriority="63" w:unhideWhenUsed="0"/>
-    <w:lsdException w:name="Medium Shading 2 Accent 6" w:semiHidden="0" w:uiPriority="64" w:unhideWhenUsed="0"/>
-    <w:lsdException w:name="Medium List 1 Accent 6" w:semiHidden="0" w:uiPriority="65" w:unhideWhenUsed="0"/>
-    <w:lsdException w:name="Medium List 2 Accent 6" w:semiHidden="0" w:uiPriority="66" w:unhideWhenUsed="0"/>
-    <w:lsdException w:name="Medium Grid 1 Accent 6" w:semiHidden="0" w:uiPriority="67" w:unhideWhenUsed="0"/>
-    <w:lsdException w:name="Medium Grid 2 Accent 6" w:semiHidden="0" w:uiPriority="68" w:unhideWhenUsed="0"/>
-    <w:lsdException w:name="Medium Grid 3 Accent 6" w:semiHidden="0" w:uiPriority="69" w:unhideWhenUsed="0"/>
-    <w:lsdException w:name="Dark List Accent 6" w:semiHidden="0" w:uiPriority="70" w:unhideWhenUsed="0"/>
-    <w:lsdException w:name="Colorful Shading Accent 6" w:semiHidden="0" w:uiPriority="71" w:unhideWhenUsed="0"/>
-    <w:lsdException w:name="Colorful List Accent 6" w:semiHidden="0" w:uiPriority="72" w:unhideWhenUsed="0"/>
-    <w:lsdException w:name="Colorful Grid Accent 6" w:semiHidden="0" w:uiPriority="73" w:unhideWhenUsed="0"/>
-    <w:lsdException w:name="Subtle Emphasis" w:semiHidden="0" w:uiPriority="19" w:unhideWhenUsed="0" w:qFormat="1"/>
-    <w:lsdException w:name="Intense Emphasis" w:semiHidden="0" w:uiPriority="21" w:unhideWhenUsed="0" w:qFormat="1"/>
-    <w:lsdException w:name="Subtle Reference" w:semiHidden="0" w:uiPriority="31" w:unhideWhenUsed="0" w:qFormat="1"/>
-    <w:lsdException w:name="Intense Reference" w:semiHidden="0" w:uiPriority="32" w:unhideWhenUsed="0" w:qFormat="1"/>
-    <w:lsdException w:name="Book Title" w:semiHidden="0" w:uiPriority="33" w:unhideWhenUsed="0" w:qFormat="1"/>
-    <w:lsdException w:name="Bibliography" w:uiPriority="37"/>
-    <w:lsdException w:name="TOC Heading" w:uiPriority="39" w:qFormat="1"/>
+  <w:latentStyles w:defLockedState="0" w:defUIPriority="99" w:defSemiHidden="0" w:defUnhideWhenUsed="0" w:defQFormat="0" w:count="375">
+    <w:lsdException w:name="Normal" w:uiPriority="0" w:qFormat="1"/>
+    <w:lsdException w:name="heading 1" w:uiPriority="9" w:qFormat="1"/>
+    <w:lsdException w:name="heading 2" w:semiHidden="1" w:uiPriority="9" w:unhideWhenUsed="1" w:qFormat="1"/>
+    <w:lsdException w:name="heading 3" w:semiHidden="1" w:uiPriority="9" w:unhideWhenUsed="1" w:qFormat="1"/>
+    <w:lsdException w:name="heading 4" w:semiHidden="1" w:uiPriority="9" w:unhideWhenUsed="1" w:qFormat="1"/>
+    <w:lsdException w:name="heading 5" w:semiHidden="1" w:uiPriority="9" w:unhideWhenUsed="1" w:qFormat="1"/>
+    <w:lsdException w:name="heading 6" w:semiHidden="1" w:uiPriority="9" w:unhideWhenUsed="1" w:qFormat="1"/>
+    <w:lsdException w:name="heading 7" w:semiHidden="1" w:uiPriority="9" w:unhideWhenUsed="1" w:qFormat="1"/>
+    <w:lsdException w:name="heading 8" w:semiHidden="1" w:uiPriority="9" w:unhideWhenUsed="1" w:qFormat="1"/>
+    <w:lsdException w:name="heading 9" w:semiHidden="1" w:uiPriority="9" w:unhideWhenUsed="1" w:qFormat="1"/>
+    <w:lsdException w:name="index 1" w:semiHidden="1" w:unhideWhenUsed="1"/>
+    <w:lsdException w:name="index 2" w:semiHidden="1" w:unhideWhenUsed="1"/>
+    <w:lsdException w:name="index 3" w:semiHidden="1" w:unhideWhenUsed="1"/>
+    <w:lsdException w:name="index 4" w:semiHidden="1" w:unhideWhenUsed="1"/>
+    <w:lsdException w:name="index 5" w:semiHidden="1" w:unhideWhenUsed="1"/>
+    <w:lsdException w:name="index 6" w:semiHidden="1" w:unhideWhenUsed="1"/>
+    <w:lsdException w:name="index 7" w:semiHidden="1" w:unhideWhenUsed="1"/>
+    <w:lsdException w:name="index 8" w:semiHidden="1" w:unhideWhenUsed="1"/>
+    <w:lsdException w:name="index 9" w:semiHidden="1" w:unhideWhenUsed="1"/>
+    <w:lsdException w:name="toc 1" w:semiHidden="1" w:uiPriority="39" w:unhideWhenUsed="1"/>
+    <w:lsdException w:name="toc 2" w:semiHidden="1" w:uiPriority="39" w:unhideWhenUsed="1"/>
+    <w:lsdException w:name="toc 3" w:semiHidden="1" w:uiPriority="39" w:unhideWhenUsed="1"/>
+    <w:lsdException w:name="toc 4" w:semiHidden="1" w:uiPriority="39" w:unhideWhenUsed="1"/>
+    <w:lsdException w:name="toc 5" w:semiHidden="1" w:uiPriority="39" w:unhideWhenUsed="1"/>
+    <w:lsdException w:name="toc 6" w:semiHidden="1" w:uiPriority="39" w:unhideWhenUsed="1"/>
+    <w:lsdException w:name="toc 7" w:semiHidden="1" w:uiPriority="39" w:unhideWhenUsed="1"/>
+    <w:lsdException w:name="toc 8" w:semiHidden="1" w:uiPriority="39" w:unhideWhenUsed="1"/>
+    <w:lsdException w:name="toc 9" w:semiHidden="1" w:uiPriority="39" w:unhideWhenUsed="1"/>
+    <w:lsdException w:name="Normal Indent" w:semiHidden="1" w:unhideWhenUsed="1"/>
+    <w:lsdException w:name="footnote text" w:semiHidden="1" w:unhideWhenUsed="1"/>
+    <w:lsdException w:name="annotation text" w:semiHidden="1" w:unhideWhenUsed="1"/>
+    <w:lsdException w:name="header" w:semiHidden="1" w:unhideWhenUsed="1"/>
+    <w:lsdException w:name="footer" w:semiHidden="1" w:unhideWhenUsed="1"/>
+    <w:lsdException w:name="index heading" w:semiHidden="1" w:unhideWhenUsed="1"/>
+    <w:lsdException w:name="caption" w:semiHidden="1" w:uiPriority="35" w:unhideWhenUsed="1" w:qFormat="1"/>
+    <w:lsdException w:name="table of figures" w:semiHidden="1" w:unhideWhenUsed="1"/>
+    <w:lsdException w:name="envelope address" w:semiHidden="1" w:unhideWhenUsed="1"/>
+    <w:lsdException w:name="envelope return" w:semiHidden="1" w:unhideWhenUsed="1"/>
+    <w:lsdException w:name="footnote reference" w:semiHidden="1" w:unhideWhenUsed="1"/>
+    <w:lsdException w:name="annotation reference" w:semiHidden="1" w:unhideWhenUsed="1"/>
+    <w:lsdException w:name="line number" w:semiHidden="1" w:unhideWhenUsed="1"/>
+    <w:lsdException w:name="page number" w:semiHidden="1" w:unhideWhenUsed="1"/>
+    <w:lsdException w:name="endnote reference" w:semiHidden="1" w:unhideWhenUsed="1"/>
+    <w:lsdException w:name="endnote text" w:semiHidden="1" w:unhideWhenUsed="1"/>
+    <w:lsdException w:name="table of authorities" w:semiHidden="1" w:unhideWhenUsed="1"/>
+    <w:lsdException w:name="macro" w:semiHidden="1" w:unhideWhenUsed="1"/>
+    <w:lsdException w:name="toa heading" w:semiHidden="1" w:unhideWhenUsed="1"/>
+    <w:lsdException w:name="List" w:semiHidden="1" w:unhideWhenUsed="1"/>
+    <w:lsdException w:name="List Bullet" w:semiHidden="1" w:unhideWhenUsed="1"/>
+    <w:lsdException w:name="List Number" w:semiHidden="1" w:unhideWhenUsed="1"/>
+    <w:lsdException w:name="List 2" w:semiHidden="1" w:unhideWhenUsed="1"/>
+    <w:lsdException w:name="List 3" w:semiHidden="1" w:unhideWhenUsed="1"/>
+    <w:lsdException w:name="List 4" w:semiHidden="1" w:unhideWhenUsed="1"/>
+    <w:lsdException w:name="List 5" w:semiHidden="1" w:unhideWhenUsed="1"/>
+    <w:lsdException w:name="List Bullet 2" w:semiHidden="1" w:unhideWhenUsed="1"/>
+    <w:lsdException w:name="List Bullet 3" w:semiHidden="1" w:unhideWhenUsed="1"/>
+    <w:lsdException w:name="List Bullet 4" w:semiHidden="1" w:unhideWhenUsed="1"/>
+    <w:lsdException w:name="List Bullet 5" w:semiHidden="1" w:unhideWhenUsed="1"/>
+    <w:lsdException w:name="List Number 2" w:semiHidden="1" w:unhideWhenUsed="1"/>
+    <w:lsdException w:name="List Number 3" w:semiHidden="1" w:unhideWhenUsed="1"/>
+    <w:lsdException w:name="List Number 4" w:semiHidden="1" w:unhideWhenUsed="1"/>
+    <w:lsdException w:name="List Number 5" w:semiHidden="1" w:unhideWhenUsed="1"/>
+    <w:lsdException w:name="Title" w:uiPriority="10" w:qFormat="1"/>
+    <w:lsdException w:name="Closing" w:semiHidden="1" w:unhideWhenUsed="1"/>
+    <w:lsdException w:name="Signature" w:semiHidden="1" w:unhideWhenUsed="1"/>
+    <w:lsdException w:name="Default Paragraph Font" w:semiHidden="1" w:uiPriority="1" w:unhideWhenUsed="1"/>
+    <w:lsdException w:name="Body Text" w:semiHidden="1" w:unhideWhenUsed="1"/>
+    <w:lsdException w:name="Body Text Indent" w:semiHidden="1" w:unhideWhenUsed="1"/>
+    <w:lsdException w:name="List Continue" w:semiHidden="1" w:unhideWhenUsed="1"/>
+    <w:lsdException w:name="List Continue 2" w:semiHidden="1" w:unhideWhenUsed="1"/>
+    <w:lsdException w:name="List Continue 3" w:semiHidden="1" w:unhideWhenUsed="1"/>
+    <w:lsdException w:name="List Continue 4" w:semiHidden="1" w:unhideWhenUsed="1"/>
+    <w:lsdException w:name="List Continue 5" w:semiHidden="1" w:unhideWhenUsed="1"/>
+    <w:lsdException w:name="Message Header" w:semiHidden="1" w:unhideWhenUsed="1"/>
+    <w:lsdException w:name="Subtitle" w:uiPriority="11" w:qFormat="1"/>
+    <w:lsdException w:name="Salutation" w:semiHidden="1" w:unhideWhenUsed="1"/>
+    <w:lsdException w:name="Date" w:semiHidden="1" w:unhideWhenUsed="1"/>
+    <w:lsdException w:name="Body Text First Indent" w:semiHidden="1" w:unhideWhenUsed="1"/>
+    <w:lsdException w:name="Body Text First Indent 2" w:semiHidden="1" w:unhideWhenUsed="1"/>
+    <w:lsdException w:name="Note Heading" w:semiHidden="1" w:unhideWhenUsed="1"/>
+    <w:lsdException w:name="Body Text 2" w:semiHidden="1" w:unhideWhenUsed="1"/>
+    <w:lsdException w:name="Body Text 3" w:semiHidden="1" w:unhideWhenUsed="1"/>
+    <w:lsdException w:name="Body Text Indent 2" w:semiHidden="1" w:unhideWhenUsed="1"/>
+    <w:lsdException w:name="Body Text Indent 3" w:semiHidden="1" w:unhideWhenUsed="1"/>
+    <w:lsdException w:name="Block Text" w:semiHidden="1" w:unhideWhenUsed="1"/>
+    <w:lsdException w:name="Hyperlink" w:semiHidden="1" w:unhideWhenUsed="1"/>
+    <w:lsdException w:name="FollowedHyperlink" w:semiHidden="1" w:unhideWhenUsed="1"/>
+    <w:lsdException w:name="Strong" w:uiPriority="22" w:qFormat="1"/>
+    <w:lsdException w:name="Emphasis" w:uiPriority="20" w:qFormat="1"/>
+    <w:lsdException w:name="Document Map" w:semiHidden="1" w:unhideWhenUsed="1"/>
+    <w:lsdException w:name="Plain Text" w:semiHidden="1" w:unhideWhenUsed="1"/>
+    <w:lsdException w:name="E-mail Signature" w:semiHidden="1" w:unhideWhenUsed="1"/>
+    <w:lsdException w:name="HTML Top of Form" w:semiHidden="1" w:unhideWhenUsed="1"/>
+    <w:lsdException w:name="HTML Bottom of Form" w:semiHidden="1" w:unhideWhenUsed="1"/>
+    <w:lsdException w:name="Normal (Web)" w:semiHidden="1" w:unhideWhenUsed="1"/>
+    <w:lsdException w:name="HTML Acronym" w:semiHidden="1" w:unhideWhenUsed="1"/>
+    <w:lsdException w:name="HTML Address" w:semiHidden="1" w:unhideWhenUsed="1"/>
+    <w:lsdException w:name="HTML Cite" w:semiHidden="1" w:unhideWhenUsed="1"/>
+    <w:lsdException w:name="HTML Code" w:semiHidden="1" w:unhideWhenUsed="1"/>
+    <w:lsdException w:name="HTML Definition" w:semiHidden="1" w:unhideWhenUsed="1"/>
+    <w:lsdException w:name="HTML Keyboard" w:semiHidden="1" w:unhideWhenUsed="1"/>
+    <w:lsdException w:name="HTML Preformatted" w:semiHidden="1" w:unhideWhenUsed="1"/>
+    <w:lsdException w:name="HTML Sample" w:semiHidden="1" w:unhideWhenUsed="1"/>
+    <w:lsdException w:name="HTML Typewriter" w:semiHidden="1" w:unhideWhenUsed="1"/>
+    <w:lsdException w:name="HTML Variable" w:semiHidden="1" w:unhideWhenUsed="1"/>
+    <w:lsdException w:name="Normal Table" w:semiHidden="1" w:unhideWhenUsed="1"/>
+    <w:lsdException w:name="annotation subject" w:semiHidden="1" w:unhideWhenUsed="1"/>
+    <w:lsdException w:name="No List" w:semiHidden="1" w:unhideWhenUsed="1"/>
+    <w:lsdException w:name="Outline List 1" w:semiHidden="1" w:unhideWhenUsed="1"/>
+    <w:lsdException w:name="Outline List 2" w:semiHidden="1" w:unhideWhenUsed="1"/>
+    <w:lsdException w:name="Outline List 3" w:semiHidden="1" w:unhideWhenUsed="1"/>
+    <w:lsdException w:name="Table Simple 1" w:semiHidden="1" w:unhideWhenUsed="1"/>
+    <w:lsdException w:name="Table Simple 2" w:semiHidden="1" w:unhideWhenUsed="1"/>
+    <w:lsdException w:name="Table Simple 3" w:semiHidden="1" w:unhideWhenUsed="1"/>
+    <w:lsdException w:name="Table Classic 1" w:semiHidden="1" w:unhideWhenUsed="1"/>
+    <w:lsdException w:name="Table Classic 2" w:semiHidden="1" w:unhideWhenUsed="1"/>
+    <w:lsdException w:name="Table Classic 3" w:semiHidden="1" w:unhideWhenUsed="1"/>
+    <w:lsdException w:name="Table Classic 4" w:semiHidden="1" w:unhideWhenUsed="1"/>
+    <w:lsdException w:name="Table Colorful 1" w:semiHidden="1" w:unhideWhenUsed="1"/>
+    <w:lsdException w:name="Table Colorful 2" w:semiHidden="1" w:unhideWhenUsed="1"/>
+    <w:lsdException w:name="Table Colorful 3" w:semiHidden="1" w:unhideWhenUsed="1"/>
+    <w:lsdException w:name="Table Columns 1" w:semiHidden="1" w:unhideWhenUsed="1"/>
+    <w:lsdException w:name="Table Columns 2" w:semiHidden="1" w:unhideWhenUsed="1"/>
+    <w:lsdException w:name="Table Columns 3" w:semiHidden="1" w:unhideWhenUsed="1"/>
+    <w:lsdException w:name="Table Columns 4" w:semiHidden="1" w:unhideWhenUsed="1"/>
+    <w:lsdException w:name="Table Columns 5" w:semiHidden="1" w:unhideWhenUsed="1"/>
+    <w:lsdException w:name="Table Grid 1" w:semiHidden="1" w:unhideWhenUsed="1"/>
+    <w:lsdException w:name="Table Grid 2" w:semiHidden="1" w:unhideWhenUsed="1"/>
+    <w:lsdException w:name="Table Grid 3" w:semiHidden="1" w:unhideWhenUsed="1"/>
+    <w:lsdException w:name="Table Grid 4" w:semiHidden="1" w:unhideWhenUsed="1"/>
+    <w:lsdException w:name="Table Grid 5" w:semiHidden="1" w:unhideWhenUsed="1"/>
+    <w:lsdException w:name="Table Grid 6" w:semiHidden="1" w:unhideWhenUsed="1"/>
+    <w:lsdException w:name="Table Grid 7" w:semiHidden="1" w:unhideWhenUsed="1"/>
+    <w:lsdException w:name="Table Grid 8" w:semiHidden="1" w:unhideWhenUsed="1"/>
+    <w:lsdException w:name="Table List 1" w:semiHidden="1" w:unhideWhenUsed="1"/>
+    <w:lsdException w:name="Table List 2" w:semiHidden="1" w:unhideWhenUsed="1"/>
+    <w:lsdException w:name="Table List 3" w:semiHidden="1" w:unhideWhenUsed="1"/>
+    <w:lsdException w:name="Table List 4" w:semiHidden="1" w:unhideWhenUsed="1"/>
+    <w:lsdException w:name="Table List 5" w:semiHidden="1" w:unhideWhenUsed="1"/>
+    <w:lsdException w:name="Table List 6" w:semiHidden="1" w:unhideWhenUsed="1"/>
+    <w:lsdException w:name="Table List 7" w:semiHidden="1" w:unhideWhenUsed="1"/>
+    <w:lsdException w:name="Table List 8" w:semiHidden="1" w:unhideWhenUsed="1"/>
+    <w:lsdException w:name="Table 3D effects 1" w:semiHidden="1" w:unhideWhenUsed="1"/>
+    <w:lsdException w:name="Table 3D effects 2" w:semiHidden="1" w:unhideWhenUsed="1"/>
+    <w:lsdException w:name="Table 3D effects 3" w:semiHidden="1" w:unhideWhenUsed="1"/>
+    <w:lsdException w:name="Table Contemporary" w:semiHidden="1" w:unhideWhenUsed="1"/>
+    <w:lsdException w:name="Table Elegant" w:semiHidden="1" w:unhideWhenUsed="1"/>
+    <w:lsdException w:name="Table Professional" w:semiHidden="1" w:unhideWhenUsed="1"/>
+    <w:lsdException w:name="Table Subtle 1" w:semiHidden="1" w:unhideWhenUsed="1"/>
+    <w:lsdException w:name="Table Subtle 2" w:semiHidden="1" w:unhideWhenUsed="1"/>
+    <w:lsdException w:name="Table Web 1" w:semiHidden="1" w:unhideWhenUsed="1"/>
+    <w:lsdException w:name="Table Web 2" w:semiHidden="1" w:unhideWhenUsed="1"/>
+    <w:lsdException w:name="Table Web 3" w:semiHidden="1" w:unhideWhenUsed="1"/>
+    <w:lsdException w:name="Balloon Text" w:semiHidden="1" w:unhideWhenUsed="1"/>
+    <w:lsdException w:name="Table Grid" w:semiHidden="1" w:uiPriority="59" w:unhideWhenUsed="1"/>
+    <w:lsdException w:name="Table Theme" w:semiHidden="1" w:unhideWhenUsed="1"/>
+    <w:lsdException w:name="Placeholder Text" w:semiHidden="1"/>
+    <w:lsdException w:name="No Spacing" w:uiPriority="1" w:qFormat="1"/>
+    <w:lsdException w:name="Light Shading" w:uiPriority="60"/>
+    <w:lsdException w:name="Light List" w:uiPriority="61"/>
+    <w:lsdException w:name="Light Grid" w:uiPriority="62"/>
+    <w:lsdException w:name="Medium Shading 1" w:uiPriority="63"/>
+    <w:lsdException w:name="Medium Shading 2" w:uiPriority="64"/>
+    <w:lsdException w:name="Medium List 1" w:uiPriority="65"/>
+    <w:lsdException w:name="Medium List 2" w:uiPriority="66"/>
+    <w:lsdException w:name="Medium Grid 1" w:uiPriority="67"/>
+    <w:lsdException w:name="Medium Grid 2" w:uiPriority="68"/>
+    <w:lsdException w:name="Medium Grid 3" w:uiPriority="69"/>
+    <w:lsdException w:name="Dark List" w:uiPriority="70"/>
+    <w:lsdException w:name="Colorful Shading" w:uiPriority="71"/>
+    <w:lsdException w:name="Colorful List" w:uiPriority="72"/>
+    <w:lsdException w:name="Colorful Grid" w:uiPriority="73"/>
+    <w:lsdException w:name="Light Shading Accent 1" w:uiPriority="60"/>
+    <w:lsdException w:name="Light List Accent 1" w:uiPriority="61"/>
+    <w:lsdException w:name="Light Grid Accent 1" w:uiPriority="62"/>
+    <w:lsdException w:name="Medium Shading 1 Accent 1" w:uiPriority="63"/>
+    <w:lsdException w:name="Medium Shading 2 Accent 1" w:uiPriority="64"/>
+    <w:lsdException w:name="Medium List 1 Accent 1" w:uiPriority="65"/>
+    <w:lsdException w:name="Revision" w:semiHidden="1"/>
+    <w:lsdException w:name="List Paragraph" w:uiPriority="34" w:qFormat="1"/>
+    <w:lsdException w:name="Quote" w:uiPriority="29" w:qFormat="1"/>
+    <w:lsdException w:name="Intense Quote" w:uiPriority="30" w:qFormat="1"/>
+    <w:lsdException w:name="Medium List 2 Accent 1" w:uiPriority="66"/>
+    <w:lsdException w:name="Medium Grid 1 Accent 1" w:uiPriority="67"/>
+    <w:lsdException w:name="Medium Grid 2 Accent 1" w:uiPriority="68"/>
+    <w:lsdException w:name="Medium Grid 3 Accent 1" w:uiPriority="69"/>
+    <w:lsdException w:name="Dark List Accent 1" w:uiPriority="70"/>
+    <w:lsdException w:name="Colorful Shading Accent 1" w:uiPriority="71"/>
+    <w:lsdException w:name="Colorful List Accent 1" w:uiPriority="72"/>
+    <w:lsdException w:name="Colorful Grid Accent 1" w:uiPriority="73"/>
+    <w:lsdException w:name="Light Shading Accent 2" w:uiPriority="60"/>
+    <w:lsdException w:name="Light List Accent 2" w:uiPriority="61"/>
+    <w:lsdException w:name="Light Grid Accent 2" w:uiPriority="62"/>
+    <w:lsdException w:name="Medium Shading 1 Accent 2" w:uiPriority="63"/>
+    <w:lsdException w:name="Medium Shading 2 Accent 2" w:uiPriority="64"/>
+    <w:lsdException w:name="Medium List 1 Accent 2" w:uiPriority="65"/>
+    <w:lsdException w:name="Medium List 2 Accent 2" w:uiPriority="66"/>
+    <w:lsdException w:name="Medium Grid 1 Accent 2" w:uiPriority="67"/>
+    <w:lsdException w:name="Medium Grid 2 Accent 2" w:uiPriority="68"/>
+    <w:lsdException w:name="Medium Grid 3 Accent 2" w:uiPriority="69"/>
+    <w:lsdException w:name="Dark List Accent 2" w:uiPriority="70"/>
+    <w:lsdException w:name="Colorful Shading Accent 2" w:uiPriority="71"/>
+    <w:lsdException w:name="Colorful List Accent 2" w:uiPriority="72"/>
+    <w:lsdException w:name="Colorful Grid Accent 2" w:uiPriority="73"/>
+    <w:lsdException w:name="Light Shading Accent 3" w:uiPriority="60"/>
+    <w:lsdException w:name="Light List Accent 3" w:uiPriority="61"/>
+    <w:lsdException w:name="Light Grid Accent 3" w:uiPriority="62"/>
+    <w:lsdException w:name="Medium Shading 1 Accent 3" w:uiPriority="63"/>
+    <w:lsdException w:name="Medium Shading 2 Accent 3" w:uiPriority="64"/>
+    <w:lsdException w:name="Medium List 1 Accent 3" w:uiPriority="65"/>
+    <w:lsdException w:name="Medium List 2 Accent 3" w:uiPriority="66"/>
+    <w:lsdException w:name="Medium Grid 1 Accent 3" w:uiPriority="67"/>
+    <w:lsdException w:name="Medium Grid 2 Accent 3" w:uiPriority="68"/>
+    <w:lsdException w:name="Medium Grid 3 Accent 3" w:uiPriority="69"/>
+    <w:lsdException w:name="Dark List Accent 3" w:uiPriority="70"/>
+    <w:lsdException w:name="Colorful Shading Accent 3" w:uiPriority="71"/>
+    <w:lsdException w:name="Colorful List Accent 3" w:uiPriority="72"/>
+    <w:lsdException w:name="Colorful Grid Accent 3" w:uiPriority="73"/>
+    <w:lsdException w:name="Light Shading Accent 4" w:uiPriority="60"/>
+    <w:lsdException w:name="Light List Accent 4" w:uiPriority="61"/>
+    <w:lsdException w:name="Light Grid Accent 4" w:uiPriority="62"/>
+    <w:lsdException w:name="Medium Shading 1 Accent 4" w:uiPriority="63"/>
+    <w:lsdException w:name="Medium Shading 2 Accent 4" w:uiPriority="64"/>
+    <w:lsdException w:name="Medium List 1 Accent 4" w:uiPriority="65"/>
+    <w:lsdException w:name="Medium List 2 Accent 4" w:uiPriority="66"/>
+    <w:lsdException w:name="Medium Grid 1 Accent 4" w:uiPriority="67"/>
+    <w:lsdException w:name="Medium Grid 2 Accent 4" w:uiPriority="68"/>
+    <w:lsdException w:name="Medium Grid 3 Accent 4" w:uiPriority="69"/>
+    <w:lsdException w:name="Dark List Accent 4" w:uiPriority="70"/>
+    <w:lsdException w:name="Colorful Shading Accent 4" w:uiPriority="71"/>
+    <w:lsdException w:name="Colorful List Accent 4" w:uiPriority="72"/>
+    <w:lsdException w:name="Colorful Grid Accent 4" w:uiPriority="73"/>
+    <w:lsdException w:name="Light Shading Accent 5" w:uiPriority="60"/>
+    <w:lsdException w:name="Light List Accent 5" w:uiPriority="61"/>
+    <w:lsdException w:name="Light Grid Accent 5" w:uiPriority="62"/>
+    <w:lsdException w:name="Medium Shading 1 Accent 5" w:uiPriority="63"/>
+    <w:lsdException w:name="Medium Shading 2 Accent 5" w:uiPriority="64"/>
+    <w:lsdException w:name="Medium List 1 Accent 5" w:uiPriority="65"/>
+    <w:lsdException w:name="Medium List 2 Accent 5" w:uiPriority="66"/>
+    <w:lsdException w:name="Medium Grid 1 Accent 5" w:uiPriority="67"/>
+    <w:lsdException w:name="Medium Grid 2 Accent 5" w:uiPriority="68"/>
+    <w:lsdException w:name="Medium Grid 3 Accent 5" w:uiPriority="69"/>
+    <w:lsdException w:name="Dark List Accent 5" w:uiPriority="70"/>
+    <w:lsdException w:name="Colorful Shading Accent 5" w:uiPriority="71"/>
+    <w:lsdException w:name="Colorful List Accent 5" w:uiPriority="72"/>
+    <w:lsdException w:name="Colorful Grid Accent 5" w:uiPriority="73"/>
+    <w:lsdException w:name="Light Shading Accent 6" w:uiPriority="60"/>
+    <w:lsdException w:name="Light List Accent 6" w:uiPriority="61"/>
+    <w:lsdException w:name="Light Grid Accent 6" w:uiPriority="62"/>
+    <w:lsdException w:name="Medium Shading 1 Accent 6" w:uiPriority="63"/>
+    <w:lsdException w:name="Medium Shading 2 Accent 6" w:uiPriority="64"/>
+    <w:lsdException w:name="Medium List 1 Accent 6" w:uiPriority="65"/>
+    <w:lsdException w:name="Medium List 2 Accent 6" w:uiPriority="66"/>
+    <w:lsdException w:name="Medium Grid 1 Accent 6" w:uiPriority="67"/>
+    <w:lsdException w:name="Medium Grid 2 Accent 6" w:uiPriority="68"/>
+    <w:lsdException w:name="Medium Grid 3 Accent 6" w:uiPriority="69"/>
+    <w:lsdException w:name="Dark List Accent 6" w:uiPriority="70"/>
+    <w:lsdException w:name="Colorful Shading Accent 6" w:uiPriority="71"/>
+    <w:lsdException w:name="Colorful List Accent 6" w:uiPriority="72"/>
+    <w:lsdException w:name="Colorful Grid Accent 6" w:uiPriority="73"/>
+    <w:lsdException w:name="Subtle Emphasis" w:uiPriority="19" w:qFormat="1"/>
+    <w:lsdException w:name="Intense Emphasis" w:uiPriority="21" w:qFormat="1"/>
+    <w:lsdException w:name="Subtle Reference" w:uiPriority="31" w:qFormat="1"/>
+    <w:lsdException w:name="Intense Reference" w:uiPriority="32" w:qFormat="1"/>
+    <w:lsdException w:name="Book Title" w:uiPriority="33" w:qFormat="1"/>
+    <w:lsdException w:name="Bibliography" w:semiHidden="1" w:uiPriority="37" w:unhideWhenUsed="1"/>
+    <w:lsdException w:name="TOC Heading" w:semiHidden="1" w:uiPriority="39" w:unhideWhenUsed="1" w:qFormat="1"/>
+    <w:lsdException w:name="Plain Table 1" w:uiPriority="41"/>
+    <w:lsdException w:name="Plain Table 2" w:uiPriority="42"/>
+    <w:lsdException w:name="Plain Table 3" w:uiPriority="43"/>
+    <w:lsdException w:name="Plain Table 4" w:uiPriority="44"/>
+    <w:lsdException w:name="Plain Table 5" w:uiPriority="45"/>
+    <w:lsdException w:name="Grid Table Light" w:uiPriority="40"/>
+    <w:lsdException w:name="Grid Table 1 Light" w:uiPriority="46"/>
+    <w:lsdException w:name="Grid Table 2" w:uiPriority="47"/>
+    <w:lsdException w:name="Grid Table 3" w:uiPriority="48"/>
+    <w:lsdException w:name="Grid Table 4" w:uiPriority="49"/>
+    <w:lsdException w:name="Grid Table 5 Dark" w:uiPriority="50"/>
+    <w:lsdException w:name="Grid Table 6 Colorful" w:uiPriority="51"/>
+    <w:lsdException w:name="Grid Table 7 Colorful" w:uiPriority="52"/>
+    <w:lsdException w:name="Grid Table 1 Light Accent 1" w:uiPriority="46"/>
+    <w:lsdException w:name="Grid Table 2 Accent 1" w:uiPriority="47"/>
+    <w:lsdException w:name="Grid Table 3 Accent 1" w:uiPriority="48"/>
+    <w:lsdException w:name="Grid Table 4 Accent 1" w:uiPriority="49"/>
+    <w:lsdException w:name="Grid Table 5 Dark Accent 1" w:uiPriority="50"/>
+    <w:lsdException w:name="Grid Table 6 Colorful Accent 1" w:uiPriority="51"/>
+    <w:lsdException w:name="Grid Table 7 Colorful Accent 1" w:uiPriority="52"/>
+    <w:lsdException w:name="Grid Table 1 Light Accent 2" w:uiPriority="46"/>
+    <w:lsdException w:name="Grid Table 2 Accent 2" w:uiPriority="47"/>
+    <w:lsdException w:name="Grid Table 3 Accent 2" w:uiPriority="48"/>
+    <w:lsdException w:name="Grid Table 4 Accent 2" w:uiPriority="49"/>
+    <w:lsdException w:name="Grid Table 5 Dark Accent 2" w:uiPriority="50"/>
+    <w:lsdException w:name="Grid Table 6 Colorful Accent 2" w:uiPriority="51"/>
+    <w:lsdException w:name="Grid Table 7 Colorful Accent 2" w:uiPriority="52"/>
+    <w:lsdException w:name="Grid Table 1 Light Accent 3" w:uiPriority="46"/>
+    <w:lsdException w:name="Grid Table 2 Accent 3" w:uiPriority="47"/>
+    <w:lsdException w:name="Grid Table 3 Accent 3" w:uiPriority="48"/>
+    <w:lsdException w:name="Grid Table 4 Accent 3" w:uiPriority="49"/>
+    <w:lsdException w:name="Grid Table 5 Dark Accent 3" w:uiPriority="50"/>
+    <w:lsdException w:name="Grid Table 6 Colorful Accent 3" w:uiPriority="51"/>
+    <w:lsdException w:name="Grid Table 7 Colorful Accent 3" w:uiPriority="52"/>
+    <w:lsdException w:name="Grid Table 1 Light Accent 4" w:uiPriority="46"/>
+    <w:lsdException w:name="Grid Table 2 Accent 4" w:uiPriority="47"/>
+    <w:lsdException w:name="Grid Table 3 Accent 4" w:uiPriority="48"/>
+    <w:lsdException w:name="Grid Table 4 Accent 4" w:uiPriority="49"/>
+    <w:lsdException w:name="Grid Table 5 Dark Accent 4" w:uiPriority="50"/>
+    <w:lsdException w:name="Grid Table 6 Colorful Accent 4" w:uiPriority="51"/>
+    <w:lsdException w:name="Grid Table 7 Colorful Accent 4" w:uiPriority="52"/>
+    <w:lsdException w:name="Grid Table 1 Light Accent 5" w:uiPriority="46"/>
+    <w:lsdException w:name="Grid Table 2 Accent 5" w:uiPriority="47"/>
+    <w:lsdException w:name="Grid Table 3 Accent 5" w:uiPriority="48"/>
+    <w:lsdException w:name="Grid Table 4 Accent 5" w:uiPriority="49"/>
+    <w:lsdException w:name="Grid Table 5 Dark Accent 5" w:uiPriority="50"/>
+    <w:lsdException w:name="Grid Table 6 Colorful Accent 5" w:uiPriority="51"/>
+    <w:lsdException w:name="Grid Table 7 Colorful Accent 5" w:uiPriority="52"/>
+    <w:lsdException w:name="Grid Table 1 Light Accent 6" w:uiPriority="46"/>
+    <w:lsdException w:name="Grid Table 2 Accent 6" w:uiPriority="47"/>
+    <w:lsdException w:name="Grid Table 3 Accent 6" w:uiPriority="48"/>
+    <w:lsdException w:name="Grid Table 4 Accent 6" w:uiPriority="49"/>
+    <w:lsdException w:name="Grid Table 5 Dark Accent 6" w:uiPriority="50"/>
+    <w:lsdException w:name="Grid Table 6 Colorful Accent 6" w:uiPriority="51"/>
+    <w:lsdException w:name="Grid Table 7 Colorful Accent 6" w:uiPriority="52"/>
+    <w:lsdException w:name="List Table 1 Light" w:uiPriority="46"/>
+    <w:lsdException w:name="List Table 2" w:uiPriority="47"/>
+    <w:lsdException w:name="List Table 3" w:uiPriority="48"/>
+    <w:lsdException w:name="List Table 4" w:uiPriority="49"/>
+    <w:lsdException w:name="List Table 5 Dark" w:uiPriority="50"/>
+    <w:lsdException w:name="List Table 6 Colorful" w:uiPriority="51"/>
+    <w:lsdException w:name="List Table 7 Colorful" w:uiPriority="52"/>
+    <w:lsdException w:name="List Table 1 Light Accent 1" w:uiPriority="46"/>
+    <w:lsdException w:name="List Table 2 Accent 1" w:uiPriority="47"/>
+    <w:lsdException w:name="List Table 3 Accent 1" w:uiPriority="48"/>
+    <w:lsdException w:name="List Table 4 Accent 1" w:uiPriority="49"/>
+    <w:lsdException w:name="List Table 5 Dark Accent 1" w:uiPriority="50"/>
+    <w:lsdException w:name="List Table 6 Colorful Accent 1" w:uiPriority="51"/>
+    <w:lsdException w:name="List Table 7 Colorful Accent 1" w:uiPriority="52"/>
+    <w:lsdException w:name="List Table 1 Light Accent 2" w:uiPriority="46"/>
+    <w:lsdException w:name="List Table 2 Accent 2" w:uiPriority="47"/>
+    <w:lsdException w:name="List Table 3 Accent 2" w:uiPriority="48"/>
+    <w:lsdException w:name="List Table 4 Accent 2" w:uiPriority="49"/>
+    <w:lsdException w:name="List Table 5 Dark Accent 2" w:uiPriority="50"/>
+    <w:lsdException w:name="List Table 6 Colorful Accent 2" w:uiPriority="51"/>
+    <w:lsdException w:name="List Table 7 Colorful Accent 2" w:uiPriority="52"/>
+    <w:lsdException w:name="List Table 1 Light Accent 3" w:uiPriority="46"/>
+    <w:lsdException w:name="List Table 2 Accent 3" w:uiPriority="47"/>
+    <w:lsdException w:name="List Table 3 Accent 3" w:uiPriority="48"/>
+    <w:lsdException w:name="List Table 4 Accent 3" w:uiPriority="49"/>
+    <w:lsdException w:name="List Table 5 Dark Accent 3" w:uiPriority="50"/>
+    <w:lsdException w:name="List Table 6 Colorful Accent 3" w:uiPriority="51"/>
+    <w:lsdException w:name="List Table 7 Colorful Accent 3" w:uiPriority="52"/>
+    <w:lsdException w:name="List Table 1 Light Accent 4" w:uiPriority="46"/>
+    <w:lsdException w:name="List Table 2 Accent 4" w:uiPriority="47"/>
+    <w:lsdException w:name="List Table 3 Accent 4" w:uiPriority="48"/>
+    <w:lsdException w:name="List Table 4 Accent 4" w:uiPriority="49"/>
+    <w:lsdException w:name="List Table 5 Dark Accent 4" w:uiPriority="50"/>
+    <w:lsdException w:name="List Table 6 Colorful Accent 4" w:uiPriority="51"/>
+    <w:lsdException w:name="List Table 7 Colorful Accent 4" w:uiPriority="52"/>
+    <w:lsdException w:name="List Table 1 Light Accent 5" w:uiPriority="46"/>
+    <w:lsdException w:name="List Table 2 Accent 5" w:uiPriority="47"/>
+    <w:lsdException w:name="List Table 3 Accent 5" w:uiPriority="48"/>
+    <w:lsdException w:name="List Table 4 Accent 5" w:uiPriority="49"/>
+    <w:lsdException w:name="List Table 5 Dark Accent 5" w:uiPriority="50"/>
+    <w:lsdException w:name="List Table 6 Colorful Accent 5" w:uiPriority="51"/>
+    <w:lsdException w:name="List Table 7 Colorful Accent 5" w:uiPriority="52"/>
+    <w:lsdException w:name="List Table 1 Light Accent 6" w:uiPriority="46"/>
+    <w:lsdException w:name="List Table 2 Accent 6" w:uiPriority="47"/>
+    <w:lsdException w:name="List Table 3 Accent 6" w:uiPriority="48"/>
+    <w:lsdException w:name="List Table 4 Accent 6" w:uiPriority="49"/>
+    <w:lsdException w:name="List Table 5 Dark Accent 6" w:uiPriority="50"/>
+    <w:lsdException w:name="List Table 6 Colorful Accent 6" w:uiPriority="51"/>
+    <w:lsdException w:name="List Table 7 Colorful Accent 6" w:uiPriority="52"/>
+    <w:lsdException w:name="Mention" w:semiHidden="1" w:unhideWhenUsed="1"/>
+    <w:lsdException w:name="Smart Hyperlink" w:semiHidden="1" w:unhideWhenUsed="1"/>
+    <w:lsdException w:name="Hashtag" w:semiHidden="1" w:unhideWhenUsed="1"/>
+    <w:lsdException w:name="Unresolved Mention" w:semiHidden="1" w:unhideWhenUsed="1"/>
   </w:latentStyles>
   <w:style w:type="paragraph" w:default="1" w:styleId="a">
     <w:name w:val="Normal"/>
@@ -7462,7 +7696,6 @@
     <w:uiPriority w:val="99"/>
     <w:semiHidden/>
     <w:unhideWhenUsed/>
-    <w:qFormat/>
     <w:tblPr>
       <w:tblInd w:w="0" w:type="dxa"/>
       <w:tblCellMar>
@@ -7549,7 +7782,6 @@
     <w:basedOn w:val="a1"/>
     <w:rsid w:val="009277F3"/>
     <w:tblPr>
-      <w:tblInd w:w="0" w:type="dxa"/>
       <w:tblBorders>
         <w:top w:val="single" w:sz="4" w:space="0" w:color="auto"/>
         <w:left w:val="single" w:sz="4" w:space="0" w:color="auto"/>
@@ -7558,12 +7790,6 @@
         <w:insideH w:val="single" w:sz="4" w:space="0" w:color="auto"/>
         <w:insideV w:val="single" w:sz="4" w:space="0" w:color="auto"/>
       </w:tblBorders>
-      <w:tblCellMar>
-        <w:top w:w="0" w:type="dxa"/>
-        <w:left w:w="108" w:type="dxa"/>
-        <w:bottom w:w="0" w:type="dxa"/>
-        <w:right w:w="108" w:type="dxa"/>
-      </w:tblCellMar>
     </w:tblPr>
   </w:style>
   <w:style w:type="character" w:styleId="a7">
@@ -7985,7 +8211,7 @@
   <a:extraClrSchemeLst/>
   <a:extLst>
     <a:ext uri="{05A4C25C-085E-4340-85A3-A5531E510DB2}">
-      <thm15:themeFamily xmlns:thm15="http://schemas.microsoft.com/office/thememl/2012/main" xmlns="" name="Office Theme" id="{62F939B6-93AF-4DB8-9C6B-D6C7DFDC589F}" vid="{4A3C46E8-61CC-4603-A589-7422A47A8E4A}"/>
+      <thm15:themeFamily xmlns:thm15="http://schemas.microsoft.com/office/thememl/2012/main" name="Office Theme" id="{62F939B6-93AF-4DB8-9C6B-D6C7DFDC589F}" vid="{4A3C46E8-61CC-4603-A589-7422A47A8E4A}"/>
     </a:ext>
   </a:extLst>
 </a:theme>

</xml_diff>

<commit_message>
academic certificate: fix: error for empty grades table; add grades in national
</commit_message>
<xml_diff>
--- a/core/src/main/resources/docs/templates/AcademicCertificate.docx
+++ b/core/src/main/resources/docs/templates/AcademicCertificate.docx
@@ -543,16 +543,8 @@
               <w:rPr>
                 <w:b/>
               </w:rPr>
-              <w:t>#</w:t>
-            </w:r>
-            <w:proofErr w:type="spellStart"/>
-            <w:r>
-              <w:rPr>
-                <w:b/>
-              </w:rPr>
-              <w:t>surnameUkr</w:t>
-            </w:r>
-            <w:proofErr w:type="spellEnd"/>
+              <w:t>#surnameUkr</w:t>
+            </w:r>
           </w:p>
         </w:tc>
         <w:tc>
@@ -589,16 +581,8 @@
               <w:rPr>
                 <w:lang w:val="en-US"/>
               </w:rPr>
-              <w:t>#</w:t>
-            </w:r>
-            <w:proofErr w:type="spellStart"/>
-            <w:r>
-              <w:rPr>
-                <w:lang w:val="en-US"/>
-              </w:rPr>
-              <w:t>surnameEng</w:t>
-            </w:r>
-            <w:proofErr w:type="spellEnd"/>
+              <w:t>#surnameEng</w:t>
+            </w:r>
           </w:p>
         </w:tc>
       </w:tr>
@@ -726,16 +710,8 @@
               <w:rPr>
                 <w:b/>
               </w:rPr>
-              <w:t>#</w:t>
-            </w:r>
-            <w:proofErr w:type="spellStart"/>
-            <w:r>
-              <w:rPr>
-                <w:b/>
-              </w:rPr>
-              <w:t>nameUkr</w:t>
-            </w:r>
-            <w:proofErr w:type="spellEnd"/>
+              <w:t>#nameUkr</w:t>
+            </w:r>
           </w:p>
         </w:tc>
         <w:tc>
@@ -773,16 +749,8 @@
               <w:rPr>
                 <w:lang w:val="en-US"/>
               </w:rPr>
-              <w:t>#</w:t>
-            </w:r>
-            <w:proofErr w:type="spellStart"/>
-            <w:r>
-              <w:rPr>
-                <w:lang w:val="en-US"/>
-              </w:rPr>
-              <w:t>nameEng</w:t>
-            </w:r>
-            <w:proofErr w:type="spellEnd"/>
+              <w:t>#nameEng</w:t>
+            </w:r>
           </w:p>
         </w:tc>
       </w:tr>
@@ -820,39 +788,7 @@
                 <w:color w:val="000000"/>
                 <w:lang w:eastAsia="uk-UA"/>
               </w:rPr>
-              <w:t>Дата народження (</w:t>
-            </w:r>
-            <w:proofErr w:type="spellStart"/>
-            <w:r>
-              <w:rPr>
-                <w:color w:val="000000"/>
-                <w:lang w:eastAsia="uk-UA"/>
-              </w:rPr>
-              <w:t>дд</w:t>
-            </w:r>
-            <w:proofErr w:type="spellEnd"/>
-            <w:r>
-              <w:rPr>
-                <w:color w:val="000000"/>
-                <w:lang w:eastAsia="uk-UA"/>
-              </w:rPr>
-              <w:t>/мм/</w:t>
-            </w:r>
-            <w:proofErr w:type="spellStart"/>
-            <w:r>
-              <w:rPr>
-                <w:color w:val="000000"/>
-                <w:lang w:eastAsia="uk-UA"/>
-              </w:rPr>
-              <w:t>рррр</w:t>
-            </w:r>
-            <w:proofErr w:type="spellEnd"/>
-            <w:r>
-              <w:rPr>
-                <w:color w:val="000000"/>
-                <w:lang w:eastAsia="uk-UA"/>
-              </w:rPr>
-              <w:t>)</w:t>
+              <w:t>Дата народження (дд/мм/рррр)</w:t>
             </w:r>
           </w:p>
         </w:tc>
@@ -885,39 +821,7 @@
                 <w:color w:val="000000"/>
                 <w:lang w:val="en-US" w:eastAsia="uk-UA"/>
               </w:rPr>
-              <w:t>Date of birth (</w:t>
-            </w:r>
-            <w:proofErr w:type="spellStart"/>
-            <w:r>
-              <w:rPr>
-                <w:color w:val="000000"/>
-                <w:lang w:val="en-US" w:eastAsia="uk-UA"/>
-              </w:rPr>
-              <w:t>dd</w:t>
-            </w:r>
-            <w:proofErr w:type="spellEnd"/>
-            <w:r>
-              <w:rPr>
-                <w:color w:val="000000"/>
-                <w:lang w:val="en-US" w:eastAsia="uk-UA"/>
-              </w:rPr>
-              <w:t>/mm/</w:t>
-            </w:r>
-            <w:proofErr w:type="spellStart"/>
-            <w:r>
-              <w:rPr>
-                <w:color w:val="000000"/>
-                <w:lang w:val="en-US" w:eastAsia="uk-UA"/>
-              </w:rPr>
-              <w:t>yyyy</w:t>
-            </w:r>
-            <w:proofErr w:type="spellEnd"/>
-            <w:r>
-              <w:rPr>
-                <w:color w:val="000000"/>
-                <w:lang w:val="en-US" w:eastAsia="uk-UA"/>
-              </w:rPr>
-              <w:t>)</w:t>
+              <w:t>Date of birth (dd/mm/yyyy)</w:t>
             </w:r>
           </w:p>
         </w:tc>
@@ -1023,13 +927,13 @@
               <w:jc w:val="both"/>
               <w:rPr>
                 <w:color w:val="000000"/>
-                <w:lang w:eastAsia="uk-UA"/>
-              </w:rPr>
-            </w:pPr>
-            <w:r>
-              <w:rPr>
-                <w:color w:val="000000"/>
-                <w:lang w:eastAsia="uk-UA"/>
+                <w:lang w:val="en-US" w:eastAsia="uk-UA"/>
+              </w:rPr>
+            </w:pPr>
+            <w:r>
+              <w:rPr>
+                <w:color w:val="000000"/>
+                <w:lang w:val="en-US" w:eastAsia="uk-UA"/>
               </w:rPr>
               <w:t>Personal ID in Unified State Electronic Database on Education</w:t>
             </w:r>
@@ -1074,17 +978,8 @@
                 <w:b/>
                 <w:lang w:val="en-US"/>
               </w:rPr>
-              <w:t>#</w:t>
-            </w:r>
-            <w:proofErr w:type="spellStart"/>
-            <w:r>
-              <w:rPr>
-                <w:b/>
-                <w:lang w:val="en-US"/>
-              </w:rPr>
-              <w:t>individualNumber</w:t>
-            </w:r>
-            <w:proofErr w:type="spellEnd"/>
+              <w:t>#individualNumber</w:t>
+            </w:r>
           </w:p>
         </w:tc>
       </w:tr>
@@ -1354,7 +1249,6 @@
               </w:rPr>
               <w:t xml:space="preserve"> </w:t>
             </w:r>
-            <w:proofErr w:type="spellStart"/>
             <w:r>
               <w:rPr>
                 <w:color w:val="000000"/>
@@ -1362,7 +1256,6 @@
               </w:rPr>
               <w:t>передвищої</w:t>
             </w:r>
-            <w:proofErr w:type="spellEnd"/>
             <w:r>
               <w:rPr>
                 <w:color w:val="000000"/>
@@ -1901,19 +1794,11 @@
                 <w:lang w:val="en-US" w:eastAsia="uk-UA"/>
               </w:rPr>
             </w:pPr>
-            <w:proofErr w:type="spellStart"/>
             <w:r>
               <w:rPr>
                 <w:lang w:val="en-US"/>
               </w:rPr>
-              <w:t>Cherkasy</w:t>
-            </w:r>
-            <w:proofErr w:type="spellEnd"/>
-            <w:r>
-              <w:rPr>
-                <w:lang w:val="en-US"/>
-              </w:rPr>
-              <w:t xml:space="preserve"> State Technological University</w:t>
+              <w:t>Cherkasy State Technological University</w:t>
             </w:r>
           </w:p>
         </w:tc>
@@ -2168,23 +2053,13 @@
                 <w:lang w:eastAsia="uk-UA"/>
               </w:rPr>
             </w:pPr>
-            <w:proofErr w:type="spellStart"/>
             <w:r>
               <w:rPr>
                 <w:b/>
                 <w:color w:val="000000"/>
                 <w:lang w:eastAsia="uk-UA"/>
               </w:rPr>
-              <w:t>бул</w:t>
-            </w:r>
-            <w:proofErr w:type="spellEnd"/>
-            <w:r>
-              <w:rPr>
-                <w:b/>
-                <w:color w:val="000000"/>
-                <w:lang w:eastAsia="uk-UA"/>
-              </w:rPr>
-              <w:t>. Шевченка 460, м. Черкаси, Україна, 18006, https://chdtu.edu.ua</w:t>
+              <w:t>бул. Шевченка 460, м. Черкаси, Україна, 18006, https://chdtu.edu.ua</w:t>
             </w:r>
           </w:p>
         </w:tc>
@@ -2226,46 +2101,14 @@
                 <w:spacing w:val="-1"/>
                 <w:lang w:val="en-US"/>
               </w:rPr>
-              <w:t xml:space="preserve"> Shevchenko </w:t>
-            </w:r>
-            <w:proofErr w:type="spellStart"/>
+              <w:t xml:space="preserve"> Shevchenko blv.,</w:t>
+            </w:r>
             <w:r>
               <w:rPr>
                 <w:spacing w:val="-1"/>
                 <w:lang w:val="en-US"/>
               </w:rPr>
-              <w:t>blv</w:t>
-            </w:r>
-            <w:proofErr w:type="spellEnd"/>
-            <w:r>
-              <w:rPr>
-                <w:spacing w:val="-1"/>
-                <w:lang w:val="en-US"/>
-              </w:rPr>
-              <w:t>.,</w:t>
-            </w:r>
-            <w:r>
-              <w:rPr>
-                <w:spacing w:val="-1"/>
-                <w:lang w:val="en-US"/>
-              </w:rPr>
-              <w:t xml:space="preserve"> </w:t>
-            </w:r>
-            <w:proofErr w:type="spellStart"/>
-            <w:r>
-              <w:rPr>
-                <w:spacing w:val="-1"/>
-                <w:lang w:val="en-US"/>
-              </w:rPr>
-              <w:t>Cherkasy</w:t>
-            </w:r>
-            <w:proofErr w:type="spellEnd"/>
-            <w:r>
-              <w:rPr>
-                <w:spacing w:val="-1"/>
-                <w:lang w:val="en-US"/>
-              </w:rPr>
-              <w:t>, Ukraine, 18006, https://chdtu.edu.ua</w:t>
+              <w:t xml:space="preserve"> Cherkasy, Ukraine, 18006, https://chdtu.edu.ua</w:t>
             </w:r>
           </w:p>
         </w:tc>
@@ -2613,16 +2456,8 @@
               <w:rPr>
                 <w:b/>
               </w:rPr>
-              <w:t>#</w:t>
-            </w:r>
-            <w:proofErr w:type="spellStart"/>
-            <w:r>
-              <w:rPr>
-                <w:b/>
-              </w:rPr>
-              <w:t>facultyNameUkr</w:t>
-            </w:r>
-            <w:proofErr w:type="spellEnd"/>
+              <w:t>#facultyNameUkr</w:t>
+            </w:r>
           </w:p>
         </w:tc>
         <w:tc>
@@ -2655,16 +2490,8 @@
               <w:rPr>
                 <w:lang w:val="en-US"/>
               </w:rPr>
-              <w:t>#</w:t>
-            </w:r>
-            <w:proofErr w:type="spellStart"/>
-            <w:r>
-              <w:rPr>
-                <w:lang w:val="en-US"/>
-              </w:rPr>
-              <w:t>facultyNameEng</w:t>
-            </w:r>
-            <w:proofErr w:type="spellEnd"/>
+              <w:t>#facultyNameEng</w:t>
+            </w:r>
           </w:p>
         </w:tc>
       </w:tr>
@@ -2808,16 +2635,8 @@
               <w:rPr>
                 <w:b/>
               </w:rPr>
-              <w:t>#</w:t>
-            </w:r>
-            <w:proofErr w:type="spellStart"/>
-            <w:r>
-              <w:rPr>
-                <w:b/>
-              </w:rPr>
-              <w:t>degreeUkr</w:t>
-            </w:r>
-            <w:proofErr w:type="spellEnd"/>
+              <w:t>#degreeUkr</w:t>
+            </w:r>
           </w:p>
         </w:tc>
         <w:tc>
@@ -2850,16 +2669,8 @@
               <w:rPr>
                 <w:lang w:val="en-US"/>
               </w:rPr>
-              <w:t>#</w:t>
-            </w:r>
-            <w:proofErr w:type="spellStart"/>
-            <w:r>
-              <w:rPr>
-                <w:lang w:val="en-US"/>
-              </w:rPr>
-              <w:t>degreeEng</w:t>
-            </w:r>
-            <w:proofErr w:type="spellEnd"/>
+              <w:t>#degreeEng</w:t>
+            </w:r>
           </w:p>
         </w:tc>
       </w:tr>
@@ -2972,7 +2783,6 @@
               </w:rPr>
               <w:t xml:space="preserve"> </w:t>
             </w:r>
-            <w:proofErr w:type="spellStart"/>
             <w:r>
               <w:rPr>
                 <w:color w:val="000000"/>
@@ -2980,7 +2790,6 @@
               </w:rPr>
               <w:t>Programme</w:t>
             </w:r>
-            <w:proofErr w:type="spellEnd"/>
             <w:r>
               <w:rPr>
                 <w:color w:val="000000"/>
@@ -3002,7 +2811,6 @@
               </w:rPr>
               <w:t xml:space="preserve"> </w:t>
             </w:r>
-            <w:proofErr w:type="spellStart"/>
             <w:r>
               <w:rPr>
                 <w:color w:val="000000"/>
@@ -3010,7 +2818,6 @@
               </w:rPr>
               <w:t>Programme</w:t>
             </w:r>
-            <w:proofErr w:type="spellEnd"/>
             <w:r>
               <w:rPr>
                 <w:color w:val="000000"/>
@@ -3058,16 +2865,8 @@
               <w:rPr>
                 <w:b/>
               </w:rPr>
-              <w:t>#</w:t>
-            </w:r>
-            <w:proofErr w:type="spellStart"/>
-            <w:r>
-              <w:rPr>
-                <w:b/>
-              </w:rPr>
-              <w:t>educationProgramUkr</w:t>
-            </w:r>
-            <w:proofErr w:type="spellEnd"/>
+              <w:t>#educationProgramUkr</w:t>
+            </w:r>
           </w:p>
         </w:tc>
         <w:tc>
@@ -3101,16 +2900,8 @@
               <w:rPr>
                 <w:lang w:val="en-US"/>
               </w:rPr>
-              <w:t>#</w:t>
-            </w:r>
-            <w:proofErr w:type="spellStart"/>
-            <w:r>
-              <w:rPr>
-                <w:lang w:val="en-US"/>
-              </w:rPr>
-              <w:t>educationProgramEng</w:t>
-            </w:r>
-            <w:proofErr w:type="spellEnd"/>
+              <w:t>#educationProgramEng</w:t>
+            </w:r>
           </w:p>
         </w:tc>
       </w:tr>
@@ -3299,17 +3090,8 @@
                 <w:b/>
                 <w:spacing w:val="-1"/>
               </w:rPr>
-              <w:t>#</w:t>
-            </w:r>
-            <w:proofErr w:type="spellStart"/>
-            <w:r>
-              <w:rPr>
-                <w:b/>
-                <w:spacing w:val="-1"/>
-              </w:rPr>
-              <w:t>fieldOfStudyUkr</w:t>
-            </w:r>
-            <w:proofErr w:type="spellEnd"/>
+              <w:t>#fieldOfStudyUkr</w:t>
+            </w:r>
           </w:p>
         </w:tc>
         <w:tc>
@@ -3344,17 +3126,8 @@
                 <w:spacing w:val="-1"/>
                 <w:lang w:val="en-US"/>
               </w:rPr>
-              <w:t>#</w:t>
-            </w:r>
-            <w:proofErr w:type="spellStart"/>
-            <w:r>
-              <w:rPr>
-                <w:spacing w:val="-1"/>
-                <w:lang w:val="en-US"/>
-              </w:rPr>
-              <w:t>fieldOfStudyEng</w:t>
-            </w:r>
-            <w:proofErr w:type="spellEnd"/>
+              <w:t>#fieldOfStudyEng</w:t>
+            </w:r>
           </w:p>
         </w:tc>
       </w:tr>
@@ -3395,6 +3168,7 @@
                 <w:color w:val="000000"/>
                 <w:lang w:eastAsia="uk-UA"/>
               </w:rPr>
+              <w:lastRenderedPageBreak/>
               <w:t>Спеціальність</w:t>
             </w:r>
             <w:r>
@@ -3440,7 +3214,6 @@
                 <w:lang w:val="en-US" w:eastAsia="uk-UA"/>
               </w:rPr>
             </w:pPr>
-            <w:proofErr w:type="spellStart"/>
             <w:r>
               <w:rPr>
                 <w:color w:val="000000"/>
@@ -3448,7 +3221,6 @@
               </w:rPr>
               <w:t>Programme</w:t>
             </w:r>
-            <w:proofErr w:type="spellEnd"/>
             <w:r>
               <w:rPr>
                 <w:color w:val="000000"/>
@@ -3517,18 +3289,8 @@
                 <w:b/>
                 <w:spacing w:val="-1"/>
               </w:rPr>
-              <w:lastRenderedPageBreak/>
-              <w:t>#</w:t>
-            </w:r>
-            <w:proofErr w:type="spellStart"/>
-            <w:r>
-              <w:rPr>
-                <w:b/>
-                <w:spacing w:val="-1"/>
-              </w:rPr>
-              <w:t>specialityUkr</w:t>
-            </w:r>
-            <w:proofErr w:type="spellEnd"/>
+              <w:t>#specialityUkr</w:t>
+            </w:r>
           </w:p>
         </w:tc>
         <w:tc>
@@ -3563,17 +3325,8 @@
                 <w:spacing w:val="-1"/>
                 <w:lang w:val="en-US"/>
               </w:rPr>
-              <w:t>#</w:t>
-            </w:r>
-            <w:proofErr w:type="spellStart"/>
-            <w:r>
-              <w:rPr>
-                <w:spacing w:val="-1"/>
-                <w:lang w:val="en-US"/>
-              </w:rPr>
-              <w:t>specialityEng</w:t>
-            </w:r>
-            <w:proofErr w:type="spellEnd"/>
+              <w:t>#specialityEng</w:t>
+            </w:r>
           </w:p>
         </w:tc>
       </w:tr>
@@ -3692,17 +3445,8 @@
                 <w:b/>
                 <w:spacing w:val="-1"/>
               </w:rPr>
-              <w:t>#</w:t>
-            </w:r>
-            <w:proofErr w:type="spellStart"/>
-            <w:r>
-              <w:rPr>
-                <w:b/>
-                <w:spacing w:val="-1"/>
-              </w:rPr>
-              <w:t>specializationUkr</w:t>
-            </w:r>
-            <w:proofErr w:type="spellEnd"/>
+              <w:t>#specializationUkr</w:t>
+            </w:r>
           </w:p>
         </w:tc>
         <w:tc>
@@ -3737,17 +3481,8 @@
                 <w:spacing w:val="-1"/>
                 <w:lang w:val="en-US"/>
               </w:rPr>
-              <w:t>#</w:t>
-            </w:r>
-            <w:proofErr w:type="spellStart"/>
-            <w:r>
-              <w:rPr>
-                <w:spacing w:val="-1"/>
-                <w:lang w:val="en-US"/>
-              </w:rPr>
-              <w:t>specializationEng</w:t>
-            </w:r>
-            <w:proofErr w:type="spellEnd"/>
+              <w:t>#specializationEng</w:t>
+            </w:r>
           </w:p>
         </w:tc>
       </w:tr>
@@ -3879,16 +3614,8 @@
               <w:rPr>
                 <w:b/>
               </w:rPr>
-              <w:t>#</w:t>
-            </w:r>
-            <w:proofErr w:type="spellStart"/>
-            <w:r>
-              <w:rPr>
-                <w:b/>
-              </w:rPr>
-              <w:t>CertificateIssuedBy</w:t>
-            </w:r>
-            <w:proofErr w:type="spellEnd"/>
+              <w:t>#CertificateIssuedBy</w:t>
+            </w:r>
           </w:p>
         </w:tc>
         <w:tc>
@@ -3922,16 +3649,8 @@
               <w:rPr>
                 <w:lang w:val="en-US"/>
               </w:rPr>
-              <w:t>#</w:t>
-            </w:r>
-            <w:proofErr w:type="spellStart"/>
-            <w:r>
-              <w:rPr>
-                <w:lang w:val="en-US"/>
-              </w:rPr>
-              <w:t>CertificateIssuedByEng</w:t>
-            </w:r>
-            <w:proofErr w:type="spellEnd"/>
+              <w:t>#CertificateIssuedByEng</w:t>
+            </w:r>
           </w:p>
         </w:tc>
       </w:tr>
@@ -4303,16 +4022,8 @@
               <w:rPr>
                 <w:b/>
               </w:rPr>
-              <w:t>#</w:t>
-            </w:r>
-            <w:proofErr w:type="spellStart"/>
-            <w:r>
-              <w:rPr>
-                <w:b/>
-              </w:rPr>
-              <w:t>ModeOfStudyUkr</w:t>
-            </w:r>
-            <w:proofErr w:type="spellEnd"/>
+              <w:t>#ModeOfStudyUkr</w:t>
+            </w:r>
           </w:p>
         </w:tc>
         <w:tc>
@@ -4347,17 +4058,8 @@
                 <w:spacing w:val="-7"/>
                 <w:lang w:val="en-US"/>
               </w:rPr>
-              <w:t>#</w:t>
-            </w:r>
-            <w:proofErr w:type="spellStart"/>
-            <w:r>
-              <w:rPr>
-                <w:spacing w:val="-7"/>
-                <w:lang w:val="en-US"/>
-              </w:rPr>
-              <w:t>ModeOfStudyEng</w:t>
-            </w:r>
-            <w:proofErr w:type="spellEnd"/>
+              <w:t>#ModeOfStudyEng</w:t>
+            </w:r>
           </w:p>
         </w:tc>
       </w:tr>
@@ -5256,7 +4958,6 @@
               </w:rPr>
               <w:t xml:space="preserve"> </w:t>
             </w:r>
-            <w:proofErr w:type="spellStart"/>
             <w:r>
               <w:rPr>
                 <w:color w:val="000000"/>
@@ -5264,7 +4965,6 @@
               </w:rPr>
               <w:t>programme</w:t>
             </w:r>
-            <w:proofErr w:type="spellEnd"/>
             <w:r>
               <w:rPr>
                 <w:color w:val="000000"/>
@@ -5734,21 +5434,12 @@
               </w:rPr>
               <w:t xml:space="preserve"> </w:t>
             </w:r>
-            <w:proofErr w:type="spellStart"/>
-            <w:r>
-              <w:rPr>
-                <w:color w:val="000000"/>
-                <w:lang w:val="en-US" w:eastAsia="uk-UA"/>
-              </w:rPr>
-              <w:t>programme</w:t>
-            </w:r>
-            <w:proofErr w:type="spellEnd"/>
-            <w:r>
-              <w:rPr>
-                <w:color w:val="000000"/>
-                <w:lang w:val="en-US" w:eastAsia="uk-UA"/>
-              </w:rPr>
-              <w:t>)</w:t>
+            <w:r>
+              <w:rPr>
+                <w:color w:val="000000"/>
+                <w:lang w:val="en-US" w:eastAsia="uk-UA"/>
+              </w:rPr>
+              <w:t>programme)</w:t>
             </w:r>
           </w:p>
         </w:tc>
@@ -5780,53 +5471,32 @@
             <w:pPr>
               <w:spacing w:after="0" w:line="240" w:lineRule="auto"/>
               <w:rPr>
+                <w:color w:val="000000"/>
+                <w:lang w:eastAsia="uk-UA"/>
+              </w:rPr>
+            </w:pPr>
+            <w:r>
+              <w:rPr>
                 <w:b/>
                 <w:lang w:eastAsia="uk-UA"/>
               </w:rPr>
-            </w:pPr>
+              <w:t>#PreviousDiplomaName</w:t>
+            </w:r>
             <w:r>
               <w:rPr>
                 <w:b/>
                 <w:lang w:eastAsia="uk-UA"/>
               </w:rPr>
-              <w:t>#</w:t>
-            </w:r>
-            <w:proofErr w:type="spellStart"/>
-            <w:r>
-              <w:rPr>
-                <w:b/>
-                <w:lang w:eastAsia="uk-UA"/>
-              </w:rPr>
-              <w:t>PreviousDiplomaName</w:t>
-            </w:r>
-            <w:proofErr w:type="spellEnd"/>
-          </w:p>
-          <w:p>
-            <w:pPr>
-              <w:spacing w:after="0" w:line="240" w:lineRule="auto"/>
-              <w:rPr>
-                <w:color w:val="000000"/>
-                <w:lang w:val="en-US" w:eastAsia="uk-UA"/>
-              </w:rPr>
-            </w:pPr>
+              <w:t xml:space="preserve"> </w:t>
+            </w:r>
             <w:r>
               <w:rPr>
                 <w:rFonts w:eastAsia="Times New Roman"/>
                 <w:b/>
                 <w:spacing w:val="-1"/>
               </w:rPr>
-              <w:t xml:space="preserve"> #</w:t>
-            </w:r>
-            <w:proofErr w:type="spellStart"/>
-            <w:r>
-              <w:rPr>
-                <w:rFonts w:eastAsia="Times New Roman"/>
-                <w:b/>
-                <w:spacing w:val="-1"/>
-              </w:rPr>
-              <w:t>PreviousDiplomaNumber</w:t>
-            </w:r>
-            <w:proofErr w:type="spellEnd"/>
+              <w:t>#PreviousDiplomaNumber</w:t>
+            </w:r>
             <w:r>
               <w:rPr>
                 <w:rFonts w:eastAsia="Times New Roman"/>
@@ -5842,47 +5512,24 @@
                 <w:spacing w:val="-1"/>
                 <w:lang w:val="en-US"/>
               </w:rPr>
-              <w:t>#</w:t>
-            </w:r>
-            <w:proofErr w:type="spellStart"/>
+              <w:t>#PreviousDiplomaDate</w:t>
+            </w:r>
             <w:r>
               <w:rPr>
                 <w:rFonts w:eastAsia="Times New Roman"/>
                 <w:b/>
                 <w:spacing w:val="-1"/>
-                <w:lang w:val="en-US"/>
-              </w:rPr>
-              <w:t>PreviousDiplomaDate</w:t>
-            </w:r>
-            <w:proofErr w:type="spellEnd"/>
+              </w:rPr>
+              <w:t xml:space="preserve">, виданий </w:t>
+            </w:r>
             <w:r>
               <w:rPr>
                 <w:rFonts w:eastAsia="Times New Roman"/>
                 <w:b/>
                 <w:spacing w:val="-1"/>
               </w:rPr>
-              <w:t xml:space="preserve">, виданий </w:t>
-            </w:r>
-            <w:r>
-              <w:rPr>
-                <w:rFonts w:eastAsia="Times New Roman"/>
-                <w:b/>
-                <w:spacing w:val="-1"/>
-                <w:lang w:val="en-US"/>
-              </w:rPr>
-              <w:t>#</w:t>
-            </w:r>
-            <w:proofErr w:type="spellStart"/>
-            <w:r>
-              <w:rPr>
-                <w:rFonts w:eastAsia="Times New Roman"/>
-                <w:b/>
-                <w:spacing w:val="-1"/>
-                <w:lang w:val="en-US"/>
-              </w:rPr>
-              <w:t>PreviousDiplomaIssuedBy</w:t>
-            </w:r>
-            <w:proofErr w:type="spellEnd"/>
+              <w:t>#PreviousDiplomaIssuedBy</w:t>
+            </w:r>
           </w:p>
         </w:tc>
         <w:tc>
@@ -5915,16 +5562,8 @@
               <w:rPr>
                 <w:lang w:val="en-US" w:eastAsia="uk-UA"/>
               </w:rPr>
-              <w:t>#</w:t>
-            </w:r>
-            <w:proofErr w:type="spellStart"/>
-            <w:r>
-              <w:rPr>
-                <w:lang w:val="en-US" w:eastAsia="uk-UA"/>
-              </w:rPr>
-              <w:t>PreviousDiplomaNameEng</w:t>
-            </w:r>
-            <w:proofErr w:type="spellEnd"/>
+              <w:t>#PreviousDiplomaNameEng</w:t>
+            </w:r>
             <w:r>
               <w:rPr>
                 <w:rFonts w:eastAsia="Times New Roman"/>
@@ -5939,25 +5578,23 @@
                 <w:spacing w:val="-1"/>
                 <w:lang w:val="en-US"/>
               </w:rPr>
-              <w:t xml:space="preserve"> #</w:t>
-            </w:r>
-            <w:proofErr w:type="spellStart"/>
+              <w:t>#PreviousDiplomaNumber</w:t>
+            </w:r>
             <w:r>
               <w:rPr>
                 <w:rFonts w:eastAsia="Times New Roman"/>
                 <w:spacing w:val="-1"/>
                 <w:lang w:val="en-US"/>
               </w:rPr>
-              <w:t>PreviousDiplomaNumber</w:t>
-            </w:r>
-            <w:proofErr w:type="spellEnd"/>
+              <w:t xml:space="preserve"> issued on </w:t>
+            </w:r>
             <w:r>
               <w:rPr>
                 <w:rFonts w:eastAsia="Times New Roman"/>
                 <w:spacing w:val="-1"/>
                 <w:lang w:val="en-US"/>
               </w:rPr>
-              <w:t xml:space="preserve"> issued on </w:t>
+              <w:t>#PreviousDiplomaDate</w:t>
             </w:r>
             <w:r>
               <w:rPr>
@@ -5965,44 +5602,16 @@
                 <w:spacing w:val="-1"/>
                 <w:lang w:val="en-US"/>
               </w:rPr>
-              <w:t>#</w:t>
-            </w:r>
-            <w:proofErr w:type="spellStart"/>
+              <w:t xml:space="preserve">, issued by </w:t>
+            </w:r>
             <w:r>
               <w:rPr>
                 <w:rFonts w:eastAsia="Times New Roman"/>
                 <w:spacing w:val="-1"/>
                 <w:lang w:val="en-US"/>
               </w:rPr>
-              <w:t>PreviousDiplomaDate</w:t>
-            </w:r>
-            <w:proofErr w:type="spellEnd"/>
-            <w:r>
-              <w:rPr>
-                <w:rFonts w:eastAsia="Times New Roman"/>
-                <w:spacing w:val="-1"/>
-                <w:lang w:val="en-US"/>
-              </w:rPr>
-              <w:t xml:space="preserve">, issued by </w:t>
-            </w:r>
-            <w:r>
-              <w:rPr>
-                <w:rFonts w:eastAsia="Times New Roman"/>
-                <w:spacing w:val="-1"/>
-                <w:lang w:val="en-US"/>
-              </w:rPr>
-              <w:t>#</w:t>
-            </w:r>
-            <w:proofErr w:type="spellStart"/>
-            <w:r>
-              <w:rPr>
-                <w:rFonts w:eastAsia="Times New Roman"/>
-                <w:spacing w:val="-1"/>
-                <w:lang w:val="en-US"/>
-              </w:rPr>
-              <w:t>PreviousDiplomaIssuedByEng</w:t>
-            </w:r>
-            <w:proofErr w:type="spellEnd"/>
+              <w:t>#PreviousDiplomaIssuedByEng</w:t>
+            </w:r>
           </w:p>
         </w:tc>
       </w:tr>
@@ -6172,9 +5781,9 @@
       </w:tblPr>
       <w:tblGrid>
         <w:gridCol w:w="1750"/>
-        <w:gridCol w:w="1531"/>
-        <w:gridCol w:w="2659"/>
-        <w:gridCol w:w="2113"/>
+        <w:gridCol w:w="1850"/>
+        <w:gridCol w:w="2553"/>
+        <w:gridCol w:w="1900"/>
         <w:gridCol w:w="1981"/>
       </w:tblGrid>
       <w:tr>
@@ -6320,111 +5929,111 @@
               <w:jc w:val="center"/>
               <w:rPr>
                 <w:color w:val="000000"/>
-                <w:lang w:eastAsia="uk-UA"/>
-              </w:rPr>
-            </w:pPr>
-            <w:r>
-              <w:rPr>
-                <w:color w:val="000000"/>
-                <w:lang w:eastAsia="uk-UA"/>
+                <w:lang w:val="en-US" w:eastAsia="uk-UA"/>
+              </w:rPr>
+            </w:pPr>
+            <w:r>
+              <w:rPr>
+                <w:color w:val="000000"/>
+                <w:lang w:val="en-US" w:eastAsia="uk-UA"/>
               </w:rPr>
               <w:t>Component</w:t>
             </w:r>
             <w:r>
               <w:rPr>
                 <w:color w:val="000000"/>
-                <w:lang w:eastAsia="uk-UA"/>
-              </w:rPr>
-              <w:t xml:space="preserve"> </w:t>
-            </w:r>
-            <w:r>
-              <w:rPr>
-                <w:color w:val="000000"/>
-                <w:lang w:eastAsia="uk-UA"/>
+                <w:lang w:val="en-US" w:eastAsia="uk-UA"/>
+              </w:rPr>
+              <w:t xml:space="preserve"> </w:t>
+            </w:r>
+            <w:r>
+              <w:rPr>
+                <w:color w:val="000000"/>
+                <w:lang w:val="en-US" w:eastAsia="uk-UA"/>
               </w:rPr>
               <w:t>code</w:t>
             </w:r>
             <w:r>
               <w:rPr>
                 <w:color w:val="000000"/>
-                <w:lang w:eastAsia="uk-UA"/>
-              </w:rPr>
-              <w:t xml:space="preserve"> </w:t>
-            </w:r>
-            <w:r>
-              <w:rPr>
-                <w:color w:val="000000"/>
-                <w:lang w:eastAsia="uk-UA"/>
+                <w:lang w:val="en-US" w:eastAsia="uk-UA"/>
+              </w:rPr>
+              <w:t xml:space="preserve"> </w:t>
+            </w:r>
+            <w:r>
+              <w:rPr>
+                <w:color w:val="000000"/>
+                <w:lang w:val="en-US" w:eastAsia="uk-UA"/>
               </w:rPr>
               <w:t>or</w:t>
             </w:r>
             <w:r>
               <w:rPr>
                 <w:color w:val="000000"/>
-                <w:lang w:eastAsia="uk-UA"/>
-              </w:rPr>
-              <w:t xml:space="preserve"> </w:t>
-            </w:r>
-            <w:r>
-              <w:rPr>
-                <w:color w:val="000000"/>
-                <w:lang w:eastAsia="uk-UA"/>
+                <w:lang w:val="en-US" w:eastAsia="uk-UA"/>
+              </w:rPr>
+              <w:t xml:space="preserve"> </w:t>
+            </w:r>
+            <w:r>
+              <w:rPr>
+                <w:color w:val="000000"/>
+                <w:lang w:val="en-US" w:eastAsia="uk-UA"/>
               </w:rPr>
               <w:t>learning</w:t>
             </w:r>
             <w:r>
               <w:rPr>
                 <w:color w:val="000000"/>
-                <w:lang w:eastAsia="uk-UA"/>
-              </w:rPr>
-              <w:t xml:space="preserve"> </w:t>
-            </w:r>
-            <w:r>
-              <w:rPr>
-                <w:color w:val="000000"/>
-                <w:lang w:eastAsia="uk-UA"/>
+                <w:lang w:val="en-US" w:eastAsia="uk-UA"/>
+              </w:rPr>
+              <w:t xml:space="preserve"> </w:t>
+            </w:r>
+            <w:r>
+              <w:rPr>
+                <w:color w:val="000000"/>
+                <w:lang w:val="en-US" w:eastAsia="uk-UA"/>
               </w:rPr>
               <w:t>outcomes</w:t>
             </w:r>
             <w:r>
               <w:rPr>
                 <w:color w:val="000000"/>
-                <w:lang w:eastAsia="uk-UA"/>
-              </w:rPr>
-              <w:t xml:space="preserve"> </w:t>
-            </w:r>
-            <w:r>
-              <w:rPr>
-                <w:color w:val="000000"/>
-                <w:lang w:eastAsia="uk-UA"/>
+                <w:lang w:val="en-US" w:eastAsia="uk-UA"/>
+              </w:rPr>
+              <w:t xml:space="preserve"> </w:t>
+            </w:r>
+            <w:r>
+              <w:rPr>
+                <w:color w:val="000000"/>
+                <w:lang w:val="en-US" w:eastAsia="uk-UA"/>
               </w:rPr>
               <w:t>code</w:t>
             </w:r>
             <w:r>
               <w:rPr>
                 <w:color w:val="000000"/>
-                <w:lang w:eastAsia="uk-UA"/>
-              </w:rPr>
-              <w:t xml:space="preserve"> </w:t>
-            </w:r>
-            <w:r>
-              <w:rPr>
-                <w:color w:val="000000"/>
-                <w:lang w:eastAsia="uk-UA"/>
+                <w:lang w:val="en-US" w:eastAsia="uk-UA"/>
+              </w:rPr>
+              <w:t xml:space="preserve"> </w:t>
+            </w:r>
+            <w:r>
+              <w:rPr>
+                <w:color w:val="000000"/>
+                <w:lang w:val="en-US" w:eastAsia="uk-UA"/>
               </w:rPr>
               <w:t>(if</w:t>
             </w:r>
             <w:r>
               <w:rPr>
                 <w:color w:val="000000"/>
-                <w:lang w:eastAsia="uk-UA"/>
-              </w:rPr>
-              <w:t xml:space="preserve"> </w:t>
-            </w:r>
-            <w:r>
-              <w:rPr>
-                <w:color w:val="000000"/>
-                <w:lang w:eastAsia="uk-UA"/>
+                <w:lang w:val="en-US" w:eastAsia="uk-UA"/>
+              </w:rPr>
+              <w:t xml:space="preserve"> </w:t>
+            </w:r>
+            <w:r>
+              <w:rPr>
+                <w:color w:val="000000"/>
+                <w:lang w:val="en-US" w:eastAsia="uk-UA"/>
               </w:rPr>
               <w:t>available)</w:t>
             </w:r>
@@ -6432,7 +6041,7 @@
         </w:tc>
         <w:tc>
           <w:tcPr>
-            <w:tcW w:w="763" w:type="pct"/>
+            <w:tcW w:w="922" w:type="pct"/>
             <w:tcBorders>
               <w:top w:val="single" w:sz="8" w:space="0" w:color="000000"/>
               <w:left w:val="nil"/>
@@ -6544,77 +6153,77 @@
             <w:r>
               <w:rPr>
                 <w:color w:val="000000"/>
-                <w:lang w:eastAsia="uk-UA"/>
+                <w:lang w:val="en-US" w:eastAsia="uk-UA"/>
               </w:rPr>
               <w:t>Component</w:t>
             </w:r>
             <w:r>
               <w:rPr>
                 <w:color w:val="000000"/>
-                <w:lang w:eastAsia="uk-UA"/>
-              </w:rPr>
-              <w:t xml:space="preserve"> </w:t>
-            </w:r>
-            <w:r>
-              <w:rPr>
-                <w:color w:val="000000"/>
-                <w:lang w:eastAsia="uk-UA"/>
+                <w:lang w:val="en-US" w:eastAsia="uk-UA"/>
+              </w:rPr>
+              <w:t xml:space="preserve"> </w:t>
+            </w:r>
+            <w:r>
+              <w:rPr>
+                <w:color w:val="000000"/>
+                <w:lang w:val="en-US" w:eastAsia="uk-UA"/>
               </w:rPr>
               <w:t>title</w:t>
             </w:r>
             <w:r>
               <w:rPr>
                 <w:color w:val="000000"/>
-                <w:lang w:eastAsia="uk-UA"/>
-              </w:rPr>
-              <w:t xml:space="preserve"> </w:t>
-            </w:r>
-            <w:r>
-              <w:rPr>
-                <w:color w:val="000000"/>
-                <w:lang w:eastAsia="uk-UA"/>
+                <w:lang w:val="en-US" w:eastAsia="uk-UA"/>
+              </w:rPr>
+              <w:t xml:space="preserve"> </w:t>
+            </w:r>
+            <w:r>
+              <w:rPr>
+                <w:color w:val="000000"/>
+                <w:lang w:val="en-US" w:eastAsia="uk-UA"/>
               </w:rPr>
               <w:t>or</w:t>
             </w:r>
             <w:r>
               <w:rPr>
                 <w:color w:val="000000"/>
-                <w:lang w:eastAsia="uk-UA"/>
-              </w:rPr>
-              <w:t xml:space="preserve"> </w:t>
-            </w:r>
-            <w:r>
-              <w:rPr>
-                <w:color w:val="000000"/>
-                <w:lang w:eastAsia="uk-UA"/>
+                <w:lang w:val="en-US" w:eastAsia="uk-UA"/>
+              </w:rPr>
+              <w:t xml:space="preserve"> </w:t>
+            </w:r>
+            <w:r>
+              <w:rPr>
+                <w:color w:val="000000"/>
+                <w:lang w:val="en-US" w:eastAsia="uk-UA"/>
               </w:rPr>
               <w:t>learning</w:t>
             </w:r>
             <w:r>
               <w:rPr>
                 <w:color w:val="000000"/>
-                <w:lang w:eastAsia="uk-UA"/>
-              </w:rPr>
-              <w:t xml:space="preserve"> </w:t>
-            </w:r>
-            <w:r>
-              <w:rPr>
-                <w:color w:val="000000"/>
-                <w:lang w:eastAsia="uk-UA"/>
+                <w:lang w:val="en-US" w:eastAsia="uk-UA"/>
+              </w:rPr>
+              <w:t xml:space="preserve"> </w:t>
+            </w:r>
+            <w:r>
+              <w:rPr>
+                <w:color w:val="000000"/>
+                <w:lang w:val="en-US" w:eastAsia="uk-UA"/>
               </w:rPr>
               <w:t>outcomes</w:t>
             </w:r>
             <w:r>
               <w:rPr>
                 <w:color w:val="000000"/>
-                <w:lang w:eastAsia="uk-UA"/>
-              </w:rPr>
-              <w:t xml:space="preserve"> </w:t>
-            </w:r>
-            <w:r>
-              <w:rPr>
-                <w:color w:val="000000"/>
-                <w:lang w:eastAsia="uk-UA"/>
+                <w:lang w:val="en-US" w:eastAsia="uk-UA"/>
+              </w:rPr>
+              <w:t xml:space="preserve"> </w:t>
+            </w:r>
+            <w:r>
+              <w:rPr>
+                <w:color w:val="000000"/>
+                <w:lang w:val="en-US" w:eastAsia="uk-UA"/>
               </w:rPr>
               <w:t>title</w:t>
             </w:r>
@@ -6622,7 +6231,7 @@
         </w:tc>
         <w:tc>
           <w:tcPr>
-            <w:tcW w:w="1325" w:type="pct"/>
+            <w:tcW w:w="1272" w:type="pct"/>
             <w:tcBorders>
               <w:top w:val="single" w:sz="8" w:space="0" w:color="000000"/>
               <w:left w:val="nil"/>
@@ -6818,133 +6427,133 @@
             <w:r>
               <w:rPr>
                 <w:color w:val="000000"/>
-                <w:lang w:eastAsia="uk-UA"/>
+                <w:lang w:val="en-US" w:eastAsia="uk-UA"/>
               </w:rPr>
               <w:t>Component</w:t>
             </w:r>
             <w:r>
               <w:rPr>
                 <w:color w:val="000000"/>
-                <w:lang w:eastAsia="uk-UA"/>
-              </w:rPr>
-              <w:t xml:space="preserve"> </w:t>
-            </w:r>
-            <w:r>
-              <w:rPr>
-                <w:color w:val="000000"/>
-                <w:lang w:eastAsia="uk-UA"/>
+                <w:lang w:val="en-US" w:eastAsia="uk-UA"/>
+              </w:rPr>
+              <w:t xml:space="preserve"> </w:t>
+            </w:r>
+            <w:r>
+              <w:rPr>
+                <w:color w:val="000000"/>
+                <w:lang w:val="en-US" w:eastAsia="uk-UA"/>
               </w:rPr>
               <w:t>successfully</w:t>
             </w:r>
             <w:r>
               <w:rPr>
                 <w:color w:val="000000"/>
-                <w:lang w:eastAsia="uk-UA"/>
-              </w:rPr>
-              <w:t xml:space="preserve"> </w:t>
-            </w:r>
-            <w:r>
-              <w:rPr>
-                <w:color w:val="000000"/>
-                <w:lang w:eastAsia="uk-UA"/>
+                <w:lang w:val="en-US" w:eastAsia="uk-UA"/>
+              </w:rPr>
+              <w:t xml:space="preserve"> </w:t>
+            </w:r>
+            <w:r>
+              <w:rPr>
+                <w:color w:val="000000"/>
+                <w:lang w:val="en-US" w:eastAsia="uk-UA"/>
               </w:rPr>
               <w:t>completed</w:t>
             </w:r>
             <w:r>
               <w:rPr>
                 <w:color w:val="000000"/>
-                <w:lang w:eastAsia="uk-UA"/>
-              </w:rPr>
-              <w:t xml:space="preserve"> </w:t>
-            </w:r>
-            <w:r>
-              <w:rPr>
-                <w:color w:val="000000"/>
-                <w:lang w:eastAsia="uk-UA"/>
+                <w:lang w:val="en-US" w:eastAsia="uk-UA"/>
+              </w:rPr>
+              <w:t xml:space="preserve"> </w:t>
+            </w:r>
+            <w:r>
+              <w:rPr>
+                <w:color w:val="000000"/>
+                <w:lang w:val="en-US" w:eastAsia="uk-UA"/>
               </w:rPr>
               <w:t>by</w:t>
             </w:r>
             <w:r>
               <w:rPr>
                 <w:color w:val="000000"/>
-                <w:lang w:eastAsia="uk-UA"/>
-              </w:rPr>
-              <w:t xml:space="preserve"> </w:t>
-            </w:r>
-            <w:r>
-              <w:rPr>
-                <w:color w:val="000000"/>
-                <w:lang w:eastAsia="uk-UA"/>
+                <w:lang w:val="en-US" w:eastAsia="uk-UA"/>
+              </w:rPr>
+              <w:t xml:space="preserve"> </w:t>
+            </w:r>
+            <w:r>
+              <w:rPr>
+                <w:color w:val="000000"/>
+                <w:lang w:val="en-US" w:eastAsia="uk-UA"/>
               </w:rPr>
               <w:t>a</w:t>
             </w:r>
             <w:r>
               <w:rPr>
                 <w:color w:val="000000"/>
-                <w:lang w:eastAsia="uk-UA"/>
-              </w:rPr>
-              <w:t xml:space="preserve"> </w:t>
-            </w:r>
-            <w:r>
-              <w:rPr>
-                <w:color w:val="000000"/>
-                <w:lang w:eastAsia="uk-UA"/>
+                <w:lang w:val="en-US" w:eastAsia="uk-UA"/>
+              </w:rPr>
+              <w:t xml:space="preserve"> </w:t>
+            </w:r>
+            <w:r>
+              <w:rPr>
+                <w:color w:val="000000"/>
+                <w:lang w:val="en-US" w:eastAsia="uk-UA"/>
               </w:rPr>
               <w:t>student</w:t>
             </w:r>
             <w:r>
               <w:rPr>
                 <w:color w:val="000000"/>
-                <w:lang w:eastAsia="uk-UA"/>
-              </w:rPr>
-              <w:t xml:space="preserve"> </w:t>
-            </w:r>
-            <w:r>
-              <w:rPr>
-                <w:color w:val="000000"/>
-                <w:lang w:eastAsia="uk-UA"/>
+                <w:lang w:val="en-US" w:eastAsia="uk-UA"/>
+              </w:rPr>
+              <w:t xml:space="preserve"> </w:t>
+            </w:r>
+            <w:r>
+              <w:rPr>
+                <w:color w:val="000000"/>
+                <w:lang w:val="en-US" w:eastAsia="uk-UA"/>
               </w:rPr>
               <w:t>or</w:t>
             </w:r>
             <w:r>
               <w:rPr>
                 <w:color w:val="000000"/>
-                <w:lang w:eastAsia="uk-UA"/>
-              </w:rPr>
-              <w:t xml:space="preserve"> </w:t>
-            </w:r>
-            <w:r>
-              <w:rPr>
-                <w:color w:val="000000"/>
-                <w:lang w:eastAsia="uk-UA"/>
+                <w:lang w:val="en-US" w:eastAsia="uk-UA"/>
+              </w:rPr>
+              <w:t xml:space="preserve"> </w:t>
+            </w:r>
+            <w:r>
+              <w:rPr>
+                <w:color w:val="000000"/>
+                <w:lang w:val="en-US" w:eastAsia="uk-UA"/>
               </w:rPr>
               <w:t>learning</w:t>
             </w:r>
             <w:r>
               <w:rPr>
                 <w:color w:val="000000"/>
-                <w:lang w:eastAsia="uk-UA"/>
-              </w:rPr>
-              <w:t xml:space="preserve"> </w:t>
-            </w:r>
-            <w:r>
-              <w:rPr>
-                <w:color w:val="000000"/>
-                <w:lang w:eastAsia="uk-UA"/>
+                <w:lang w:val="en-US" w:eastAsia="uk-UA"/>
+              </w:rPr>
+              <w:t xml:space="preserve"> </w:t>
+            </w:r>
+            <w:r>
+              <w:rPr>
+                <w:color w:val="000000"/>
+                <w:lang w:val="en-US" w:eastAsia="uk-UA"/>
               </w:rPr>
               <w:t>outcomes</w:t>
             </w:r>
             <w:r>
               <w:rPr>
                 <w:color w:val="000000"/>
-                <w:lang w:eastAsia="uk-UA"/>
-              </w:rPr>
-              <w:t xml:space="preserve"> </w:t>
-            </w:r>
-            <w:r>
-              <w:rPr>
-                <w:color w:val="000000"/>
-                <w:lang w:eastAsia="uk-UA"/>
+                <w:lang w:val="en-US" w:eastAsia="uk-UA"/>
+              </w:rPr>
+              <w:t xml:space="preserve"> </w:t>
+            </w:r>
+            <w:r>
+              <w:rPr>
+                <w:color w:val="000000"/>
+                <w:lang w:val="en-US" w:eastAsia="uk-UA"/>
               </w:rPr>
               <w:t>achieved</w:t>
             </w:r>
@@ -6952,7 +6561,7 @@
         </w:tc>
         <w:tc>
           <w:tcPr>
-            <w:tcW w:w="1053" w:type="pct"/>
+            <w:tcW w:w="947" w:type="pct"/>
             <w:tcBorders>
               <w:top w:val="single" w:sz="8" w:space="0" w:color="000000"/>
               <w:left w:val="nil"/>
@@ -7078,49 +6687,49 @@
             <w:r>
               <w:rPr>
                 <w:color w:val="000000"/>
-                <w:lang w:eastAsia="uk-UA"/>
+                <w:lang w:val="en-US" w:eastAsia="uk-UA"/>
               </w:rPr>
               <w:t>Number</w:t>
             </w:r>
             <w:r>
               <w:rPr>
                 <w:color w:val="000000"/>
-                <w:lang w:eastAsia="uk-UA"/>
-              </w:rPr>
-              <w:t xml:space="preserve"> </w:t>
-            </w:r>
-            <w:r>
-              <w:rPr>
-                <w:color w:val="000000"/>
-                <w:lang w:eastAsia="uk-UA"/>
+                <w:lang w:val="en-US" w:eastAsia="uk-UA"/>
+              </w:rPr>
+              <w:t xml:space="preserve"> </w:t>
+            </w:r>
+            <w:r>
+              <w:rPr>
+                <w:color w:val="000000"/>
+                <w:lang w:val="en-US" w:eastAsia="uk-UA"/>
               </w:rPr>
               <w:t>of</w:t>
             </w:r>
             <w:r>
               <w:rPr>
                 <w:color w:val="000000"/>
-                <w:lang w:eastAsia="uk-UA"/>
-              </w:rPr>
-              <w:t xml:space="preserve"> </w:t>
-            </w:r>
-            <w:r>
-              <w:rPr>
-                <w:color w:val="000000"/>
-                <w:lang w:eastAsia="uk-UA"/>
+                <w:lang w:val="en-US" w:eastAsia="uk-UA"/>
+              </w:rPr>
+              <w:t xml:space="preserve"> </w:t>
+            </w:r>
+            <w:r>
+              <w:rPr>
+                <w:color w:val="000000"/>
+                <w:lang w:val="en-US" w:eastAsia="uk-UA"/>
               </w:rPr>
               <w:t>ECTS</w:t>
             </w:r>
             <w:r>
               <w:rPr>
                 <w:color w:val="000000"/>
-                <w:lang w:eastAsia="uk-UA"/>
-              </w:rPr>
-              <w:t xml:space="preserve"> </w:t>
-            </w:r>
-            <w:r>
-              <w:rPr>
-                <w:color w:val="000000"/>
-                <w:lang w:eastAsia="uk-UA"/>
+                <w:lang w:val="en-US" w:eastAsia="uk-UA"/>
+              </w:rPr>
+              <w:t xml:space="preserve"> </w:t>
+            </w:r>
+            <w:r>
+              <w:rPr>
+                <w:color w:val="000000"/>
+                <w:lang w:val="en-US" w:eastAsia="uk-UA"/>
               </w:rPr>
               <w:t>credits</w:t>
             </w:r>
@@ -7240,21 +6849,21 @@
             <w:r>
               <w:rPr>
                 <w:color w:val="000000"/>
-                <w:lang w:eastAsia="uk-UA"/>
+                <w:lang w:val="en-US" w:eastAsia="uk-UA"/>
               </w:rPr>
               <w:t>Institutional</w:t>
             </w:r>
             <w:r>
               <w:rPr>
                 <w:color w:val="000000"/>
-                <w:lang w:eastAsia="uk-UA"/>
-              </w:rPr>
-              <w:t xml:space="preserve"> </w:t>
-            </w:r>
-            <w:r>
-              <w:rPr>
-                <w:color w:val="000000"/>
-                <w:lang w:eastAsia="uk-UA"/>
+                <w:lang w:val="en-US" w:eastAsia="uk-UA"/>
+              </w:rPr>
+              <w:t xml:space="preserve"> </w:t>
+            </w:r>
+            <w:r>
+              <w:rPr>
+                <w:color w:val="000000"/>
+                <w:lang w:val="en-US" w:eastAsia="uk-UA"/>
               </w:rPr>
               <w:t>Grade</w:t>
             </w:r>
@@ -7303,7 +6912,7 @@
         </w:tc>
         <w:tc>
           <w:tcPr>
-            <w:tcW w:w="763" w:type="pct"/>
+            <w:tcW w:w="922" w:type="pct"/>
             <w:tcBorders>
               <w:top w:val="nil"/>
               <w:left w:val="nil"/>
@@ -7339,7 +6948,7 @@
         </w:tc>
         <w:tc>
           <w:tcPr>
-            <w:tcW w:w="1325" w:type="pct"/>
+            <w:tcW w:w="1272" w:type="pct"/>
             <w:tcBorders>
               <w:top w:val="nil"/>
               <w:left w:val="nil"/>
@@ -7375,7 +6984,7 @@
         </w:tc>
         <w:tc>
           <w:tcPr>
-            <w:tcW w:w="1053" w:type="pct"/>
+            <w:tcW w:w="947" w:type="pct"/>
             <w:tcBorders>
               <w:top w:val="nil"/>
               <w:left w:val="nil"/>
@@ -7472,6 +7081,7 @@
           <w:p>
             <w:pPr>
               <w:spacing w:after="0" w:line="240" w:lineRule="auto"/>
+              <w:jc w:val="center"/>
               <w:rPr>
                 <w:color w:val="000000"/>
                 <w:lang w:eastAsia="uk-UA"/>
@@ -7502,9 +7112,9 @@
             <w:shd w:val="clear" w:color="auto" w:fill="FFFFFF"/>
             <w:tcMar>
               <w:top w:w="57" w:type="dxa"/>
-              <w:left w:w="57" w:type="dxa"/>
-              <w:bottom w:w="71" w:type="dxa"/>
-              <w:right w:w="57" w:type="dxa"/>
+              <w:left w:w="34" w:type="dxa"/>
+              <w:bottom w:w="57" w:type="dxa"/>
+              <w:right w:w="34" w:type="dxa"/>
             </w:tcMar>
             <w:vAlign w:val="center"/>
           </w:tcPr>
@@ -7526,7 +7136,7 @@
         </w:tc>
         <w:tc>
           <w:tcPr>
-            <w:tcW w:w="763" w:type="pct"/>
+            <w:tcW w:w="922" w:type="pct"/>
             <w:tcBorders>
               <w:top w:val="nil"/>
               <w:left w:val="nil"/>
@@ -7536,9 +7146,9 @@
             <w:shd w:val="clear" w:color="auto" w:fill="FFFFFF"/>
             <w:tcMar>
               <w:top w:w="57" w:type="dxa"/>
-              <w:left w:w="57" w:type="dxa"/>
-              <w:bottom w:w="71" w:type="dxa"/>
-              <w:right w:w="57" w:type="dxa"/>
+              <w:left w:w="34" w:type="dxa"/>
+              <w:bottom w:w="57" w:type="dxa"/>
+              <w:right w:w="34" w:type="dxa"/>
             </w:tcMar>
             <w:vAlign w:val="center"/>
           </w:tcPr>
@@ -7559,7 +7169,7 @@
         </w:tc>
         <w:tc>
           <w:tcPr>
-            <w:tcW w:w="1325" w:type="pct"/>
+            <w:tcW w:w="1272" w:type="pct"/>
             <w:tcBorders>
               <w:top w:val="nil"/>
               <w:left w:val="nil"/>
@@ -7569,24 +7179,52 @@
             <w:shd w:val="clear" w:color="auto" w:fill="FFFFFF"/>
             <w:tcMar>
               <w:top w:w="57" w:type="dxa"/>
-              <w:left w:w="57" w:type="dxa"/>
-              <w:bottom w:w="71" w:type="dxa"/>
-              <w:right w:w="57" w:type="dxa"/>
+              <w:left w:w="34" w:type="dxa"/>
+              <w:bottom w:w="57" w:type="dxa"/>
+              <w:right w:w="34" w:type="dxa"/>
             </w:tcMar>
             <w:vAlign w:val="center"/>
           </w:tcPr>
           <w:p>
             <w:pPr>
               <w:spacing w:after="0" w:line="240" w:lineRule="auto"/>
-              <w:rPr>
-                <w:lang w:eastAsia="uk-UA"/>
-              </w:rPr>
-            </w:pPr>
-          </w:p>
-        </w:tc>
-        <w:tc>
-          <w:tcPr>
-            <w:tcW w:w="1053" w:type="pct"/>
+              <w:jc w:val="center"/>
+              <w:rPr>
+                <w:lang w:eastAsia="uk-UA"/>
+              </w:rPr>
+            </w:pPr>
+            <w:r>
+              <w:rPr>
+                <w:lang w:eastAsia="uk-UA"/>
+              </w:rPr>
+              <w:t>успішно</w:t>
+            </w:r>
+            <w:r>
+              <w:rPr>
+                <w:lang w:val="en-US" w:eastAsia="uk-UA"/>
+              </w:rPr>
+              <w:t>/</w:t>
+            </w:r>
+          </w:p>
+          <w:p>
+            <w:pPr>
+              <w:spacing w:after="0" w:line="240" w:lineRule="auto"/>
+              <w:jc w:val="center"/>
+              <w:rPr>
+                <w:lang w:val="en-US" w:eastAsia="uk-UA"/>
+              </w:rPr>
+            </w:pPr>
+            <w:r>
+              <w:rPr>
+                <w:lang w:val="en-US" w:eastAsia="uk-UA"/>
+              </w:rPr>
+              <w:t>successfully</w:t>
+            </w:r>
+          </w:p>
+        </w:tc>
+        <w:tc>
+          <w:tcPr>
+            <w:tcW w:w="947" w:type="pct"/>
             <w:tcBorders>
               <w:top w:val="nil"/>
               <w:left w:val="nil"/>
@@ -7596,15 +7234,16 @@
             <w:shd w:val="clear" w:color="auto" w:fill="FFFFFF"/>
             <w:tcMar>
               <w:top w:w="57" w:type="dxa"/>
-              <w:left w:w="57" w:type="dxa"/>
-              <w:bottom w:w="71" w:type="dxa"/>
-              <w:right w:w="57" w:type="dxa"/>
+              <w:left w:w="34" w:type="dxa"/>
+              <w:bottom w:w="57" w:type="dxa"/>
+              <w:right w:w="34" w:type="dxa"/>
             </w:tcMar>
             <w:vAlign w:val="center"/>
           </w:tcPr>
           <w:p>
             <w:pPr>
               <w:spacing w:after="0" w:line="240" w:lineRule="auto"/>
+              <w:jc w:val="center"/>
               <w:rPr>
                 <w:lang w:eastAsia="uk-UA"/>
               </w:rPr>
@@ -7629,9 +7268,9 @@
             <w:shd w:val="clear" w:color="auto" w:fill="FFFFFF"/>
             <w:tcMar>
               <w:top w:w="57" w:type="dxa"/>
-              <w:left w:w="57" w:type="dxa"/>
-              <w:bottom w:w="71" w:type="dxa"/>
-              <w:right w:w="57" w:type="dxa"/>
+              <w:left w:w="34" w:type="dxa"/>
+              <w:bottom w:w="57" w:type="dxa"/>
+              <w:right w:w="34" w:type="dxa"/>
             </w:tcMar>
             <w:vAlign w:val="center"/>
           </w:tcPr>
@@ -7658,7 +7297,7 @@
         </w:trPr>
         <w:tc>
           <w:tcPr>
-            <w:tcW w:w="2960" w:type="pct"/>
+            <w:tcW w:w="3066" w:type="pct"/>
             <w:gridSpan w:val="3"/>
             <w:tcBorders>
               <w:top w:val="nil"/>
@@ -7873,7 +7512,7 @@
         </w:tc>
         <w:tc>
           <w:tcPr>
-            <w:tcW w:w="1053" w:type="pct"/>
+            <w:tcW w:w="947" w:type="pct"/>
             <w:tcBorders>
               <w:top w:val="nil"/>
               <w:left w:val="nil"/>
@@ -8026,13 +7665,13 @@
               <w:spacing w:after="0" w:line="193" w:lineRule="atLeast"/>
               <w:rPr>
                 <w:color w:val="000000"/>
-                <w:lang w:eastAsia="uk-UA"/>
-              </w:rPr>
-            </w:pPr>
-            <w:r>
-              <w:rPr>
-                <w:color w:val="000000"/>
-                <w:lang w:eastAsia="uk-UA"/>
+                <w:lang w:val="en-US" w:eastAsia="uk-UA"/>
+              </w:rPr>
+            </w:pPr>
+            <w:r>
+              <w:rPr>
+                <w:color w:val="000000"/>
+                <w:lang w:val="en-US" w:eastAsia="uk-UA"/>
               </w:rPr>
               <w:t>Expelled</w:t>
             </w:r>
@@ -8067,7 +7706,6 @@
             <w:r>
               <w:rPr>
                 <w:b/>
-                <w:lang w:val="en-GB"/>
               </w:rPr>
               <w:t>#expelReasonUkr</w:t>
             </w:r>
@@ -8164,13 +7802,13 @@
               <w:spacing w:after="0" w:line="193" w:lineRule="atLeast"/>
               <w:rPr>
                 <w:color w:val="000000"/>
-                <w:lang w:eastAsia="uk-UA"/>
-              </w:rPr>
-            </w:pPr>
-            <w:r>
-              <w:rPr>
-                <w:color w:val="000000"/>
-                <w:lang w:eastAsia="uk-UA"/>
+                <w:lang w:val="en-US" w:eastAsia="uk-UA"/>
+              </w:rPr>
+            </w:pPr>
+            <w:r>
+              <w:rPr>
+                <w:color w:val="000000"/>
+                <w:lang w:val="en-US" w:eastAsia="uk-UA"/>
               </w:rPr>
               <w:t>order</w:t>
             </w:r>
@@ -8205,8 +7843,8 @@
             <w:r>
               <w:rPr>
                 <w:b/>
-                <w:lang w:val="en-US"/>
-              </w:rPr>
+              </w:rPr>
+              <w:lastRenderedPageBreak/>
               <w:t>#orderUkr</w:t>
             </w:r>
           </w:p>
@@ -8306,7 +7944,6 @@
                 <w:color w:val="000000"/>
                 <w:lang w:eastAsia="uk-UA"/>
               </w:rPr>
-              <w:lastRenderedPageBreak/>
               <w:t>Посада</w:t>
             </w:r>
             <w:r>
@@ -8403,105 +8040,105 @@
             <w:r>
               <w:rPr>
                 <w:color w:val="000000"/>
-                <w:lang w:eastAsia="uk-UA"/>
+                <w:lang w:val="en-US" w:eastAsia="uk-UA"/>
               </w:rPr>
               <w:t>Position</w:t>
             </w:r>
             <w:r>
               <w:rPr>
                 <w:color w:val="000000"/>
-                <w:lang w:eastAsia="uk-UA"/>
-              </w:rPr>
-              <w:t xml:space="preserve"> </w:t>
-            </w:r>
-            <w:r>
-              <w:rPr>
-                <w:color w:val="000000"/>
-                <w:lang w:eastAsia="uk-UA"/>
+                <w:lang w:val="en-US" w:eastAsia="uk-UA"/>
+              </w:rPr>
+              <w:t xml:space="preserve"> </w:t>
+            </w:r>
+            <w:r>
+              <w:rPr>
+                <w:color w:val="000000"/>
+                <w:lang w:val="en-US" w:eastAsia="uk-UA"/>
               </w:rPr>
               <w:t>of</w:t>
             </w:r>
             <w:r>
               <w:rPr>
                 <w:color w:val="000000"/>
-                <w:lang w:eastAsia="uk-UA"/>
-              </w:rPr>
-              <w:t xml:space="preserve"> </w:t>
-            </w:r>
-            <w:r>
-              <w:rPr>
-                <w:color w:val="000000"/>
-                <w:lang w:eastAsia="uk-UA"/>
+                <w:lang w:val="en-US" w:eastAsia="uk-UA"/>
+              </w:rPr>
+              <w:t xml:space="preserve"> </w:t>
+            </w:r>
+            <w:r>
+              <w:rPr>
+                <w:color w:val="000000"/>
+                <w:lang w:val="en-US" w:eastAsia="uk-UA"/>
               </w:rPr>
               <w:t>the</w:t>
             </w:r>
             <w:r>
               <w:rPr>
                 <w:color w:val="000000"/>
-                <w:lang w:eastAsia="uk-UA"/>
-              </w:rPr>
-              <w:t xml:space="preserve"> </w:t>
-            </w:r>
-            <w:r>
-              <w:rPr>
-                <w:color w:val="000000"/>
-                <w:lang w:eastAsia="uk-UA"/>
+                <w:lang w:val="en-US" w:eastAsia="uk-UA"/>
+              </w:rPr>
+              <w:t xml:space="preserve"> </w:t>
+            </w:r>
+            <w:r>
+              <w:rPr>
+                <w:color w:val="000000"/>
+                <w:lang w:val="en-US" w:eastAsia="uk-UA"/>
               </w:rPr>
               <w:t>Head</w:t>
             </w:r>
             <w:r>
               <w:rPr>
                 <w:color w:val="000000"/>
-                <w:lang w:eastAsia="uk-UA"/>
-              </w:rPr>
-              <w:t xml:space="preserve"> </w:t>
-            </w:r>
-            <w:r>
-              <w:rPr>
-                <w:color w:val="000000"/>
-                <w:lang w:eastAsia="uk-UA"/>
+                <w:lang w:val="en-US" w:eastAsia="uk-UA"/>
+              </w:rPr>
+              <w:t xml:space="preserve"> </w:t>
+            </w:r>
+            <w:r>
+              <w:rPr>
+                <w:color w:val="000000"/>
+                <w:lang w:val="en-US" w:eastAsia="uk-UA"/>
               </w:rPr>
               <w:t>or</w:t>
             </w:r>
             <w:r>
               <w:rPr>
                 <w:color w:val="000000"/>
-                <w:lang w:eastAsia="uk-UA"/>
-              </w:rPr>
-              <w:t xml:space="preserve"> </w:t>
-            </w:r>
-            <w:r>
-              <w:rPr>
-                <w:color w:val="000000"/>
-                <w:lang w:eastAsia="uk-UA"/>
+                <w:lang w:val="en-US" w:eastAsia="uk-UA"/>
+              </w:rPr>
+              <w:t xml:space="preserve"> </w:t>
+            </w:r>
+            <w:r>
+              <w:rPr>
+                <w:color w:val="000000"/>
+                <w:lang w:val="en-US" w:eastAsia="uk-UA"/>
               </w:rPr>
               <w:t>another</w:t>
             </w:r>
             <w:r>
               <w:rPr>
                 <w:color w:val="000000"/>
-                <w:lang w:eastAsia="uk-UA"/>
-              </w:rPr>
-              <w:t xml:space="preserve"> </w:t>
-            </w:r>
-            <w:r>
-              <w:rPr>
-                <w:color w:val="000000"/>
-                <w:lang w:eastAsia="uk-UA"/>
+                <w:lang w:val="en-US" w:eastAsia="uk-UA"/>
+              </w:rPr>
+              <w:t xml:space="preserve"> </w:t>
+            </w:r>
+            <w:r>
+              <w:rPr>
+                <w:color w:val="000000"/>
+                <w:lang w:val="en-US" w:eastAsia="uk-UA"/>
               </w:rPr>
               <w:t>authorized</w:t>
             </w:r>
             <w:r>
               <w:rPr>
                 <w:color w:val="000000"/>
-                <w:lang w:eastAsia="uk-UA"/>
-              </w:rPr>
-              <w:t xml:space="preserve"> </w:t>
-            </w:r>
-            <w:r>
-              <w:rPr>
-                <w:color w:val="000000"/>
-                <w:lang w:eastAsia="uk-UA"/>
+                <w:lang w:val="en-US" w:eastAsia="uk-UA"/>
+              </w:rPr>
+              <w:t xml:space="preserve"> </w:t>
+            </w:r>
+            <w:r>
+              <w:rPr>
+                <w:color w:val="000000"/>
+                <w:lang w:val="en-US" w:eastAsia="uk-UA"/>
               </w:rPr>
               <w:t>person</w:t>
             </w:r>
@@ -8523,7 +8160,7 @@
               <w:spacing w:after="0" w:line="193" w:lineRule="atLeast"/>
               <w:rPr>
                 <w:color w:val="000000"/>
-                <w:lang w:eastAsia="uk-UA"/>
+                <w:lang w:val="en-US" w:eastAsia="uk-UA"/>
               </w:rPr>
             </w:pPr>
             <w:r>
@@ -8539,6 +8176,12 @@
                 <w:lang w:eastAsia="uk-UA"/>
               </w:rPr>
               <w:br/>
+            </w:r>
+            <w:r>
+              <w:rPr>
+                <w:color w:val="000000"/>
+                <w:lang w:val="en-US" w:eastAsia="uk-UA"/>
+              </w:rPr>
               <w:t>Signature</w:t>
             </w:r>
           </w:p>
@@ -8598,55 +8241,55 @@
               <w:spacing w:after="0" w:line="193" w:lineRule="atLeast"/>
               <w:rPr>
                 <w:color w:val="000000"/>
-                <w:lang w:eastAsia="uk-UA"/>
-              </w:rPr>
-            </w:pPr>
-            <w:r>
-              <w:rPr>
-                <w:color w:val="000000"/>
-                <w:lang w:eastAsia="uk-UA"/>
+                <w:lang w:val="en-US" w:eastAsia="uk-UA"/>
+              </w:rPr>
+            </w:pPr>
+            <w:r>
+              <w:rPr>
+                <w:color w:val="000000"/>
+                <w:lang w:val="en-US" w:eastAsia="uk-UA"/>
               </w:rPr>
               <w:t>First</w:t>
             </w:r>
             <w:r>
               <w:rPr>
                 <w:color w:val="000000"/>
-                <w:lang w:eastAsia="uk-UA"/>
-              </w:rPr>
-              <w:t xml:space="preserve"> </w:t>
-            </w:r>
-            <w:r>
-              <w:rPr>
-                <w:color w:val="000000"/>
-                <w:lang w:eastAsia="uk-UA"/>
+                <w:lang w:val="en-US" w:eastAsia="uk-UA"/>
+              </w:rPr>
+              <w:t xml:space="preserve"> </w:t>
+            </w:r>
+            <w:r>
+              <w:rPr>
+                <w:color w:val="000000"/>
+                <w:lang w:val="en-US" w:eastAsia="uk-UA"/>
               </w:rPr>
               <w:t>name(s),</w:t>
             </w:r>
             <w:r>
               <w:rPr>
                 <w:color w:val="000000"/>
-                <w:lang w:eastAsia="uk-UA"/>
-              </w:rPr>
-              <w:t xml:space="preserve"> </w:t>
-            </w:r>
-            <w:r>
-              <w:rPr>
-                <w:color w:val="000000"/>
-                <w:lang w:eastAsia="uk-UA"/>
+                <w:lang w:val="en-US" w:eastAsia="uk-UA"/>
+              </w:rPr>
+              <w:t xml:space="preserve"> </w:t>
+            </w:r>
+            <w:r>
+              <w:rPr>
+                <w:color w:val="000000"/>
+                <w:lang w:val="en-US" w:eastAsia="uk-UA"/>
               </w:rPr>
               <w:t>Last</w:t>
             </w:r>
             <w:r>
               <w:rPr>
                 <w:color w:val="000000"/>
-                <w:lang w:eastAsia="uk-UA"/>
-              </w:rPr>
-              <w:t xml:space="preserve"> </w:t>
-            </w:r>
-            <w:r>
-              <w:rPr>
-                <w:color w:val="000000"/>
-                <w:lang w:eastAsia="uk-UA"/>
+                <w:lang w:val="en-US" w:eastAsia="uk-UA"/>
+              </w:rPr>
+              <w:t xml:space="preserve"> </w:t>
+            </w:r>
+            <w:r>
+              <w:rPr>
+                <w:color w:val="000000"/>
+                <w:lang w:val="en-US" w:eastAsia="uk-UA"/>
               </w:rPr>
               <w:t>name(s)</w:t>
             </w:r>
@@ -8892,7 +8535,14 @@
                 <w:color w:val="000000"/>
                 <w:lang w:eastAsia="uk-UA"/>
               </w:rPr>
-              <w:t>М. П. / Seal</w:t>
+              <w:t xml:space="preserve">М. П. / </w:t>
+            </w:r>
+            <w:r>
+              <w:rPr>
+                <w:color w:val="000000"/>
+                <w:lang w:val="en-US" w:eastAsia="uk-UA"/>
+              </w:rPr>
+              <w:t>Seal</w:t>
             </w:r>
           </w:p>
         </w:tc>
@@ -9181,279 +8831,279 @@
               <w:spacing w:after="0" w:line="193" w:lineRule="atLeast"/>
               <w:rPr>
                 <w:color w:val="000000"/>
-                <w:lang w:eastAsia="uk-UA"/>
-              </w:rPr>
-            </w:pPr>
-            <w:r>
-              <w:rPr>
-                <w:color w:val="000000"/>
-                <w:lang w:eastAsia="uk-UA"/>
+                <w:lang w:val="en-US" w:eastAsia="uk-UA"/>
+              </w:rPr>
+            </w:pPr>
+            <w:r>
+              <w:rPr>
+                <w:color w:val="000000"/>
+                <w:lang w:val="en-US" w:eastAsia="uk-UA"/>
               </w:rPr>
               <w:t>In</w:t>
             </w:r>
             <w:r>
               <w:rPr>
                 <w:color w:val="000000"/>
-                <w:lang w:eastAsia="uk-UA"/>
-              </w:rPr>
-              <w:t xml:space="preserve"> </w:t>
-            </w:r>
-            <w:r>
-              <w:rPr>
-                <w:color w:val="000000"/>
-                <w:lang w:eastAsia="uk-UA"/>
+                <w:lang w:val="en-US" w:eastAsia="uk-UA"/>
+              </w:rPr>
+              <w:t xml:space="preserve"> </w:t>
+            </w:r>
+            <w:r>
+              <w:rPr>
+                <w:color w:val="000000"/>
+                <w:lang w:val="en-US" w:eastAsia="uk-UA"/>
               </w:rPr>
               <w:t>case</w:t>
             </w:r>
             <w:r>
               <w:rPr>
                 <w:color w:val="000000"/>
-                <w:lang w:eastAsia="uk-UA"/>
-              </w:rPr>
-              <w:t xml:space="preserve"> </w:t>
-            </w:r>
-            <w:r>
-              <w:rPr>
-                <w:color w:val="000000"/>
-                <w:lang w:eastAsia="uk-UA"/>
+                <w:lang w:val="en-US" w:eastAsia="uk-UA"/>
+              </w:rPr>
+              <w:t xml:space="preserve"> </w:t>
+            </w:r>
+            <w:r>
+              <w:rPr>
+                <w:color w:val="000000"/>
+                <w:lang w:val="en-US" w:eastAsia="uk-UA"/>
               </w:rPr>
               <w:t>of</w:t>
             </w:r>
             <w:r>
               <w:rPr>
                 <w:color w:val="000000"/>
-                <w:lang w:eastAsia="uk-UA"/>
-              </w:rPr>
-              <w:t xml:space="preserve"> </w:t>
-            </w:r>
-            <w:r>
-              <w:rPr>
-                <w:color w:val="000000"/>
-                <w:lang w:eastAsia="uk-UA"/>
+                <w:lang w:val="en-US" w:eastAsia="uk-UA"/>
+              </w:rPr>
+              <w:t xml:space="preserve"> </w:t>
+            </w:r>
+            <w:r>
+              <w:rPr>
+                <w:color w:val="000000"/>
+                <w:lang w:val="en-US" w:eastAsia="uk-UA"/>
               </w:rPr>
               <w:t>any</w:t>
             </w:r>
             <w:r>
               <w:rPr>
                 <w:color w:val="000000"/>
-                <w:lang w:eastAsia="uk-UA"/>
-              </w:rPr>
-              <w:t xml:space="preserve"> </w:t>
-            </w:r>
-            <w:r>
-              <w:rPr>
-                <w:color w:val="000000"/>
-                <w:lang w:eastAsia="uk-UA"/>
+                <w:lang w:val="en-US" w:eastAsia="uk-UA"/>
+              </w:rPr>
+              <w:t xml:space="preserve"> </w:t>
+            </w:r>
+            <w:r>
+              <w:rPr>
+                <w:color w:val="000000"/>
+                <w:lang w:val="en-US" w:eastAsia="uk-UA"/>
               </w:rPr>
               <w:t>differences</w:t>
             </w:r>
             <w:r>
               <w:rPr>
                 <w:color w:val="000000"/>
-                <w:lang w:eastAsia="uk-UA"/>
-              </w:rPr>
-              <w:t xml:space="preserve"> </w:t>
-            </w:r>
-            <w:r>
-              <w:rPr>
-                <w:color w:val="000000"/>
-                <w:lang w:eastAsia="uk-UA"/>
+                <w:lang w:val="en-US" w:eastAsia="uk-UA"/>
+              </w:rPr>
+              <w:t xml:space="preserve"> </w:t>
+            </w:r>
+            <w:r>
+              <w:rPr>
+                <w:color w:val="000000"/>
+                <w:lang w:val="en-US" w:eastAsia="uk-UA"/>
               </w:rPr>
               <w:t>in</w:t>
             </w:r>
             <w:r>
               <w:rPr>
                 <w:color w:val="000000"/>
-                <w:lang w:eastAsia="uk-UA"/>
-              </w:rPr>
-              <w:t xml:space="preserve"> </w:t>
-            </w:r>
-            <w:r>
-              <w:rPr>
-                <w:color w:val="000000"/>
-                <w:lang w:eastAsia="uk-UA"/>
+                <w:lang w:val="en-US" w:eastAsia="uk-UA"/>
+              </w:rPr>
+              <w:t xml:space="preserve"> </w:t>
+            </w:r>
+            <w:r>
+              <w:rPr>
+                <w:color w:val="000000"/>
+                <w:lang w:val="en-US" w:eastAsia="uk-UA"/>
               </w:rPr>
               <w:t>interpretation</w:t>
             </w:r>
             <w:r>
               <w:rPr>
                 <w:color w:val="000000"/>
-                <w:lang w:eastAsia="uk-UA"/>
-              </w:rPr>
-              <w:t xml:space="preserve"> </w:t>
-            </w:r>
-            <w:r>
-              <w:rPr>
-                <w:color w:val="000000"/>
-                <w:lang w:eastAsia="uk-UA"/>
+                <w:lang w:val="en-US" w:eastAsia="uk-UA"/>
+              </w:rPr>
+              <w:t xml:space="preserve"> </w:t>
+            </w:r>
+            <w:r>
+              <w:rPr>
+                <w:color w:val="000000"/>
+                <w:lang w:val="en-US" w:eastAsia="uk-UA"/>
               </w:rPr>
               <w:t>of</w:t>
             </w:r>
             <w:r>
               <w:rPr>
                 <w:color w:val="000000"/>
-                <w:lang w:eastAsia="uk-UA"/>
-              </w:rPr>
-              <w:t xml:space="preserve"> </w:t>
-            </w:r>
-            <w:r>
-              <w:rPr>
-                <w:color w:val="000000"/>
-                <w:lang w:eastAsia="uk-UA"/>
+                <w:lang w:val="en-US" w:eastAsia="uk-UA"/>
+              </w:rPr>
+              <w:t xml:space="preserve"> </w:t>
+            </w:r>
+            <w:r>
+              <w:rPr>
+                <w:color w:val="000000"/>
+                <w:lang w:val="en-US" w:eastAsia="uk-UA"/>
               </w:rPr>
               <w:t>the</w:t>
             </w:r>
             <w:r>
               <w:rPr>
                 <w:color w:val="000000"/>
-                <w:lang w:eastAsia="uk-UA"/>
-              </w:rPr>
-              <w:t xml:space="preserve"> </w:t>
-            </w:r>
-            <w:r>
-              <w:rPr>
-                <w:color w:val="000000"/>
-                <w:lang w:eastAsia="uk-UA"/>
+                <w:lang w:val="en-US" w:eastAsia="uk-UA"/>
+              </w:rPr>
+              <w:t xml:space="preserve"> </w:t>
+            </w:r>
+            <w:r>
+              <w:rPr>
+                <w:color w:val="000000"/>
+                <w:lang w:val="en-US" w:eastAsia="uk-UA"/>
               </w:rPr>
               <w:t>information</w:t>
             </w:r>
             <w:r>
               <w:rPr>
                 <w:color w:val="000000"/>
-                <w:lang w:eastAsia="uk-UA"/>
-              </w:rPr>
-              <w:t xml:space="preserve"> </w:t>
-            </w:r>
-            <w:r>
-              <w:rPr>
-                <w:color w:val="000000"/>
-                <w:lang w:eastAsia="uk-UA"/>
+                <w:lang w:val="en-US" w:eastAsia="uk-UA"/>
+              </w:rPr>
+              <w:t xml:space="preserve"> </w:t>
+            </w:r>
+            <w:r>
+              <w:rPr>
+                <w:color w:val="000000"/>
+                <w:lang w:val="en-US" w:eastAsia="uk-UA"/>
               </w:rPr>
               <w:t>in</w:t>
             </w:r>
             <w:r>
               <w:rPr>
                 <w:color w:val="000000"/>
-                <w:lang w:eastAsia="uk-UA"/>
-              </w:rPr>
-              <w:t xml:space="preserve"> </w:t>
-            </w:r>
-            <w:r>
-              <w:rPr>
-                <w:color w:val="000000"/>
-                <w:lang w:eastAsia="uk-UA"/>
+                <w:lang w:val="en-US" w:eastAsia="uk-UA"/>
+              </w:rPr>
+              <w:t xml:space="preserve"> </w:t>
+            </w:r>
+            <w:r>
+              <w:rPr>
+                <w:color w:val="000000"/>
+                <w:lang w:val="en-US" w:eastAsia="uk-UA"/>
               </w:rPr>
               <w:t>the</w:t>
             </w:r>
             <w:r>
               <w:rPr>
                 <w:color w:val="000000"/>
-                <w:lang w:eastAsia="uk-UA"/>
-              </w:rPr>
-              <w:t xml:space="preserve"> </w:t>
-            </w:r>
-            <w:r>
-              <w:rPr>
-                <w:color w:val="000000"/>
-                <w:lang w:eastAsia="uk-UA"/>
+                <w:lang w:val="en-US" w:eastAsia="uk-UA"/>
+              </w:rPr>
+              <w:t xml:space="preserve"> </w:t>
+            </w:r>
+            <w:r>
+              <w:rPr>
+                <w:color w:val="000000"/>
+                <w:lang w:val="en-US" w:eastAsia="uk-UA"/>
               </w:rPr>
               <w:t>transcript</w:t>
             </w:r>
             <w:r>
               <w:rPr>
                 <w:color w:val="000000"/>
-                <w:lang w:eastAsia="uk-UA"/>
-              </w:rPr>
-              <w:t xml:space="preserve"> </w:t>
-            </w:r>
-            <w:r>
-              <w:rPr>
-                <w:color w:val="000000"/>
-                <w:lang w:eastAsia="uk-UA"/>
+                <w:lang w:val="en-US" w:eastAsia="uk-UA"/>
+              </w:rPr>
+              <w:t xml:space="preserve"> </w:t>
+            </w:r>
+            <w:r>
+              <w:rPr>
+                <w:color w:val="000000"/>
+                <w:lang w:val="en-US" w:eastAsia="uk-UA"/>
               </w:rPr>
               <w:t>of</w:t>
             </w:r>
             <w:r>
               <w:rPr>
                 <w:color w:val="000000"/>
-                <w:lang w:eastAsia="uk-UA"/>
-              </w:rPr>
-              <w:t xml:space="preserve"> </w:t>
-            </w:r>
-            <w:r>
-              <w:rPr>
-                <w:color w:val="000000"/>
-                <w:lang w:eastAsia="uk-UA"/>
+                <w:lang w:val="en-US" w:eastAsia="uk-UA"/>
+              </w:rPr>
+              <w:t xml:space="preserve"> </w:t>
+            </w:r>
+            <w:r>
+              <w:rPr>
+                <w:color w:val="000000"/>
+                <w:lang w:val="en-US" w:eastAsia="uk-UA"/>
               </w:rPr>
               <w:t>records,</w:t>
             </w:r>
             <w:r>
               <w:rPr>
                 <w:color w:val="000000"/>
-                <w:lang w:eastAsia="uk-UA"/>
-              </w:rPr>
-              <w:t xml:space="preserve"> </w:t>
-            </w:r>
-            <w:r>
-              <w:rPr>
-                <w:color w:val="000000"/>
-                <w:lang w:eastAsia="uk-UA"/>
+                <w:lang w:val="en-US" w:eastAsia="uk-UA"/>
+              </w:rPr>
+              <w:t xml:space="preserve"> </w:t>
+            </w:r>
+            <w:r>
+              <w:rPr>
+                <w:color w:val="000000"/>
+                <w:lang w:val="en-US" w:eastAsia="uk-UA"/>
               </w:rPr>
               <w:t>the</w:t>
             </w:r>
             <w:r>
               <w:rPr>
                 <w:color w:val="000000"/>
-                <w:lang w:eastAsia="uk-UA"/>
-              </w:rPr>
-              <w:t xml:space="preserve"> </w:t>
-            </w:r>
-            <w:r>
-              <w:rPr>
-                <w:color w:val="000000"/>
-                <w:lang w:eastAsia="uk-UA"/>
+                <w:lang w:val="en-US" w:eastAsia="uk-UA"/>
+              </w:rPr>
+              <w:t xml:space="preserve"> </w:t>
+            </w:r>
+            <w:r>
+              <w:rPr>
+                <w:color w:val="000000"/>
+                <w:lang w:val="en-US" w:eastAsia="uk-UA"/>
               </w:rPr>
               <w:t>Ukrainian</w:t>
             </w:r>
             <w:r>
               <w:rPr>
                 <w:color w:val="000000"/>
-                <w:lang w:eastAsia="uk-UA"/>
-              </w:rPr>
-              <w:t xml:space="preserve"> </w:t>
-            </w:r>
-            <w:r>
-              <w:rPr>
-                <w:color w:val="000000"/>
-                <w:lang w:eastAsia="uk-UA"/>
+                <w:lang w:val="en-US" w:eastAsia="uk-UA"/>
+              </w:rPr>
+              <w:t xml:space="preserve"> </w:t>
+            </w:r>
+            <w:r>
+              <w:rPr>
+                <w:color w:val="000000"/>
+                <w:lang w:val="en-US" w:eastAsia="uk-UA"/>
               </w:rPr>
               <w:t>text</w:t>
             </w:r>
             <w:r>
               <w:rPr>
                 <w:color w:val="000000"/>
-                <w:lang w:eastAsia="uk-UA"/>
-              </w:rPr>
-              <w:t xml:space="preserve"> </w:t>
-            </w:r>
-            <w:r>
-              <w:rPr>
-                <w:color w:val="000000"/>
-                <w:lang w:eastAsia="uk-UA"/>
+                <w:lang w:val="en-US" w:eastAsia="uk-UA"/>
+              </w:rPr>
+              <w:t xml:space="preserve"> </w:t>
+            </w:r>
+            <w:r>
+              <w:rPr>
+                <w:color w:val="000000"/>
+                <w:lang w:val="en-US" w:eastAsia="uk-UA"/>
               </w:rPr>
               <w:t>shall</w:t>
             </w:r>
             <w:r>
               <w:rPr>
                 <w:color w:val="000000"/>
-                <w:lang w:eastAsia="uk-UA"/>
-              </w:rPr>
-              <w:t xml:space="preserve"> </w:t>
-            </w:r>
-            <w:r>
-              <w:rPr>
-                <w:color w:val="000000"/>
-                <w:lang w:eastAsia="uk-UA"/>
+                <w:lang w:val="en-US" w:eastAsia="uk-UA"/>
+              </w:rPr>
+              <w:t xml:space="preserve"> </w:t>
+            </w:r>
+            <w:r>
+              <w:rPr>
+                <w:color w:val="000000"/>
+                <w:lang w:val="en-US" w:eastAsia="uk-UA"/>
               </w:rPr>
               <w:t>prevail.</w:t>
             </w:r>
@@ -9475,13 +9125,95 @@
       </w:pPr>
     </w:p>
     <w:sectPr>
-      <w:pgSz w:w="11906" w:h="16838"/>
-      <w:pgMar w:top="567" w:right="567" w:bottom="567" w:left="1134" w:header="709" w:footer="709" w:gutter="0"/>
+      <w:headerReference w:type="default" r:id="rId6"/>
+      <w:pgSz w:w="11906" w:h="16838" w:code="9"/>
+      <w:pgMar w:top="680" w:right="567" w:bottom="680" w:left="1134" w:header="340" w:footer="709" w:gutter="0"/>
       <w:cols w:space="708"/>
+      <w:titlePg/>
       <w:docGrid w:linePitch="360"/>
     </w:sectPr>
   </w:body>
 </w:document>
+</file>
+
+<file path=word/endnotes.xml><?xml version="1.0" encoding="utf-8"?>
+<w:endnotes xmlns:ve="http://schemas.openxmlformats.org/markup-compatibility/2006" xmlns:o="urn:schemas-microsoft-com:office:office" xmlns:r="http://schemas.openxmlformats.org/officeDocument/2006/relationships" xmlns:m="http://schemas.openxmlformats.org/officeDocument/2006/math" xmlns:v="urn:schemas-microsoft-com:vml" xmlns:wp="http://schemas.openxmlformats.org/drawingml/2006/wordprocessingDrawing" xmlns:w10="urn:schemas-microsoft-com:office:word" xmlns:w="http://schemas.openxmlformats.org/wordprocessingml/2006/main" xmlns:wne="http://schemas.microsoft.com/office/word/2006/wordml">
+  <w:endnote w:type="separator" w:id="0">
+    <w:p>
+      <w:pPr>
+        <w:spacing w:after="0" w:line="240" w:lineRule="auto"/>
+      </w:pPr>
+      <w:r>
+        <w:separator/>
+      </w:r>
+    </w:p>
+  </w:endnote>
+  <w:endnote w:type="continuationSeparator" w:id="1">
+    <w:p>
+      <w:pPr>
+        <w:spacing w:after="0" w:line="240" w:lineRule="auto"/>
+      </w:pPr>
+      <w:r>
+        <w:continuationSeparator/>
+      </w:r>
+    </w:p>
+  </w:endnote>
+</w:endnotes>
+</file>
+
+<file path=word/footnotes.xml><?xml version="1.0" encoding="utf-8"?>
+<w:footnotes xmlns:ve="http://schemas.openxmlformats.org/markup-compatibility/2006" xmlns:o="urn:schemas-microsoft-com:office:office" xmlns:r="http://schemas.openxmlformats.org/officeDocument/2006/relationships" xmlns:m="http://schemas.openxmlformats.org/officeDocument/2006/math" xmlns:v="urn:schemas-microsoft-com:vml" xmlns:wp="http://schemas.openxmlformats.org/drawingml/2006/wordprocessingDrawing" xmlns:w10="urn:schemas-microsoft-com:office:word" xmlns:w="http://schemas.openxmlformats.org/wordprocessingml/2006/main" xmlns:wne="http://schemas.microsoft.com/office/word/2006/wordml">
+  <w:footnote w:type="separator" w:id="0">
+    <w:p>
+      <w:pPr>
+        <w:spacing w:after="0" w:line="240" w:lineRule="auto"/>
+      </w:pPr>
+      <w:r>
+        <w:separator/>
+      </w:r>
+    </w:p>
+  </w:footnote>
+  <w:footnote w:type="continuationSeparator" w:id="1">
+    <w:p>
+      <w:pPr>
+        <w:spacing w:after="0" w:line="240" w:lineRule="auto"/>
+      </w:pPr>
+      <w:r>
+        <w:continuationSeparator/>
+      </w:r>
+    </w:p>
+  </w:footnote>
+</w:footnotes>
+</file>
+
+<file path=word/header1.xml><?xml version="1.0" encoding="utf-8"?>
+<w:hdr xmlns:ve="http://schemas.openxmlformats.org/markup-compatibility/2006" xmlns:o="urn:schemas-microsoft-com:office:office" xmlns:r="http://schemas.openxmlformats.org/officeDocument/2006/relationships" xmlns:m="http://schemas.openxmlformats.org/officeDocument/2006/math" xmlns:v="urn:schemas-microsoft-com:vml" xmlns:wp="http://schemas.openxmlformats.org/drawingml/2006/wordprocessingDrawing" xmlns:w10="urn:schemas-microsoft-com:office:word" xmlns:w="http://schemas.openxmlformats.org/wordprocessingml/2006/main" xmlns:wne="http://schemas.microsoft.com/office/word/2006/wordml">
+  <w:sdt>
+    <w:sdtPr>
+      <w:id w:val="1037193457"/>
+      <w:docPartObj>
+        <w:docPartGallery w:val="Page Numbers (Top of Page)"/>
+        <w:docPartUnique/>
+      </w:docPartObj>
+    </w:sdtPr>
+    <w:sdtContent>
+      <w:p>
+        <w:pPr>
+          <w:pStyle w:val="a7"/>
+          <w:jc w:val="right"/>
+        </w:pPr>
+        <w:fldSimple w:instr=" PAGE   \* MERGEFORMAT ">
+          <w:r>
+            <w:rPr>
+              <w:noProof/>
+            </w:rPr>
+            <w:t>3</w:t>
+          </w:r>
+        </w:fldSimple>
+      </w:p>
+    </w:sdtContent>
+  </w:sdt>
+</w:hdr>
 </file>
 
 <file path=word/styles.xml><?xml version="1.0" encoding="utf-8"?>
@@ -9506,6 +9238,7 @@
     <w:lsdException w:name="heading 7" w:semiHidden="1" w:unhideWhenUsed="1" w:qFormat="1"/>
     <w:lsdException w:name="heading 8" w:semiHidden="1" w:unhideWhenUsed="1" w:qFormat="1"/>
     <w:lsdException w:name="heading 9" w:semiHidden="1" w:unhideWhenUsed="1" w:qFormat="1"/>
+    <w:lsdException w:name="header" w:uiPriority="99"/>
     <w:lsdException w:name="caption" w:semiHidden="1" w:unhideWhenUsed="1" w:qFormat="1"/>
     <w:lsdException w:name="Title" w:qFormat="1"/>
     <w:lsdException w:name="Subtitle" w:qFormat="1"/>
@@ -10015,6 +9748,58 @@
       <w:rFonts w:ascii="Courier New" w:eastAsia="Times New Roman" w:hAnsi="Courier New" w:cs="Courier New"/>
     </w:rPr>
   </w:style>
+  <w:style w:type="paragraph" w:styleId="a7">
+    <w:name w:val="header"/>
+    <w:basedOn w:val="a"/>
+    <w:link w:val="a8"/>
+    <w:uiPriority w:val="99"/>
+    <w:locked/>
+    <w:rsid w:val="002F401A"/>
+    <w:pPr>
+      <w:tabs>
+        <w:tab w:val="center" w:pos="4819"/>
+        <w:tab w:val="right" w:pos="9639"/>
+      </w:tabs>
+      <w:spacing w:after="0" w:line="240" w:lineRule="auto"/>
+    </w:pPr>
+  </w:style>
+  <w:style w:type="character" w:customStyle="1" w:styleId="a8">
+    <w:name w:val="Верхний колонтитул Знак"/>
+    <w:basedOn w:val="a0"/>
+    <w:link w:val="a7"/>
+    <w:uiPriority w:val="99"/>
+    <w:rsid w:val="002F401A"/>
+    <w:rPr>
+      <w:sz w:val="24"/>
+      <w:szCs w:val="24"/>
+      <w:lang w:eastAsia="en-US"/>
+    </w:rPr>
+  </w:style>
+  <w:style w:type="paragraph" w:styleId="a9">
+    <w:name w:val="footer"/>
+    <w:basedOn w:val="a"/>
+    <w:link w:val="aa"/>
+    <w:locked/>
+    <w:rsid w:val="002F401A"/>
+    <w:pPr>
+      <w:tabs>
+        <w:tab w:val="center" w:pos="4819"/>
+        <w:tab w:val="right" w:pos="9639"/>
+      </w:tabs>
+      <w:spacing w:after="0" w:line="240" w:lineRule="auto"/>
+    </w:pPr>
+  </w:style>
+  <w:style w:type="character" w:customStyle="1" w:styleId="aa">
+    <w:name w:val="Нижний колонтитул Знак"/>
+    <w:basedOn w:val="a0"/>
+    <w:link w:val="a9"/>
+    <w:rsid w:val="002F401A"/>
+    <w:rPr>
+      <w:sz w:val="24"/>
+      <w:szCs w:val="24"/>
+      <w:lang w:eastAsia="en-US"/>
+    </w:rPr>
+  </w:style>
 </w:styles>
 </file>
 

</xml_diff>

<commit_message>
documents: develop: dean and teacher name matching the new demands (without patronymic)
</commit_message>
<xml_diff>
--- a/core/src/main/resources/docs/templates/AcademicCertificate.docx
+++ b/core/src/main/resources/docs/templates/AcademicCertificate.docx
@@ -9967,7 +9967,15 @@
                 <w:sz w:val="20"/>
                 <w:szCs w:val="20"/>
               </w:rPr>
-              <w:t>Олег Григор</w:t>
+              <w:t xml:space="preserve">Олег </w:t>
+            </w:r>
+            <w:r>
+              <w:rPr>
+                <w:caps/>
+                <w:sz w:val="20"/>
+                <w:szCs w:val="20"/>
+              </w:rPr>
+              <w:t>Григор</w:t>
             </w:r>
           </w:p>
         </w:tc>
@@ -10055,7 +10063,16 @@
                 <w:szCs w:val="20"/>
                 <w:lang w:val="en-US"/>
               </w:rPr>
-              <w:t>Oleh Hryhor</w:t>
+              <w:t xml:space="preserve">Oleh </w:t>
+            </w:r>
+            <w:r>
+              <w:rPr>
+                <w:caps/>
+                <w:sz w:val="20"/>
+                <w:szCs w:val="20"/>
+                <w:lang w:val="en-US"/>
+              </w:rPr>
+              <w:t>Hryhor</w:t>
             </w:r>
           </w:p>
           <w:p>

</xml_diff>

<commit_message>
diploma supplement: complement: put Acting Rector in pattern
</commit_message>
<xml_diff>
--- a/core/src/main/resources/docs/templates/AcademicCertificate.docx
+++ b/core/src/main/resources/docs/templates/AcademicCertificate.docx
@@ -2468,7 +2468,7 @@
                 <w:color w:val="000000"/>
                 <w:sz w:val="20"/>
                 <w:szCs w:val="20"/>
-                <w:lang w:val="en-US" w:eastAsia="uk-UA"/>
+                <w:lang w:eastAsia="uk-UA"/>
               </w:rPr>
             </w:pPr>
             <w:r>
@@ -2476,18 +2476,144 @@
                 <w:spacing w:val="-1"/>
                 <w:sz w:val="20"/>
                 <w:szCs w:val="20"/>
+              </w:rPr>
+              <w:t xml:space="preserve">460 </w:t>
+            </w:r>
+            <w:r>
+              <w:rPr>
+                <w:spacing w:val="-1"/>
+                <w:sz w:val="20"/>
+                <w:szCs w:val="20"/>
                 <w:lang w:val="en-US"/>
               </w:rPr>
-              <w:t>460 Shevchenko blv.,</w:t>
+              <w:t>Shevchenko</w:t>
             </w:r>
             <w:r>
               <w:rPr>
                 <w:spacing w:val="-1"/>
                 <w:sz w:val="20"/>
                 <w:szCs w:val="20"/>
+              </w:rPr>
+              <w:t xml:space="preserve"> </w:t>
+            </w:r>
+            <w:r>
+              <w:rPr>
+                <w:spacing w:val="-1"/>
+                <w:sz w:val="20"/>
+                <w:szCs w:val="20"/>
                 <w:lang w:val="en-US"/>
               </w:rPr>
-              <w:t xml:space="preserve"> Cherkasy, Ukraine, 18006, https://chdtu.edu.ua</w:t>
+              <w:t>blv</w:t>
+            </w:r>
+            <w:r>
+              <w:rPr>
+                <w:spacing w:val="-1"/>
+                <w:sz w:val="20"/>
+                <w:szCs w:val="20"/>
+              </w:rPr>
+              <w:t>.,</w:t>
+            </w:r>
+            <w:r>
+              <w:rPr>
+                <w:spacing w:val="-1"/>
+                <w:sz w:val="20"/>
+                <w:szCs w:val="20"/>
+              </w:rPr>
+              <w:t xml:space="preserve"> </w:t>
+            </w:r>
+            <w:r>
+              <w:rPr>
+                <w:spacing w:val="-1"/>
+                <w:sz w:val="20"/>
+                <w:szCs w:val="20"/>
+                <w:lang w:val="en-US"/>
+              </w:rPr>
+              <w:t>Cherkasy</w:t>
+            </w:r>
+            <w:r>
+              <w:rPr>
+                <w:spacing w:val="-1"/>
+                <w:sz w:val="20"/>
+                <w:szCs w:val="20"/>
+              </w:rPr>
+              <w:t xml:space="preserve">, </w:t>
+            </w:r>
+            <w:r>
+              <w:rPr>
+                <w:spacing w:val="-1"/>
+                <w:sz w:val="20"/>
+                <w:szCs w:val="20"/>
+                <w:lang w:val="en-US"/>
+              </w:rPr>
+              <w:t>Ukraine</w:t>
+            </w:r>
+            <w:r>
+              <w:rPr>
+                <w:spacing w:val="-1"/>
+                <w:sz w:val="20"/>
+                <w:szCs w:val="20"/>
+              </w:rPr>
+              <w:t xml:space="preserve">, 18006, </w:t>
+            </w:r>
+            <w:r>
+              <w:rPr>
+                <w:spacing w:val="-1"/>
+                <w:sz w:val="20"/>
+                <w:szCs w:val="20"/>
+                <w:lang w:val="en-US"/>
+              </w:rPr>
+              <w:t>https</w:t>
+            </w:r>
+            <w:r>
+              <w:rPr>
+                <w:spacing w:val="-1"/>
+                <w:sz w:val="20"/>
+                <w:szCs w:val="20"/>
+              </w:rPr>
+              <w:t>://</w:t>
+            </w:r>
+            <w:r>
+              <w:rPr>
+                <w:spacing w:val="-1"/>
+                <w:sz w:val="20"/>
+                <w:szCs w:val="20"/>
+                <w:lang w:val="en-US"/>
+              </w:rPr>
+              <w:t>chdtu</w:t>
+            </w:r>
+            <w:r>
+              <w:rPr>
+                <w:spacing w:val="-1"/>
+                <w:sz w:val="20"/>
+                <w:szCs w:val="20"/>
+              </w:rPr>
+              <w:t>.</w:t>
+            </w:r>
+            <w:r>
+              <w:rPr>
+                <w:spacing w:val="-1"/>
+                <w:sz w:val="20"/>
+                <w:szCs w:val="20"/>
+                <w:lang w:val="en-US"/>
+              </w:rPr>
+              <w:t>edu</w:t>
+            </w:r>
+            <w:r>
+              <w:rPr>
+                <w:spacing w:val="-1"/>
+                <w:sz w:val="20"/>
+                <w:szCs w:val="20"/>
+              </w:rPr>
+              <w:t>.</w:t>
+            </w:r>
+            <w:r>
+              <w:rPr>
+                <w:spacing w:val="-1"/>
+                <w:sz w:val="20"/>
+                <w:szCs w:val="20"/>
+                <w:lang w:val="en-US"/>
+              </w:rPr>
+              <w:t>ua</w:t>
             </w:r>
           </w:p>
         </w:tc>
@@ -9914,7 +10040,21 @@
                 <w:sz w:val="20"/>
                 <w:szCs w:val="20"/>
               </w:rPr>
-              <w:t>Ректор</w:t>
+              <w:t>В.о. р</w:t>
+            </w:r>
+            <w:r>
+              <w:rPr>
+                <w:sz w:val="20"/>
+                <w:szCs w:val="20"/>
+              </w:rPr>
+              <w:t>ектор</w:t>
+            </w:r>
+            <w:r>
+              <w:rPr>
+                <w:sz w:val="20"/>
+                <w:szCs w:val="20"/>
+              </w:rPr>
+              <w:t>а</w:t>
             </w:r>
           </w:p>
         </w:tc>
@@ -10005,6 +10145,14 @@
                 <w:lang w:eastAsia="uk-UA"/>
               </w:rPr>
             </w:pPr>
+            <w:r>
+              <w:rPr>
+                <w:sz w:val="20"/>
+                <w:szCs w:val="20"/>
+                <w:lang w:val="en-US"/>
+              </w:rPr>
+              <w:t xml:space="preserve">Acting </w:t>
+            </w:r>
             <w:r>
               <w:rPr>
                 <w:sz w:val="20"/>

</xml_diff>